<commit_message>
Working in the second requirment
</commit_message>
<xml_diff>
--- a/doc/Anilisis de requerimientos.docx
+++ b/doc/Anilisis de requerimientos.docx
@@ -117,14 +117,12 @@
                 <w:rFonts w:ascii="Arial" w:eastAsia="Arial" w:hAnsi="Arial" w:cs="Arial"/>
               </w:rPr>
             </w:pPr>
-            <w:proofErr w:type="spellStart"/>
             <w:r>
               <w:rPr>
                 <w:rFonts w:ascii="Arial" w:eastAsia="Arial" w:hAnsi="Arial" w:cs="Arial"/>
               </w:rPr>
               <w:t>ReadX</w:t>
             </w:r>
-            <w:proofErr w:type="spellEnd"/>
           </w:p>
         </w:tc>
       </w:tr>
@@ -198,24 +196,15 @@
                 <w:rFonts w:ascii="Arial" w:eastAsia="Arial" w:hAnsi="Arial" w:cs="Arial"/>
                 <w:lang w:val="en-US"/>
               </w:rPr>
-              <w:t xml:space="preserve">Customers and employees from </w:t>
-            </w:r>
-            <w:proofErr w:type="spellStart"/>
+              <w:t>Customers and employees from R</w:t>
+            </w:r>
             <w:r>
               <w:rPr>
                 <w:rFonts w:ascii="Arial" w:eastAsia="Arial" w:hAnsi="Arial" w:cs="Arial"/>
                 <w:lang w:val="en-US"/>
               </w:rPr>
-              <w:t>R</w:t>
-            </w:r>
-            <w:r>
-              <w:rPr>
-                <w:rFonts w:ascii="Arial" w:eastAsia="Arial" w:hAnsi="Arial" w:cs="Arial"/>
-                <w:lang w:val="en-US"/>
-              </w:rPr>
               <w:t>eadX</w:t>
             </w:r>
-            <w:proofErr w:type="spellEnd"/>
           </w:p>
         </w:tc>
       </w:tr>
@@ -819,21 +808,12 @@
                 <w:lang w:val="en-US"/>
               </w:rPr>
             </w:pPr>
-            <w:proofErr w:type="spellStart"/>
             <w:r>
               <w:rPr>
                 <w:rFonts w:ascii="Arial" w:eastAsia="Arial" w:hAnsi="Arial" w:cs="Arial"/>
                 <w:lang w:val="en-US"/>
               </w:rPr>
-              <w:t>ReadX</w:t>
-            </w:r>
-            <w:proofErr w:type="spellEnd"/>
-            <w:r>
-              <w:rPr>
-                <w:rFonts w:ascii="Arial" w:eastAsia="Arial" w:hAnsi="Arial" w:cs="Arial"/>
-                <w:lang w:val="en-US"/>
-              </w:rPr>
-              <w:t xml:space="preserve">, an Egyptian conglomerate, needs to develop a software prototype that will enable them to run </w:t>
+              <w:t xml:space="preserve">ReadX, an Egyptian conglomerate, needs to develop a software prototype that will enable them to run </w:t>
             </w:r>
             <w:r>
               <w:rPr>
@@ -1504,37 +1484,31 @@
             <w:vAlign w:val="center"/>
           </w:tcPr>
           <w:p>
-            <w:proofErr w:type="spellStart"/>
             <w:r>
               <w:t>name</w:t>
             </w:r>
-            <w:proofErr w:type="spellEnd"/>
-          </w:p>
-        </w:tc>
-        <w:tc>
-          <w:tcPr>
-            <w:tcW w:w="2271" w:type="dxa"/>
-            <w:vAlign w:val="center"/>
-          </w:tcPr>
-          <w:p>
-            <w:proofErr w:type="spellStart"/>
+          </w:p>
+        </w:tc>
+        <w:tc>
+          <w:tcPr>
+            <w:tcW w:w="2271" w:type="dxa"/>
+            <w:vAlign w:val="center"/>
+          </w:tcPr>
+          <w:p>
             <w:r>
               <w:t>String</w:t>
             </w:r>
-            <w:proofErr w:type="spellEnd"/>
-          </w:p>
-        </w:tc>
-        <w:tc>
-          <w:tcPr>
-            <w:tcW w:w="2271" w:type="dxa"/>
-            <w:vAlign w:val="center"/>
-          </w:tcPr>
-          <w:p>
-            <w:proofErr w:type="spellStart"/>
+          </w:p>
+        </w:tc>
+        <w:tc>
+          <w:tcPr>
+            <w:tcW w:w="2271" w:type="dxa"/>
+            <w:vAlign w:val="center"/>
+          </w:tcPr>
+          <w:p>
             <w:r>
               <w:t>REQUIRED</w:t>
             </w:r>
-            <w:proofErr w:type="spellEnd"/>
           </w:p>
         </w:tc>
       </w:tr>
@@ -1581,11 +1555,9 @@
             <w:vAlign w:val="center"/>
           </w:tcPr>
           <w:p>
-            <w:proofErr w:type="spellStart"/>
             <w:r>
               <w:t>String</w:t>
             </w:r>
-            <w:proofErr w:type="spellEnd"/>
           </w:p>
         </w:tc>
         <w:tc>
@@ -1660,14 +1632,12 @@
                 <w:lang w:val="en-US"/>
               </w:rPr>
             </w:pPr>
-            <w:proofErr w:type="spellStart"/>
             <w:r>
               <w:rPr>
                 <w:lang w:val="en-US"/>
               </w:rPr>
               <w:t>typeOfUser</w:t>
             </w:r>
-            <w:proofErr w:type="spellEnd"/>
           </w:p>
         </w:tc>
         <w:tc>
@@ -1875,24 +1845,20 @@
             <w:vAlign w:val="center"/>
           </w:tcPr>
           <w:p>
-            <w:proofErr w:type="spellStart"/>
             <w:r>
               <w:t>msg</w:t>
             </w:r>
-            <w:proofErr w:type="spellEnd"/>
-          </w:p>
-        </w:tc>
-        <w:tc>
-          <w:tcPr>
-            <w:tcW w:w="2271" w:type="dxa"/>
-            <w:vAlign w:val="center"/>
-          </w:tcPr>
-          <w:p>
-            <w:proofErr w:type="spellStart"/>
+          </w:p>
+        </w:tc>
+        <w:tc>
+          <w:tcPr>
+            <w:tcW w:w="2271" w:type="dxa"/>
+            <w:vAlign w:val="center"/>
+          </w:tcPr>
+          <w:p>
             <w:r>
               <w:t>String</w:t>
             </w:r>
-            <w:proofErr w:type="spellEnd"/>
           </w:p>
         </w:tc>
         <w:tc>
@@ -2070,7 +2036,13 @@
               <w:rPr>
                 <w:lang w:val="en-US"/>
               </w:rPr>
-              <w:t>The company's business model is based, for now, on the sale of two types of bibliographic products</w:t>
+              <w:t>For now, the company's business model is based on selling</w:t>
+            </w:r>
+            <w:r>
+              <w:rPr>
+                <w:lang w:val="en-US"/>
+              </w:rPr>
+              <w:t xml:space="preserve"> two types of bibliographic products</w:t>
             </w:r>
             <w:r>
               <w:rPr>
@@ -2130,13 +2102,7 @@
               <w:rPr>
                 <w:lang w:val="en-US"/>
               </w:rPr>
-              <w:t xml:space="preserve"> </w:t>
-            </w:r>
-            <w:r>
-              <w:rPr>
-                <w:lang w:val="en-US"/>
-              </w:rPr>
-              <w:t>(3 alphanumeric characters)</w:t>
+              <w:t xml:space="preserve"> (3 alphanumeric characters)</w:t>
             </w:r>
           </w:p>
           <w:p>
@@ -2285,15 +2251,13 @@
           </w:p>
           <w:p>
             <w:pPr>
-              <w:spacing w:after="0" w:line="240" w:lineRule="auto"/>
-              <w:rPr>
-                <w:lang w:val="en-US"/>
-              </w:rPr>
-            </w:pPr>
-          </w:p>
-          <w:p>
-            <w:pPr>
-              <w:spacing w:after="0" w:line="240" w:lineRule="auto"/>
+              <w:rPr>
+                <w:lang w:val="en-US"/>
+              </w:rPr>
+            </w:pPr>
+          </w:p>
+          <w:p>
+            <w:pPr>
               <w:rPr>
                 <w:lang w:val="en-US"/>
               </w:rPr>
@@ -2363,44 +2327,20 @@
               <w:rPr>
                 <w:lang w:val="en-US"/>
               </w:rPr>
-              <w:t xml:space="preserve">Science Fiction, </w:t>
-            </w:r>
-            <w:r>
-              <w:rPr>
-                <w:lang w:val="en-US"/>
-              </w:rPr>
-              <w:t>Fantasy,</w:t>
-            </w:r>
-            <w:r>
-              <w:rPr>
-                <w:lang w:val="en-US"/>
-              </w:rPr>
-              <w:t xml:space="preserve"> and Historical Novel.</w:t>
-            </w:r>
-            <w:r>
-              <w:rPr>
-                <w:lang w:val="en-US"/>
-              </w:rPr>
-              <w:t>)</w:t>
-            </w:r>
-          </w:p>
-          <w:p>
-            <w:pPr>
-              <w:rPr>
-                <w:lang w:val="en-US"/>
-              </w:rPr>
-            </w:pPr>
-            <w:r>
-              <w:rPr>
-                <w:lang w:val="en-US"/>
-              </w:rPr>
-              <w:t xml:space="preserve">Each journal has </w:t>
-            </w:r>
-            <w:r>
-              <w:rPr>
-                <w:lang w:val="en-US"/>
-              </w:rPr>
-              <w:t>a:</w:t>
+              <w:t>Science Fiction, Fantasy, and Historical Novel.)</w:t>
+            </w:r>
+          </w:p>
+          <w:p>
+            <w:pPr>
+              <w:rPr>
+                <w:lang w:val="en-US"/>
+              </w:rPr>
+            </w:pPr>
+            <w:r>
+              <w:rPr>
+                <w:lang w:val="en-US"/>
+              </w:rPr>
+              <w:t>Each journal has a:</w:t>
             </w:r>
           </w:p>
           <w:p>
@@ -2552,7 +2492,7 @@
       </w:tr>
       <w:tr>
         <w:trPr>
-          <w:trHeight w:val="270"/>
+          <w:trHeight w:val="535"/>
           <w:tblHeader/>
         </w:trPr>
         <w:tc>
@@ -2582,48 +2522,38 @@
             <w:vAlign w:val="center"/>
           </w:tcPr>
           <w:p>
-            <w:proofErr w:type="spellStart"/>
             <w:r>
               <w:t>uniqueIdentifier</w:t>
             </w:r>
-            <w:proofErr w:type="spellEnd"/>
-          </w:p>
-        </w:tc>
-        <w:tc>
-          <w:tcPr>
-            <w:tcW w:w="2271" w:type="dxa"/>
-            <w:vAlign w:val="center"/>
-          </w:tcPr>
-          <w:p>
-            <w:proofErr w:type="spellStart"/>
+          </w:p>
+        </w:tc>
+        <w:tc>
+          <w:tcPr>
+            <w:tcW w:w="2271" w:type="dxa"/>
+            <w:vAlign w:val="center"/>
+          </w:tcPr>
+          <w:p>
             <w:r>
               <w:t>String</w:t>
             </w:r>
-            <w:proofErr w:type="spellEnd"/>
-          </w:p>
-        </w:tc>
-        <w:tc>
-          <w:tcPr>
-            <w:tcW w:w="2271" w:type="dxa"/>
-            <w:vAlign w:val="center"/>
-          </w:tcPr>
-          <w:p>
-            <w:pPr>
-              <w:rPr>
-                <w:lang w:val="en-US"/>
-              </w:rPr>
-            </w:pPr>
-            <w:r>
-              <w:rPr>
-                <w:lang w:val="en-US"/>
-              </w:rPr>
-              <w:t xml:space="preserve">It has to be 3 hexadecimal characters for a book and </w:t>
-            </w:r>
-            <w:r>
-              <w:rPr>
-                <w:lang w:val="en-US"/>
-              </w:rPr>
-              <w:t>3 alphanumeric characters</w:t>
+          </w:p>
+        </w:tc>
+        <w:tc>
+          <w:tcPr>
+            <w:tcW w:w="2271" w:type="dxa"/>
+            <w:vAlign w:val="center"/>
+          </w:tcPr>
+          <w:p>
+            <w:pPr>
+              <w:rPr>
+                <w:lang w:val="en-US"/>
+              </w:rPr>
+            </w:pPr>
+            <w:r>
+              <w:rPr>
+                <w:lang w:val="en-US"/>
+              </w:rPr>
+              <w:t>It has to be 3 hexadecimal characters for a book and 3 alphanumeric characters</w:t>
             </w:r>
             <w:r>
               <w:rPr>
@@ -2636,7 +2566,7 @@
       </w:tr>
       <w:tr>
         <w:trPr>
-          <w:trHeight w:val="270"/>
+          <w:trHeight w:val="535"/>
           <w:tblHeader/>
         </w:trPr>
         <w:tc>
@@ -2657,66 +2587,47 @@
                 <w:between w:val="nil"/>
               </w:pBdr>
               <w:spacing w:line="276" w:lineRule="auto"/>
-              <w:rPr>
-                <w:lang w:val="en-US"/>
-              </w:rPr>
-            </w:pPr>
-          </w:p>
-        </w:tc>
-        <w:tc>
-          <w:tcPr>
-            <w:tcW w:w="2271" w:type="dxa"/>
-            <w:vAlign w:val="center"/>
-          </w:tcPr>
-          <w:p>
-            <w:pPr>
-              <w:rPr>
-                <w:lang w:val="en-US"/>
-              </w:rPr>
-            </w:pPr>
-            <w:r>
-              <w:rPr>
-                <w:lang w:val="en-US"/>
-              </w:rPr>
-              <w:t>name</w:t>
-            </w:r>
-          </w:p>
-        </w:tc>
-        <w:tc>
-          <w:tcPr>
-            <w:tcW w:w="2271" w:type="dxa"/>
-            <w:vAlign w:val="center"/>
-          </w:tcPr>
-          <w:p>
-            <w:pPr>
-              <w:rPr>
-                <w:lang w:val="en-US"/>
-              </w:rPr>
-            </w:pPr>
-            <w:r>
-              <w:rPr>
-                <w:lang w:val="en-US"/>
-              </w:rPr>
-              <w:t>String</w:t>
-            </w:r>
-          </w:p>
-        </w:tc>
-        <w:tc>
-          <w:tcPr>
-            <w:tcW w:w="2271" w:type="dxa"/>
-            <w:vAlign w:val="center"/>
-          </w:tcPr>
-          <w:p>
-            <w:pPr>
-              <w:rPr>
-                <w:lang w:val="en-US"/>
-              </w:rPr>
-            </w:pPr>
-            <w:r>
-              <w:rPr>
-                <w:lang w:val="en-US"/>
-              </w:rPr>
-              <w:t>REQUIRED</w:t>
+            </w:pPr>
+          </w:p>
+        </w:tc>
+        <w:tc>
+          <w:tcPr>
+            <w:tcW w:w="2271" w:type="dxa"/>
+            <w:vAlign w:val="center"/>
+          </w:tcPr>
+          <w:p>
+            <w:r>
+              <w:t>bookOrMagazine</w:t>
+            </w:r>
+          </w:p>
+        </w:tc>
+        <w:tc>
+          <w:tcPr>
+            <w:tcW w:w="2271" w:type="dxa"/>
+            <w:vAlign w:val="center"/>
+          </w:tcPr>
+          <w:p>
+            <w:r>
+              <w:t>Int</w:t>
+            </w:r>
+          </w:p>
+        </w:tc>
+        <w:tc>
+          <w:tcPr>
+            <w:tcW w:w="2271" w:type="dxa"/>
+            <w:vAlign w:val="center"/>
+          </w:tcPr>
+          <w:p>
+            <w:pPr>
+              <w:rPr>
+                <w:lang w:val="en-US"/>
+              </w:rPr>
+            </w:pPr>
+            <w:r>
+              <w:rPr>
+                <w:lang w:val="en-US"/>
+              </w:rPr>
+              <w:t>It has to be a number bweteen 1 and 2.</w:t>
             </w:r>
           </w:p>
         </w:tc>
@@ -2761,51 +2672,49 @@
                 <w:lang w:val="en-US"/>
               </w:rPr>
             </w:pPr>
-            <w:proofErr w:type="spellStart"/>
-            <w:r>
-              <w:rPr>
-                <w:lang w:val="en-US"/>
-              </w:rPr>
-              <w:t>numberOfPages</w:t>
-            </w:r>
-            <w:proofErr w:type="spellEnd"/>
-          </w:p>
-        </w:tc>
-        <w:tc>
-          <w:tcPr>
-            <w:tcW w:w="2271" w:type="dxa"/>
-            <w:vAlign w:val="center"/>
-          </w:tcPr>
-          <w:p>
-            <w:pPr>
-              <w:rPr>
-                <w:lang w:val="en-US"/>
-              </w:rPr>
-            </w:pPr>
-            <w:r>
-              <w:rPr>
-                <w:lang w:val="en-US"/>
-              </w:rPr>
-              <w:t>Int</w:t>
-            </w:r>
-          </w:p>
-        </w:tc>
-        <w:tc>
-          <w:tcPr>
-            <w:tcW w:w="2271" w:type="dxa"/>
-            <w:vAlign w:val="center"/>
-          </w:tcPr>
-          <w:p>
-            <w:pPr>
-              <w:rPr>
-                <w:lang w:val="en-US"/>
-              </w:rPr>
-            </w:pPr>
-            <w:r>
-              <w:rPr>
-                <w:lang w:val="en-US"/>
-              </w:rPr>
-              <w:t>It has to be a number greater than 0.</w:t>
+            <w:r>
+              <w:rPr>
+                <w:lang w:val="en-US"/>
+              </w:rPr>
+              <w:t>name</w:t>
+            </w:r>
+          </w:p>
+        </w:tc>
+        <w:tc>
+          <w:tcPr>
+            <w:tcW w:w="2271" w:type="dxa"/>
+            <w:vAlign w:val="center"/>
+          </w:tcPr>
+          <w:p>
+            <w:pPr>
+              <w:rPr>
+                <w:lang w:val="en-US"/>
+              </w:rPr>
+            </w:pPr>
+            <w:r>
+              <w:rPr>
+                <w:lang w:val="en-US"/>
+              </w:rPr>
+              <w:t>String</w:t>
+            </w:r>
+          </w:p>
+        </w:tc>
+        <w:tc>
+          <w:tcPr>
+            <w:tcW w:w="2271" w:type="dxa"/>
+            <w:vAlign w:val="center"/>
+          </w:tcPr>
+          <w:p>
+            <w:pPr>
+              <w:rPr>
+                <w:lang w:val="en-US"/>
+              </w:rPr>
+            </w:pPr>
+            <w:r>
+              <w:rPr>
+                <w:lang w:val="en-US"/>
+              </w:rPr>
+              <w:t>REQUIRED</w:t>
             </w:r>
           </w:p>
         </w:tc>
@@ -2850,58 +2759,56 @@
                 <w:lang w:val="en-US"/>
               </w:rPr>
             </w:pPr>
-            <w:proofErr w:type="spellStart"/>
-            <w:r>
-              <w:rPr>
-                <w:lang w:val="en-US"/>
-              </w:rPr>
-              <w:t>publicationDate</w:t>
-            </w:r>
-            <w:proofErr w:type="spellEnd"/>
-          </w:p>
-        </w:tc>
-        <w:tc>
-          <w:tcPr>
-            <w:tcW w:w="2271" w:type="dxa"/>
-            <w:vAlign w:val="center"/>
-          </w:tcPr>
-          <w:p>
-            <w:pPr>
-              <w:rPr>
-                <w:lang w:val="en-US"/>
-              </w:rPr>
-            </w:pPr>
-            <w:r>
-              <w:rPr>
-                <w:lang w:val="en-US"/>
-              </w:rPr>
-              <w:t>Calendar</w:t>
-            </w:r>
-          </w:p>
-        </w:tc>
-        <w:tc>
-          <w:tcPr>
-            <w:tcW w:w="2271" w:type="dxa"/>
-            <w:vAlign w:val="center"/>
-          </w:tcPr>
-          <w:p>
-            <w:pPr>
-              <w:rPr>
-                <w:lang w:val="en-US"/>
-              </w:rPr>
-            </w:pPr>
-            <w:r>
-              <w:rPr>
-                <w:lang w:val="en-US"/>
-              </w:rPr>
-              <w:t>REQUIRED</w:t>
+            <w:r>
+              <w:rPr>
+                <w:lang w:val="en-US"/>
+              </w:rPr>
+              <w:t>numberOfPages</w:t>
+            </w:r>
+          </w:p>
+        </w:tc>
+        <w:tc>
+          <w:tcPr>
+            <w:tcW w:w="2271" w:type="dxa"/>
+            <w:vAlign w:val="center"/>
+          </w:tcPr>
+          <w:p>
+            <w:pPr>
+              <w:rPr>
+                <w:lang w:val="en-US"/>
+              </w:rPr>
+            </w:pPr>
+            <w:r>
+              <w:rPr>
+                <w:lang w:val="en-US"/>
+              </w:rPr>
+              <w:t>Int</w:t>
+            </w:r>
+          </w:p>
+        </w:tc>
+        <w:tc>
+          <w:tcPr>
+            <w:tcW w:w="2271" w:type="dxa"/>
+            <w:vAlign w:val="center"/>
+          </w:tcPr>
+          <w:p>
+            <w:pPr>
+              <w:rPr>
+                <w:lang w:val="en-US"/>
+              </w:rPr>
+            </w:pPr>
+            <w:r>
+              <w:rPr>
+                <w:lang w:val="en-US"/>
+              </w:rPr>
+              <w:t>It has to be a number greater than 0.</w:t>
             </w:r>
           </w:p>
         </w:tc>
       </w:tr>
       <w:tr>
         <w:trPr>
-          <w:trHeight w:val="69"/>
+          <w:trHeight w:val="270"/>
           <w:tblHeader/>
         </w:trPr>
         <w:tc>
@@ -2943,26 +2850,26 @@
               <w:rPr>
                 <w:lang w:val="en-US"/>
               </w:rPr>
-              <w:t>URL</w:t>
-            </w:r>
-          </w:p>
-        </w:tc>
-        <w:tc>
-          <w:tcPr>
-            <w:tcW w:w="2271" w:type="dxa"/>
-            <w:vAlign w:val="center"/>
-          </w:tcPr>
-          <w:p>
-            <w:pPr>
-              <w:rPr>
-                <w:lang w:val="en-US"/>
-              </w:rPr>
-            </w:pPr>
-            <w:r>
-              <w:rPr>
-                <w:lang w:val="en-US"/>
-              </w:rPr>
-              <w:t>String</w:t>
+              <w:t>publicationDate</w:t>
+            </w:r>
+          </w:p>
+        </w:tc>
+        <w:tc>
+          <w:tcPr>
+            <w:tcW w:w="2271" w:type="dxa"/>
+            <w:vAlign w:val="center"/>
+          </w:tcPr>
+          <w:p>
+            <w:pPr>
+              <w:rPr>
+                <w:lang w:val="en-US"/>
+              </w:rPr>
+            </w:pPr>
+            <w:r>
+              <w:rPr>
+                <w:lang w:val="en-US"/>
+              </w:rPr>
+              <w:t>Calendar</w:t>
             </w:r>
           </w:p>
         </w:tc>
@@ -2988,7 +2895,7 @@
       </w:tr>
       <w:tr>
         <w:trPr>
-          <w:trHeight w:val="67"/>
+          <w:trHeight w:val="69"/>
           <w:tblHeader/>
         </w:trPr>
         <w:tc>
@@ -3030,54 +2937,52 @@
               <w:rPr>
                 <w:lang w:val="en-US"/>
               </w:rPr>
-              <w:t>value</w:t>
-            </w:r>
-          </w:p>
-        </w:tc>
-        <w:tc>
-          <w:tcPr>
-            <w:tcW w:w="2271" w:type="dxa"/>
-            <w:vAlign w:val="center"/>
-          </w:tcPr>
-          <w:p>
-            <w:pPr>
-              <w:rPr>
-                <w:lang w:val="en-US"/>
-              </w:rPr>
-            </w:pPr>
-            <w:r>
-              <w:rPr>
-                <w:lang w:val="en-US"/>
-              </w:rPr>
-              <w:t>double</w:t>
-            </w:r>
-          </w:p>
-        </w:tc>
-        <w:tc>
-          <w:tcPr>
-            <w:tcW w:w="2271" w:type="dxa"/>
-            <w:vAlign w:val="center"/>
-          </w:tcPr>
-          <w:p>
-            <w:pPr>
-              <w:rPr>
-                <w:lang w:val="en-US"/>
-              </w:rPr>
-            </w:pPr>
-            <w:proofErr w:type="spellStart"/>
-            <w:r>
-              <w:rPr>
-                <w:lang w:val="en-US"/>
-              </w:rPr>
-              <w:t>REQUIERED</w:t>
-            </w:r>
-            <w:proofErr w:type="spellEnd"/>
+              <w:t>URL</w:t>
+            </w:r>
+          </w:p>
+        </w:tc>
+        <w:tc>
+          <w:tcPr>
+            <w:tcW w:w="2271" w:type="dxa"/>
+            <w:vAlign w:val="center"/>
+          </w:tcPr>
+          <w:p>
+            <w:pPr>
+              <w:rPr>
+                <w:lang w:val="en-US"/>
+              </w:rPr>
+            </w:pPr>
+            <w:r>
+              <w:rPr>
+                <w:lang w:val="en-US"/>
+              </w:rPr>
+              <w:t>String</w:t>
+            </w:r>
+          </w:p>
+        </w:tc>
+        <w:tc>
+          <w:tcPr>
+            <w:tcW w:w="2271" w:type="dxa"/>
+            <w:vAlign w:val="center"/>
+          </w:tcPr>
+          <w:p>
+            <w:pPr>
+              <w:rPr>
+                <w:lang w:val="en-US"/>
+              </w:rPr>
+            </w:pPr>
+            <w:r>
+              <w:rPr>
+                <w:lang w:val="en-US"/>
+              </w:rPr>
+              <w:t>REQUIRED</w:t>
+            </w:r>
           </w:p>
         </w:tc>
       </w:tr>
       <w:tr>
         <w:trPr>
-          <w:trHeight w:val="538"/>
+          <w:trHeight w:val="67"/>
           <w:tblHeader/>
         </w:trPr>
         <w:tc>
@@ -3115,58 +3020,56 @@
                 <w:lang w:val="en-US"/>
               </w:rPr>
             </w:pPr>
-            <w:proofErr w:type="spellStart"/>
-            <w:r>
-              <w:rPr>
-                <w:lang w:val="en-US"/>
-              </w:rPr>
-              <w:t>numberOfSelings</w:t>
-            </w:r>
-            <w:proofErr w:type="spellEnd"/>
-          </w:p>
-        </w:tc>
-        <w:tc>
-          <w:tcPr>
-            <w:tcW w:w="2271" w:type="dxa"/>
-            <w:vAlign w:val="center"/>
-          </w:tcPr>
-          <w:p>
-            <w:pPr>
-              <w:rPr>
-                <w:lang w:val="en-US"/>
-              </w:rPr>
-            </w:pPr>
-            <w:r>
-              <w:rPr>
-                <w:lang w:val="en-US"/>
-              </w:rPr>
-              <w:t>Int</w:t>
-            </w:r>
-          </w:p>
-        </w:tc>
-        <w:tc>
-          <w:tcPr>
-            <w:tcW w:w="2271" w:type="dxa"/>
-            <w:vAlign w:val="center"/>
-          </w:tcPr>
-          <w:p>
-            <w:pPr>
-              <w:rPr>
-                <w:lang w:val="en-US"/>
-              </w:rPr>
-            </w:pPr>
-            <w:r>
-              <w:rPr>
-                <w:lang w:val="en-US"/>
-              </w:rPr>
-              <w:t>It has to be the number of copies sold for a book and the number of active subscriptions for a magazine.</w:t>
+            <w:r>
+              <w:rPr>
+                <w:lang w:val="en-US"/>
+              </w:rPr>
+              <w:t>value</w:t>
+            </w:r>
+          </w:p>
+        </w:tc>
+        <w:tc>
+          <w:tcPr>
+            <w:tcW w:w="2271" w:type="dxa"/>
+            <w:vAlign w:val="center"/>
+          </w:tcPr>
+          <w:p>
+            <w:pPr>
+              <w:rPr>
+                <w:lang w:val="en-US"/>
+              </w:rPr>
+            </w:pPr>
+            <w:r>
+              <w:rPr>
+                <w:lang w:val="en-US"/>
+              </w:rPr>
+              <w:t>double</w:t>
+            </w:r>
+          </w:p>
+        </w:tc>
+        <w:tc>
+          <w:tcPr>
+            <w:tcW w:w="2271" w:type="dxa"/>
+            <w:vAlign w:val="center"/>
+          </w:tcPr>
+          <w:p>
+            <w:pPr>
+              <w:rPr>
+                <w:lang w:val="en-US"/>
+              </w:rPr>
+            </w:pPr>
+            <w:r>
+              <w:rPr>
+                <w:lang w:val="en-US"/>
+              </w:rPr>
+              <w:t>REQUIERED</w:t>
             </w:r>
           </w:p>
         </w:tc>
       </w:tr>
       <w:tr>
         <w:trPr>
-          <w:trHeight w:val="536"/>
+          <w:trHeight w:val="538"/>
           <w:tblHeader/>
         </w:trPr>
         <w:tc>
@@ -3208,52 +3111,52 @@
               <w:rPr>
                 <w:lang w:val="en-US"/>
               </w:rPr>
-              <w:t>review</w:t>
-            </w:r>
-          </w:p>
-        </w:tc>
-        <w:tc>
-          <w:tcPr>
-            <w:tcW w:w="2271" w:type="dxa"/>
-            <w:vAlign w:val="center"/>
-          </w:tcPr>
-          <w:p>
-            <w:pPr>
-              <w:rPr>
-                <w:lang w:val="en-US"/>
-              </w:rPr>
-            </w:pPr>
-            <w:r>
-              <w:rPr>
-                <w:lang w:val="en-US"/>
-              </w:rPr>
-              <w:t>String</w:t>
-            </w:r>
-          </w:p>
-        </w:tc>
-        <w:tc>
-          <w:tcPr>
-            <w:tcW w:w="2271" w:type="dxa"/>
-            <w:vAlign w:val="center"/>
-          </w:tcPr>
-          <w:p>
-            <w:pPr>
-              <w:rPr>
-                <w:lang w:val="en-US"/>
-              </w:rPr>
-            </w:pPr>
-            <w:r>
-              <w:rPr>
-                <w:lang w:val="en-US"/>
-              </w:rPr>
-              <w:t>REQUIRED if it is a book</w:t>
+              <w:t>numberOfSelings</w:t>
+            </w:r>
+          </w:p>
+        </w:tc>
+        <w:tc>
+          <w:tcPr>
+            <w:tcW w:w="2271" w:type="dxa"/>
+            <w:vAlign w:val="center"/>
+          </w:tcPr>
+          <w:p>
+            <w:pPr>
+              <w:rPr>
+                <w:lang w:val="en-US"/>
+              </w:rPr>
+            </w:pPr>
+            <w:r>
+              <w:rPr>
+                <w:lang w:val="en-US"/>
+              </w:rPr>
+              <w:t>Int</w:t>
+            </w:r>
+          </w:p>
+        </w:tc>
+        <w:tc>
+          <w:tcPr>
+            <w:tcW w:w="2271" w:type="dxa"/>
+            <w:vAlign w:val="center"/>
+          </w:tcPr>
+          <w:p>
+            <w:pPr>
+              <w:rPr>
+                <w:lang w:val="en-US"/>
+              </w:rPr>
+            </w:pPr>
+            <w:r>
+              <w:rPr>
+                <w:lang w:val="en-US"/>
+              </w:rPr>
+              <w:t>It has to be the number of copies sold for a book and the number of active subscriptions for a magazine.</w:t>
             </w:r>
           </w:p>
         </w:tc>
       </w:tr>
       <w:tr>
         <w:trPr>
-          <w:trHeight w:val="180"/>
+          <w:trHeight w:val="536"/>
           <w:tblHeader/>
         </w:trPr>
         <w:tc>
@@ -3291,14 +3194,12 @@
                 <w:lang w:val="en-US"/>
               </w:rPr>
             </w:pPr>
-            <w:proofErr w:type="spellStart"/>
-            <w:r>
-              <w:rPr>
-                <w:lang w:val="en-US"/>
-              </w:rPr>
-              <w:t>frecuencyOfIssuance</w:t>
-            </w:r>
-            <w:proofErr w:type="spellEnd"/>
+            <w:r>
+              <w:rPr>
+                <w:lang w:val="en-US"/>
+              </w:rPr>
+              <w:t>review</w:t>
+            </w:r>
           </w:p>
         </w:tc>
         <w:tc>
@@ -3335,7 +3236,7 @@
               <w:rPr>
                 <w:lang w:val="en-US"/>
               </w:rPr>
-              <w:t>REQUIRED if it is a magazine</w:t>
+              <w:t>REQUIRED if it is a book</w:t>
             </w:r>
           </w:p>
         </w:tc>
@@ -3384,7 +3285,7 @@
               <w:rPr>
                 <w:lang w:val="en-US"/>
               </w:rPr>
-              <w:t>genre</w:t>
+              <w:t>frecuencyOfIssuance</w:t>
             </w:r>
           </w:p>
         </w:tc>
@@ -3422,43 +3323,7 @@
               <w:rPr>
                 <w:lang w:val="en-US"/>
               </w:rPr>
-              <w:t xml:space="preserve">It has to be either </w:t>
-            </w:r>
-            <w:r>
-              <w:rPr>
-                <w:lang w:val="en-US"/>
-              </w:rPr>
-              <w:t>Science Fiction</w:t>
-            </w:r>
-            <w:r>
-              <w:rPr>
-                <w:lang w:val="en-US"/>
-              </w:rPr>
-              <w:t xml:space="preserve"> </w:t>
-            </w:r>
-            <w:r>
-              <w:rPr>
-                <w:lang w:val="en-US"/>
-              </w:rPr>
-              <w:t>Fantasy</w:t>
-            </w:r>
-            <w:r>
-              <w:rPr>
-                <w:lang w:val="en-US"/>
-              </w:rPr>
-              <w:t xml:space="preserve"> or </w:t>
-            </w:r>
-            <w:r>
-              <w:rPr>
-                <w:lang w:val="en-US"/>
-              </w:rPr>
-              <w:t>Historical Novel</w:t>
-            </w:r>
-            <w:r>
-              <w:rPr>
-                <w:lang w:val="en-US"/>
-              </w:rPr>
-              <w:t xml:space="preserve"> if it is a book.</w:t>
+              <w:t>REQUIRED if it is a magazine</w:t>
             </w:r>
           </w:p>
         </w:tc>
@@ -3507,7 +3372,7 @@
               <w:rPr>
                 <w:lang w:val="en-US"/>
               </w:rPr>
-              <w:t>category</w:t>
+              <w:t>genre</w:t>
             </w:r>
           </w:p>
         </w:tc>
@@ -3545,25 +3410,25 @@
               <w:rPr>
                 <w:lang w:val="en-US"/>
               </w:rPr>
-              <w:t xml:space="preserve">It must be either </w:t>
-            </w:r>
-            <w:r>
-              <w:rPr>
-                <w:lang w:val="en-US"/>
-              </w:rPr>
-              <w:t>Varieties</w:t>
-            </w:r>
-            <w:r>
-              <w:rPr>
-                <w:lang w:val="en-US"/>
-              </w:rPr>
-              <w:t xml:space="preserve"> or</w:t>
-            </w:r>
-            <w:r>
-              <w:rPr>
-                <w:lang w:val="en-US"/>
-              </w:rPr>
-              <w:t xml:space="preserve"> Design</w:t>
+              <w:t xml:space="preserve">It has to be either </w:t>
+            </w:r>
+            <w:r>
+              <w:rPr>
+                <w:lang w:val="en-US"/>
+              </w:rPr>
+              <w:t>Science Fiction</w:t>
+            </w:r>
+            <w:r>
+              <w:rPr>
+                <w:lang w:val="en-US"/>
+              </w:rPr>
+              <w:t xml:space="preserve"> </w:t>
+            </w:r>
+            <w:r>
+              <w:rPr>
+                <w:lang w:val="en-US"/>
+              </w:rPr>
+              <w:t>Fantasy</w:t>
             </w:r>
             <w:r>
               <w:rPr>
@@ -3575,174 +3440,21 @@
               <w:rPr>
                 <w:lang w:val="en-US"/>
               </w:rPr>
-              <w:t>Scientific</w:t>
-            </w:r>
-            <w:r>
-              <w:rPr>
-                <w:lang w:val="en-US"/>
-              </w:rPr>
-              <w:t xml:space="preserve"> if it is a magazine.</w:t>
+              <w:t>Historical Novel</w:t>
+            </w:r>
+            <w:r>
+              <w:rPr>
+                <w:lang w:val="en-US"/>
+              </w:rPr>
+              <w:t xml:space="preserve"> if it is a book.</w:t>
             </w:r>
           </w:p>
         </w:tc>
       </w:tr>
       <w:tr>
         <w:trPr>
-          <w:trHeight w:val="727"/>
-        </w:trPr>
-        <w:tc>
-          <w:tcPr>
-            <w:tcW w:w="2271" w:type="dxa"/>
-            <w:shd w:val="clear" w:color="auto" w:fill="D9E2F3"/>
-            <w:vAlign w:val="center"/>
-          </w:tcPr>
-          <w:p>
-            <w:r>
-              <w:rPr>
-                <w:lang w:val="en"/>
-              </w:rPr>
-              <w:t>Result or postcondition</w:t>
-            </w:r>
-          </w:p>
-        </w:tc>
-        <w:tc>
-          <w:tcPr>
-            <w:tcW w:w="6813" w:type="dxa"/>
-            <w:gridSpan w:val="3"/>
-            <w:vAlign w:val="center"/>
-          </w:tcPr>
-          <w:p>
-            <w:pPr>
-              <w:rPr>
-                <w:lang w:val="en-US"/>
-              </w:rPr>
-            </w:pPr>
-            <w:r>
-              <w:rPr>
-                <w:lang w:val="en-US"/>
-              </w:rPr>
-              <w:t xml:space="preserve">The system will ask for all the information and check if it is valid, if it is the system Will </w:t>
-            </w:r>
-            <w:r>
-              <w:rPr>
-                <w:lang w:val="en-US"/>
-              </w:rPr>
-              <w:t>create</w:t>
-            </w:r>
-            <w:r>
-              <w:rPr>
-                <w:lang w:val="en-US"/>
-              </w:rPr>
-              <w:t xml:space="preserve"> a book and store</w:t>
-            </w:r>
-            <w:r>
-              <w:rPr>
-                <w:lang w:val="en-US"/>
-              </w:rPr>
-              <w:t xml:space="preserve"> it</w:t>
-            </w:r>
-            <w:r>
-              <w:rPr>
-                <w:lang w:val="en-US"/>
-              </w:rPr>
-              <w:t xml:space="preserve"> </w:t>
-            </w:r>
-            <w:r>
-              <w:rPr>
-                <w:lang w:val="en-US"/>
-              </w:rPr>
-              <w:t>in</w:t>
-            </w:r>
-            <w:r>
-              <w:rPr>
-                <w:lang w:val="en-US"/>
-              </w:rPr>
-              <w:t xml:space="preserve"> the library</w:t>
-            </w:r>
-            <w:r>
-              <w:rPr>
-                <w:lang w:val="en-US"/>
-              </w:rPr>
-              <w:t>. The system then will print a message indicating the status of the operation.</w:t>
-            </w:r>
-          </w:p>
-        </w:tc>
-      </w:tr>
-      <w:tr>
-        <w:trPr>
-          <w:trHeight w:val="286"/>
-        </w:trPr>
-        <w:tc>
-          <w:tcPr>
-            <w:tcW w:w="2271" w:type="dxa"/>
-            <w:vMerge w:val="restart"/>
-            <w:shd w:val="clear" w:color="auto" w:fill="D9E2F3"/>
-            <w:vAlign w:val="center"/>
-          </w:tcPr>
-          <w:p>
-            <w:r>
-              <w:rPr>
-                <w:lang w:val="en"/>
-              </w:rPr>
-              <w:t>Outputs</w:t>
-            </w:r>
-          </w:p>
-        </w:tc>
-        <w:tc>
-          <w:tcPr>
-            <w:tcW w:w="2271" w:type="dxa"/>
-            <w:vAlign w:val="center"/>
-          </w:tcPr>
-          <w:p>
-            <w:pPr>
-              <w:jc w:val="center"/>
-            </w:pPr>
-            <w:r>
-              <w:rPr>
-                <w:lang w:val="en"/>
-              </w:rPr>
-              <w:t>Entry name</w:t>
-            </w:r>
-          </w:p>
-        </w:tc>
-        <w:tc>
-          <w:tcPr>
-            <w:tcW w:w="2271" w:type="dxa"/>
-            <w:vAlign w:val="center"/>
-          </w:tcPr>
-          <w:p>
-            <w:pPr>
-              <w:jc w:val="center"/>
-            </w:pPr>
-            <w:r>
-              <w:rPr>
-                <w:lang w:val="en"/>
-              </w:rPr>
-              <w:t>Data type</w:t>
-            </w:r>
-          </w:p>
-        </w:tc>
-        <w:tc>
-          <w:tcPr>
-            <w:tcW w:w="2271" w:type="dxa"/>
-            <w:vAlign w:val="center"/>
-          </w:tcPr>
-          <w:p>
-            <w:pPr>
-              <w:jc w:val="center"/>
-            </w:pPr>
-            <w:r>
-              <w:rPr>
-                <w:lang w:val="en"/>
-              </w:rPr>
-              <w:t>Selection or repetition condition</w:t>
-            </w:r>
-          </w:p>
-        </w:tc>
-      </w:tr>
-      <w:tr>
-        <w:trPr>
-          <w:trHeight w:val="300"/>
+          <w:trHeight w:val="180"/>
+          <w:tblHeader/>
         </w:trPr>
         <w:tc>
           <w:tcPr>
@@ -3761,33 +3473,305 @@
                 <w:right w:val="nil"/>
                 <w:between w:val="nil"/>
               </w:pBdr>
-            </w:pPr>
-          </w:p>
-        </w:tc>
-        <w:tc>
-          <w:tcPr>
-            <w:tcW w:w="2271" w:type="dxa"/>
-            <w:vAlign w:val="center"/>
-          </w:tcPr>
-          <w:p>
-            <w:proofErr w:type="spellStart"/>
+              <w:spacing w:line="276" w:lineRule="auto"/>
+              <w:rPr>
+                <w:lang w:val="en-US"/>
+              </w:rPr>
+            </w:pPr>
+          </w:p>
+        </w:tc>
+        <w:tc>
+          <w:tcPr>
+            <w:tcW w:w="2271" w:type="dxa"/>
+            <w:vAlign w:val="center"/>
+          </w:tcPr>
+          <w:p>
+            <w:pPr>
+              <w:rPr>
+                <w:lang w:val="en-US"/>
+              </w:rPr>
+            </w:pPr>
+            <w:r>
+              <w:rPr>
+                <w:lang w:val="en-US"/>
+              </w:rPr>
+              <w:t>category</w:t>
+            </w:r>
+          </w:p>
+        </w:tc>
+        <w:tc>
+          <w:tcPr>
+            <w:tcW w:w="2271" w:type="dxa"/>
+            <w:vAlign w:val="center"/>
+          </w:tcPr>
+          <w:p>
+            <w:pPr>
+              <w:rPr>
+                <w:lang w:val="en-US"/>
+              </w:rPr>
+            </w:pPr>
+            <w:r>
+              <w:rPr>
+                <w:lang w:val="en-US"/>
+              </w:rPr>
+              <w:t>String</w:t>
+            </w:r>
+          </w:p>
+        </w:tc>
+        <w:tc>
+          <w:tcPr>
+            <w:tcW w:w="2271" w:type="dxa"/>
+            <w:vAlign w:val="center"/>
+          </w:tcPr>
+          <w:p>
+            <w:pPr>
+              <w:rPr>
+                <w:lang w:val="en-US"/>
+              </w:rPr>
+            </w:pPr>
+            <w:r>
+              <w:rPr>
+                <w:lang w:val="en-US"/>
+              </w:rPr>
+              <w:t xml:space="preserve">It must be either </w:t>
+            </w:r>
+            <w:r>
+              <w:rPr>
+                <w:lang w:val="en-US"/>
+              </w:rPr>
+              <w:t>Varieties</w:t>
+            </w:r>
+            <w:r>
+              <w:rPr>
+                <w:lang w:val="en-US"/>
+              </w:rPr>
+              <w:t xml:space="preserve"> or</w:t>
+            </w:r>
+            <w:r>
+              <w:rPr>
+                <w:lang w:val="en-US"/>
+              </w:rPr>
+              <w:t xml:space="preserve"> Design</w:t>
+            </w:r>
+            <w:r>
+              <w:rPr>
+                <w:lang w:val="en-US"/>
+              </w:rPr>
+              <w:t xml:space="preserve"> or </w:t>
+            </w:r>
+            <w:r>
+              <w:rPr>
+                <w:lang w:val="en-US"/>
+              </w:rPr>
+              <w:t>Scientific</w:t>
+            </w:r>
+            <w:r>
+              <w:rPr>
+                <w:lang w:val="en-US"/>
+              </w:rPr>
+              <w:t xml:space="preserve"> if it is a magazine.</w:t>
+            </w:r>
+          </w:p>
+        </w:tc>
+      </w:tr>
+      <w:tr>
+        <w:trPr>
+          <w:trHeight w:val="727"/>
+        </w:trPr>
+        <w:tc>
+          <w:tcPr>
+            <w:tcW w:w="2271" w:type="dxa"/>
+            <w:shd w:val="clear" w:color="auto" w:fill="D9E2F3"/>
+            <w:vAlign w:val="center"/>
+          </w:tcPr>
+          <w:p>
+            <w:r>
+              <w:rPr>
+                <w:lang w:val="en"/>
+              </w:rPr>
+              <w:t>Result or postcondition</w:t>
+            </w:r>
+          </w:p>
+        </w:tc>
+        <w:tc>
+          <w:tcPr>
+            <w:tcW w:w="6813" w:type="dxa"/>
+            <w:gridSpan w:val="3"/>
+            <w:vAlign w:val="center"/>
+          </w:tcPr>
+          <w:p>
+            <w:pPr>
+              <w:rPr>
+                <w:lang w:val="en-US"/>
+              </w:rPr>
+            </w:pPr>
+            <w:r>
+              <w:rPr>
+                <w:lang w:val="en-US"/>
+              </w:rPr>
+              <w:t xml:space="preserve">The system will ask for all the information and check if it is valid, if it is the system Will </w:t>
+            </w:r>
+            <w:r>
+              <w:rPr>
+                <w:lang w:val="en-US"/>
+              </w:rPr>
+              <w:t>create</w:t>
+            </w:r>
+            <w:r>
+              <w:rPr>
+                <w:lang w:val="en-US"/>
+              </w:rPr>
+              <w:t xml:space="preserve"> a book and store</w:t>
+            </w:r>
+            <w:r>
+              <w:rPr>
+                <w:lang w:val="en-US"/>
+              </w:rPr>
+              <w:t xml:space="preserve"> it</w:t>
+            </w:r>
+            <w:r>
+              <w:rPr>
+                <w:lang w:val="en-US"/>
+              </w:rPr>
+              <w:t xml:space="preserve"> </w:t>
+            </w:r>
+            <w:r>
+              <w:rPr>
+                <w:lang w:val="en-US"/>
+              </w:rPr>
+              <w:t>in</w:t>
+            </w:r>
+            <w:r>
+              <w:rPr>
+                <w:lang w:val="en-US"/>
+              </w:rPr>
+              <w:t xml:space="preserve"> the library</w:t>
+            </w:r>
+            <w:r>
+              <w:rPr>
+                <w:lang w:val="en-US"/>
+              </w:rPr>
+              <w:t>. The system then will print a message indicating the status of the operation.</w:t>
+            </w:r>
+          </w:p>
+        </w:tc>
+      </w:tr>
+      <w:tr>
+        <w:trPr>
+          <w:trHeight w:val="286"/>
+        </w:trPr>
+        <w:tc>
+          <w:tcPr>
+            <w:tcW w:w="2271" w:type="dxa"/>
+            <w:vMerge w:val="restart"/>
+            <w:shd w:val="clear" w:color="auto" w:fill="D9E2F3"/>
+            <w:vAlign w:val="center"/>
+          </w:tcPr>
+          <w:p>
+            <w:r>
+              <w:rPr>
+                <w:lang w:val="en"/>
+              </w:rPr>
+              <w:t>Outputs</w:t>
+            </w:r>
+          </w:p>
+        </w:tc>
+        <w:tc>
+          <w:tcPr>
+            <w:tcW w:w="2271" w:type="dxa"/>
+            <w:vAlign w:val="center"/>
+          </w:tcPr>
+          <w:p>
+            <w:pPr>
+              <w:jc w:val="center"/>
+            </w:pPr>
+            <w:r>
+              <w:rPr>
+                <w:lang w:val="en"/>
+              </w:rPr>
+              <w:t>Entry name</w:t>
+            </w:r>
+          </w:p>
+        </w:tc>
+        <w:tc>
+          <w:tcPr>
+            <w:tcW w:w="2271" w:type="dxa"/>
+            <w:vAlign w:val="center"/>
+          </w:tcPr>
+          <w:p>
+            <w:pPr>
+              <w:jc w:val="center"/>
+            </w:pPr>
+            <w:r>
+              <w:rPr>
+                <w:lang w:val="en"/>
+              </w:rPr>
+              <w:t>Data type</w:t>
+            </w:r>
+          </w:p>
+        </w:tc>
+        <w:tc>
+          <w:tcPr>
+            <w:tcW w:w="2271" w:type="dxa"/>
+            <w:vAlign w:val="center"/>
+          </w:tcPr>
+          <w:p>
+            <w:pPr>
+              <w:jc w:val="center"/>
+            </w:pPr>
+            <w:r>
+              <w:rPr>
+                <w:lang w:val="en"/>
+              </w:rPr>
+              <w:t>Selection or repetition condition</w:t>
+            </w:r>
+          </w:p>
+        </w:tc>
+      </w:tr>
+      <w:tr>
+        <w:trPr>
+          <w:trHeight w:val="300"/>
+        </w:trPr>
+        <w:tc>
+          <w:tcPr>
+            <w:tcW w:w="2271" w:type="dxa"/>
+            <w:vMerge/>
+            <w:shd w:val="clear" w:color="auto" w:fill="D9E2F3"/>
+            <w:vAlign w:val="center"/>
+          </w:tcPr>
+          <w:p>
+            <w:pPr>
+              <w:widowControl w:val="0"/>
+              <w:pBdr>
+                <w:top w:val="nil"/>
+                <w:left w:val="nil"/>
+                <w:bottom w:val="nil"/>
+                <w:right w:val="nil"/>
+                <w:between w:val="nil"/>
+              </w:pBdr>
+            </w:pPr>
+          </w:p>
+        </w:tc>
+        <w:tc>
+          <w:tcPr>
+            <w:tcW w:w="2271" w:type="dxa"/>
+            <w:vAlign w:val="center"/>
+          </w:tcPr>
+          <w:p>
             <w:r>
               <w:t>msg</w:t>
             </w:r>
-            <w:proofErr w:type="spellEnd"/>
-          </w:p>
-        </w:tc>
-        <w:tc>
-          <w:tcPr>
-            <w:tcW w:w="2271" w:type="dxa"/>
-            <w:vAlign w:val="center"/>
-          </w:tcPr>
-          <w:p>
-            <w:proofErr w:type="spellStart"/>
+          </w:p>
+        </w:tc>
+        <w:tc>
+          <w:tcPr>
+            <w:tcW w:w="2271" w:type="dxa"/>
+            <w:vAlign w:val="center"/>
+          </w:tcPr>
+          <w:p>
             <w:r>
               <w:t>String</w:t>
             </w:r>
-            <w:proofErr w:type="spellEnd"/>
           </w:p>
         </w:tc>
         <w:tc>
@@ -4314,24 +4298,20 @@
             <w:vAlign w:val="center"/>
           </w:tcPr>
           <w:p>
-            <w:proofErr w:type="spellStart"/>
             <w:r>
               <w:t>msg</w:t>
             </w:r>
-            <w:proofErr w:type="spellEnd"/>
-          </w:p>
-        </w:tc>
-        <w:tc>
-          <w:tcPr>
-            <w:tcW w:w="2271" w:type="dxa"/>
-            <w:vAlign w:val="center"/>
-          </w:tcPr>
-          <w:p>
-            <w:proofErr w:type="spellStart"/>
+          </w:p>
+        </w:tc>
+        <w:tc>
+          <w:tcPr>
+            <w:tcW w:w="2271" w:type="dxa"/>
+            <w:vAlign w:val="center"/>
+          </w:tcPr>
+          <w:p>
             <w:r>
               <w:t>String</w:t>
             </w:r>
-            <w:proofErr w:type="spellEnd"/>
           </w:p>
         </w:tc>
         <w:tc>
@@ -4714,24 +4694,20 @@
             <w:vAlign w:val="center"/>
           </w:tcPr>
           <w:p>
-            <w:proofErr w:type="spellStart"/>
             <w:r>
               <w:t>optionToChange</w:t>
             </w:r>
-            <w:proofErr w:type="spellEnd"/>
-          </w:p>
-        </w:tc>
-        <w:tc>
-          <w:tcPr>
-            <w:tcW w:w="2271" w:type="dxa"/>
-            <w:vAlign w:val="center"/>
-          </w:tcPr>
-          <w:p>
-            <w:proofErr w:type="spellStart"/>
+          </w:p>
+        </w:tc>
+        <w:tc>
+          <w:tcPr>
+            <w:tcW w:w="2271" w:type="dxa"/>
+            <w:vAlign w:val="center"/>
+          </w:tcPr>
+          <w:p>
             <w:r>
               <w:t>int</w:t>
             </w:r>
-            <w:proofErr w:type="spellEnd"/>
           </w:p>
         </w:tc>
         <w:tc>
@@ -4944,24 +4920,20 @@
             <w:vAlign w:val="center"/>
           </w:tcPr>
           <w:p>
-            <w:proofErr w:type="spellStart"/>
             <w:r>
               <w:t>menuWithOptons</w:t>
             </w:r>
-            <w:proofErr w:type="spellEnd"/>
-          </w:p>
-        </w:tc>
-        <w:tc>
-          <w:tcPr>
-            <w:tcW w:w="2271" w:type="dxa"/>
-            <w:vAlign w:val="center"/>
-          </w:tcPr>
-          <w:p>
-            <w:proofErr w:type="spellStart"/>
+          </w:p>
+        </w:tc>
+        <w:tc>
+          <w:tcPr>
+            <w:tcW w:w="2271" w:type="dxa"/>
+            <w:vAlign w:val="center"/>
+          </w:tcPr>
+          <w:p>
             <w:r>
               <w:t>String</w:t>
             </w:r>
-            <w:proofErr w:type="spellEnd"/>
           </w:p>
         </w:tc>
         <w:tc>
@@ -5023,24 +4995,20 @@
             <w:vAlign w:val="center"/>
           </w:tcPr>
           <w:p>
-            <w:proofErr w:type="spellStart"/>
             <w:r>
               <w:t>msg</w:t>
             </w:r>
-            <w:proofErr w:type="spellEnd"/>
-          </w:p>
-        </w:tc>
-        <w:tc>
-          <w:tcPr>
-            <w:tcW w:w="2271" w:type="dxa"/>
-            <w:vAlign w:val="center"/>
-          </w:tcPr>
-          <w:p>
-            <w:proofErr w:type="spellStart"/>
+          </w:p>
+        </w:tc>
+        <w:tc>
+          <w:tcPr>
+            <w:tcW w:w="2271" w:type="dxa"/>
+            <w:vAlign w:val="center"/>
+          </w:tcPr>
+          <w:p>
             <w:r>
               <w:t>String</w:t>
             </w:r>
-            <w:proofErr w:type="spellEnd"/>
           </w:p>
         </w:tc>
         <w:tc>
@@ -5278,13 +5246,7 @@
               <w:rPr>
                 <w:lang w:val="en-US"/>
               </w:rPr>
-              <w:t xml:space="preserve">the amount paid must be in an </w:t>
-            </w:r>
-            <w:r>
-              <w:rPr>
-                <w:lang w:val="en-US"/>
-              </w:rPr>
-              <w:t>invoice.</w:t>
+              <w:t>the amount paid must be in an invoice.</w:t>
             </w:r>
           </w:p>
           <w:p>
@@ -5303,19 +5265,7 @@
               <w:rPr>
                 <w:lang w:val="en-US"/>
               </w:rPr>
-              <w:t xml:space="preserve">he number of copies </w:t>
-            </w:r>
-            <w:r>
-              <w:rPr>
-                <w:lang w:val="en-US"/>
-              </w:rPr>
-              <w:t>sold,</w:t>
-            </w:r>
-            <w:r>
-              <w:rPr>
-                <w:lang w:val="en-US"/>
-              </w:rPr>
-              <w:t xml:space="preserve"> or active subscriptions</w:t>
+              <w:t>he number of copies sold, or active subscriptions</w:t>
             </w:r>
             <w:r>
               <w:rPr>
@@ -5444,20 +5394,12 @@
             <w:vAlign w:val="center"/>
           </w:tcPr>
           <w:p>
-            <w:proofErr w:type="spellStart"/>
-            <w:r>
-              <w:rPr>
-                <w:lang w:val="en-US"/>
-              </w:rPr>
-              <w:t>name</w:t>
-            </w:r>
-            <w:r>
-              <w:rPr>
-                <w:lang w:val="en-US"/>
-              </w:rPr>
-              <w:t>OfTheProduct</w:t>
-            </w:r>
-            <w:proofErr w:type="spellEnd"/>
+            <w:r>
+              <w:rPr>
+                <w:lang w:val="en-US"/>
+              </w:rPr>
+              <w:t>nameOfTheProduct</w:t>
+            </w:r>
           </w:p>
         </w:tc>
         <w:tc>
@@ -5521,24 +5463,20 @@
             <w:vAlign w:val="center"/>
           </w:tcPr>
           <w:p>
-            <w:proofErr w:type="spellStart"/>
             <w:r>
               <w:t>IDofTheUser</w:t>
             </w:r>
-            <w:proofErr w:type="spellEnd"/>
-          </w:p>
-        </w:tc>
-        <w:tc>
-          <w:tcPr>
-            <w:tcW w:w="2271" w:type="dxa"/>
-            <w:vAlign w:val="center"/>
-          </w:tcPr>
-          <w:p>
-            <w:proofErr w:type="spellStart"/>
+          </w:p>
+        </w:tc>
+        <w:tc>
+          <w:tcPr>
+            <w:tcW w:w="2271" w:type="dxa"/>
+            <w:vAlign w:val="center"/>
+          </w:tcPr>
+          <w:p>
             <w:r>
               <w:t>String</w:t>
             </w:r>
-            <w:proofErr w:type="spellEnd"/>
           </w:p>
         </w:tc>
         <w:tc>
@@ -5704,24 +5642,20 @@
             <w:vAlign w:val="center"/>
           </w:tcPr>
           <w:p>
-            <w:proofErr w:type="spellStart"/>
             <w:r>
               <w:t>msg</w:t>
             </w:r>
-            <w:proofErr w:type="spellEnd"/>
-          </w:p>
-        </w:tc>
-        <w:tc>
-          <w:tcPr>
-            <w:tcW w:w="2271" w:type="dxa"/>
-            <w:vAlign w:val="center"/>
-          </w:tcPr>
-          <w:p>
-            <w:proofErr w:type="spellStart"/>
+          </w:p>
+        </w:tc>
+        <w:tc>
+          <w:tcPr>
+            <w:tcW w:w="2271" w:type="dxa"/>
+            <w:vAlign w:val="center"/>
+          </w:tcPr>
+          <w:p>
             <w:r>
               <w:t>String</w:t>
             </w:r>
-            <w:proofErr w:type="spellEnd"/>
           </w:p>
         </w:tc>
         <w:tc>
@@ -6108,14 +6042,12 @@
             <w:vAlign w:val="center"/>
           </w:tcPr>
           <w:p>
-            <w:proofErr w:type="spellStart"/>
             <w:r>
               <w:rPr>
                 <w:lang w:val="en-US"/>
               </w:rPr>
               <w:t>nameOfTheProduct</w:t>
             </w:r>
-            <w:proofErr w:type="spellEnd"/>
           </w:p>
         </w:tc>
         <w:tc>
@@ -6179,24 +6111,20 @@
             <w:vAlign w:val="center"/>
           </w:tcPr>
           <w:p>
-            <w:proofErr w:type="spellStart"/>
             <w:r>
               <w:t>IDofTheUser</w:t>
             </w:r>
-            <w:proofErr w:type="spellEnd"/>
-          </w:p>
-        </w:tc>
-        <w:tc>
-          <w:tcPr>
-            <w:tcW w:w="2271" w:type="dxa"/>
-            <w:vAlign w:val="center"/>
-          </w:tcPr>
-          <w:p>
-            <w:proofErr w:type="spellStart"/>
+          </w:p>
+        </w:tc>
+        <w:tc>
+          <w:tcPr>
+            <w:tcW w:w="2271" w:type="dxa"/>
+            <w:vAlign w:val="center"/>
+          </w:tcPr>
+          <w:p>
             <w:r>
               <w:t>String</w:t>
             </w:r>
-            <w:proofErr w:type="spellEnd"/>
           </w:p>
         </w:tc>
         <w:tc>
@@ -6361,24 +6289,20 @@
             <w:vAlign w:val="center"/>
           </w:tcPr>
           <w:p>
-            <w:proofErr w:type="spellStart"/>
             <w:r>
               <w:t>msg</w:t>
             </w:r>
-            <w:proofErr w:type="spellEnd"/>
-          </w:p>
-        </w:tc>
-        <w:tc>
-          <w:tcPr>
-            <w:tcW w:w="2271" w:type="dxa"/>
-            <w:vAlign w:val="center"/>
-          </w:tcPr>
-          <w:p>
-            <w:proofErr w:type="spellStart"/>
+          </w:p>
+        </w:tc>
+        <w:tc>
+          <w:tcPr>
+            <w:tcW w:w="2271" w:type="dxa"/>
+            <w:vAlign w:val="center"/>
+          </w:tcPr>
+          <w:p>
             <w:r>
               <w:t>String</w:t>
             </w:r>
-            <w:proofErr w:type="spellEnd"/>
           </w:p>
         </w:tc>
         <w:tc>
@@ -6555,19 +6479,11 @@
                 <w:lang w:val="en-US"/>
               </w:rPr>
             </w:pPr>
-            <w:proofErr w:type="spellStart"/>
-            <w:r>
-              <w:rPr>
-                <w:lang w:val="en-US"/>
-              </w:rPr>
-              <w:t>ReadX</w:t>
-            </w:r>
-            <w:proofErr w:type="spellEnd"/>
-            <w:r>
-              <w:rPr>
-                <w:lang w:val="en-US"/>
-              </w:rPr>
-              <w:t xml:space="preserve"> requires that its prototype have a menu that allows the user to quickly view its collection of bibliographic products</w:t>
+            <w:r>
+              <w:rPr>
+                <w:lang w:val="en-US"/>
+              </w:rPr>
+              <w:t>ReadX requires that its prototype have a menu that allows the user to quickly view its collection of bibliographic products</w:t>
             </w:r>
             <w:r>
               <w:rPr>
@@ -6653,21 +6569,7 @@
               <w:rPr>
                 <w:lang w:val="en-US"/>
               </w:rPr>
-              <w:t xml:space="preserve">The user should be able to select a bibliographic product either by its </w:t>
-            </w:r>
-            <w:proofErr w:type="spellStart"/>
-            <w:r>
-              <w:rPr>
-                <w:lang w:val="en-US"/>
-              </w:rPr>
-              <w:t>x,y</w:t>
-            </w:r>
-            <w:proofErr w:type="spellEnd"/>
-            <w:r>
-              <w:rPr>
-                <w:lang w:val="en-US"/>
-              </w:rPr>
-              <w:t xml:space="preserve"> coordinate in the presented matrix or the 3-character identifier of the product </w:t>
+              <w:t xml:space="preserve">The user should be able to select a bibliographic product either by its x,y coordinate in the presented matrix or the 3-character identifier of the product </w:t>
             </w:r>
             <w:r>
               <w:rPr>
@@ -6789,24 +6691,20 @@
             <w:vAlign w:val="center"/>
           </w:tcPr>
           <w:p>
-            <w:proofErr w:type="spellStart"/>
             <w:r>
               <w:t>IDofTheUser</w:t>
             </w:r>
-            <w:proofErr w:type="spellEnd"/>
-          </w:p>
-        </w:tc>
-        <w:tc>
-          <w:tcPr>
-            <w:tcW w:w="2271" w:type="dxa"/>
-            <w:vAlign w:val="center"/>
-          </w:tcPr>
-          <w:p>
-            <w:proofErr w:type="spellStart"/>
+          </w:p>
+        </w:tc>
+        <w:tc>
+          <w:tcPr>
+            <w:tcW w:w="2271" w:type="dxa"/>
+            <w:vAlign w:val="center"/>
+          </w:tcPr>
+          <w:p>
             <w:r>
               <w:t>String</w:t>
             </w:r>
-            <w:proofErr w:type="spellEnd"/>
           </w:p>
         </w:tc>
         <w:tc>
@@ -6869,14 +6767,12 @@
                 <w:lang w:val="en-US"/>
               </w:rPr>
             </w:pPr>
-            <w:proofErr w:type="spellStart"/>
             <w:r>
               <w:rPr>
                 <w:lang w:val="en-US"/>
               </w:rPr>
               <w:t>userOption</w:t>
             </w:r>
-            <w:proofErr w:type="spellEnd"/>
           </w:p>
         </w:tc>
         <w:tc>
@@ -6958,14 +6854,12 @@
                 <w:lang w:val="en-US"/>
               </w:rPr>
             </w:pPr>
-            <w:proofErr w:type="spellStart"/>
             <w:r>
               <w:rPr>
                 <w:lang w:val="en-US"/>
               </w:rPr>
               <w:t>Xcordinate</w:t>
             </w:r>
-            <w:proofErr w:type="spellEnd"/>
           </w:p>
         </w:tc>
         <w:tc>
@@ -7047,20 +6941,12 @@
                 <w:lang w:val="en-US"/>
               </w:rPr>
             </w:pPr>
-            <w:proofErr w:type="spellStart"/>
-            <w:r>
-              <w:rPr>
-                <w:lang w:val="en-US"/>
-              </w:rPr>
-              <w:t>Y</w:t>
-            </w:r>
-            <w:r>
-              <w:rPr>
-                <w:lang w:val="en-US"/>
-              </w:rPr>
-              <w:t>cordinate</w:t>
-            </w:r>
-            <w:proofErr w:type="spellEnd"/>
+            <w:r>
+              <w:rPr>
+                <w:lang w:val="en-US"/>
+              </w:rPr>
+              <w:t>Ycordinate</w:t>
+            </w:r>
           </w:p>
         </w:tc>
         <w:tc>
@@ -7097,19 +6983,7 @@
               <w:rPr>
                 <w:lang w:val="en-US"/>
               </w:rPr>
-              <w:t xml:space="preserve">If the user wants to start a reading lecture it must type the </w:t>
-            </w:r>
-            <w:r>
-              <w:rPr>
-                <w:lang w:val="en-US"/>
-              </w:rPr>
-              <w:t>Y</w:t>
-            </w:r>
-            <w:r>
-              <w:rPr>
-                <w:lang w:val="en-US"/>
-              </w:rPr>
-              <w:t xml:space="preserve"> coordinate in the matrix.</w:t>
+              <w:t>If the user wants to start a reading lecture it must type the Y coordinate in the matrix.</w:t>
             </w:r>
           </w:p>
         </w:tc>
@@ -7185,35 +7059,7 @@
               <w:rPr>
                 <w:lang w:val="en-US"/>
               </w:rPr>
-              <w:t xml:space="preserve">Besides this, the user will be able to move between pages. And </w:t>
-            </w:r>
-            <w:proofErr w:type="spellStart"/>
-            <w:r>
-              <w:rPr>
-                <w:lang w:val="en-US"/>
-              </w:rPr>
-              <w:t>ht</w:t>
-            </w:r>
-            <w:proofErr w:type="spellEnd"/>
-            <w:r>
-              <w:rPr>
-                <w:lang w:val="en-US"/>
-              </w:rPr>
-              <w:t xml:space="preserve"> will have the option to type the </w:t>
-            </w:r>
-            <w:proofErr w:type="spellStart"/>
-            <w:r>
-              <w:rPr>
-                <w:lang w:val="en-US"/>
-              </w:rPr>
-              <w:t>x,y</w:t>
-            </w:r>
-            <w:proofErr w:type="spellEnd"/>
-            <w:r>
-              <w:rPr>
-                <w:lang w:val="en-US"/>
-              </w:rPr>
-              <w:t xml:space="preserve"> coordinate to start a reading lecture.</w:t>
+              <w:t>Besides this, the user will be able to move between pages. And ht will have the option to type the x,y coordinate to start a reading lecture.</w:t>
             </w:r>
           </w:p>
           <w:p>
@@ -7335,24 +7181,20 @@
             <w:vAlign w:val="center"/>
           </w:tcPr>
           <w:p>
-            <w:proofErr w:type="spellStart"/>
             <w:r>
               <w:t>matrix</w:t>
             </w:r>
-            <w:proofErr w:type="spellEnd"/>
-          </w:p>
-        </w:tc>
-        <w:tc>
-          <w:tcPr>
-            <w:tcW w:w="2271" w:type="dxa"/>
-            <w:vAlign w:val="center"/>
-          </w:tcPr>
-          <w:p>
-            <w:proofErr w:type="spellStart"/>
+          </w:p>
+        </w:tc>
+        <w:tc>
+          <w:tcPr>
+            <w:tcW w:w="2271" w:type="dxa"/>
+            <w:vAlign w:val="center"/>
+          </w:tcPr>
+          <w:p>
             <w:r>
               <w:t>String</w:t>
             </w:r>
-            <w:proofErr w:type="spellEnd"/>
           </w:p>
         </w:tc>
         <w:tc>
@@ -7596,19 +7438,7 @@
               <w:rPr>
                 <w:lang w:val="en-US"/>
               </w:rPr>
-              <w:t>resent</w:t>
-            </w:r>
-            <w:r>
-              <w:rPr>
-                <w:lang w:val="en-US"/>
-              </w:rPr>
-              <w:t xml:space="preserve"> the name of the bibliographic </w:t>
-            </w:r>
-            <w:r>
-              <w:rPr>
-                <w:lang w:val="en-US"/>
-              </w:rPr>
-              <w:t>product.</w:t>
+              <w:t>resent the name of the bibliographic product.</w:t>
             </w:r>
           </w:p>
           <w:p>
@@ -7632,13 +7462,7 @@
               <w:rPr>
                 <w:lang w:val="en-US"/>
               </w:rPr>
-              <w:t xml:space="preserve">he current page being </w:t>
-            </w:r>
-            <w:r>
-              <w:rPr>
-                <w:lang w:val="en-US"/>
-              </w:rPr>
-              <w:t>read.</w:t>
+              <w:t>he current page being read.</w:t>
             </w:r>
           </w:p>
           <w:p>
@@ -7674,19 +7498,7 @@
               <w:rPr>
                 <w:lang w:val="en-US"/>
               </w:rPr>
-              <w:t xml:space="preserve"> and to return to the </w:t>
-            </w:r>
-            <w:r>
-              <w:rPr>
-                <w:lang w:val="en-US"/>
-              </w:rPr>
-              <w:t>library</w:t>
-            </w:r>
-            <w:r>
-              <w:rPr>
-                <w:lang w:val="en-US"/>
-              </w:rPr>
-              <w:t xml:space="preserve">. </w:t>
+              <w:t xml:space="preserve"> and to return to the library. </w:t>
             </w:r>
           </w:p>
           <w:p>
@@ -7778,7 +7590,6 @@
                 <w:ilvl w:val="0"/>
                 <w:numId w:val="9"/>
               </w:numPr>
-              <w:spacing w:after="0" w:line="240" w:lineRule="auto"/>
               <w:rPr>
                 <w:lang w:val="en-US"/>
               </w:rPr>
@@ -7797,7 +7608,6 @@
                 <w:ilvl w:val="0"/>
                 <w:numId w:val="9"/>
               </w:numPr>
-              <w:spacing w:after="0" w:line="240" w:lineRule="auto"/>
               <w:rPr>
                 <w:lang w:val="en-US"/>
               </w:rPr>
@@ -7824,21 +7634,7 @@
               <w:rPr>
                 <w:lang w:val="en-US"/>
               </w:rPr>
-              <w:t xml:space="preserve">We are celebrating our anniversary! Visit your nearest </w:t>
-            </w:r>
-            <w:proofErr w:type="spellStart"/>
-            <w:r>
-              <w:rPr>
-                <w:lang w:val="en-US"/>
-              </w:rPr>
-              <w:t>Éxito</w:t>
-            </w:r>
-            <w:proofErr w:type="spellEnd"/>
-            <w:r>
-              <w:rPr>
-                <w:lang w:val="en-US"/>
-              </w:rPr>
-              <w:t xml:space="preserve"> and be surprised </w:t>
+              <w:t xml:space="preserve">We are celebrating our anniversary! Visit your nearest Éxito and be surprised </w:t>
             </w:r>
             <w:r>
               <w:rPr>
@@ -7960,24 +7756,20 @@
             <w:vAlign w:val="center"/>
           </w:tcPr>
           <w:p>
-            <w:proofErr w:type="spellStart"/>
             <w:r>
               <w:t>uniqueIdentifier</w:t>
             </w:r>
-            <w:proofErr w:type="spellEnd"/>
-          </w:p>
-        </w:tc>
-        <w:tc>
-          <w:tcPr>
-            <w:tcW w:w="2271" w:type="dxa"/>
-            <w:vAlign w:val="center"/>
-          </w:tcPr>
-          <w:p>
-            <w:proofErr w:type="spellStart"/>
+          </w:p>
+        </w:tc>
+        <w:tc>
+          <w:tcPr>
+            <w:tcW w:w="2271" w:type="dxa"/>
+            <w:vAlign w:val="center"/>
+          </w:tcPr>
+          <w:p>
             <w:r>
               <w:t>String</w:t>
             </w:r>
-            <w:proofErr w:type="spellEnd"/>
           </w:p>
         </w:tc>
         <w:tc>
@@ -8058,14 +7850,12 @@
                 <w:lang w:val="en-US"/>
               </w:rPr>
             </w:pPr>
-            <w:proofErr w:type="spellStart"/>
             <w:r>
               <w:rPr>
                 <w:lang w:val="en-US"/>
               </w:rPr>
               <w:t>userOption</w:t>
             </w:r>
-            <w:proofErr w:type="spellEnd"/>
           </w:p>
         </w:tc>
         <w:tc>
@@ -8114,13 +7904,7 @@
               <w:rPr>
                 <w:lang w:val="en-US"/>
               </w:rPr>
-              <w:t xml:space="preserve"> to </w:t>
-            </w:r>
-            <w:r>
-              <w:rPr>
-                <w:lang w:val="en-US"/>
-              </w:rPr>
-              <w:t>go back to the library.</w:t>
+              <w:t xml:space="preserve"> to go back to the library.</w:t>
             </w:r>
           </w:p>
         </w:tc>
@@ -8291,24 +8075,20 @@
             <w:vAlign w:val="center"/>
           </w:tcPr>
           <w:p>
-            <w:proofErr w:type="spellStart"/>
             <w:r>
               <w:t>readginSesion</w:t>
             </w:r>
-            <w:proofErr w:type="spellEnd"/>
-          </w:p>
-        </w:tc>
-        <w:tc>
-          <w:tcPr>
-            <w:tcW w:w="2271" w:type="dxa"/>
-            <w:vAlign w:val="center"/>
-          </w:tcPr>
-          <w:p>
-            <w:proofErr w:type="spellStart"/>
+          </w:p>
+        </w:tc>
+        <w:tc>
+          <w:tcPr>
+            <w:tcW w:w="2271" w:type="dxa"/>
+            <w:vAlign w:val="center"/>
+          </w:tcPr>
+          <w:p>
             <w:r>
               <w:t>String</w:t>
             </w:r>
-            <w:proofErr w:type="spellEnd"/>
           </w:p>
         </w:tc>
         <w:tc>
@@ -8442,7 +8222,6 @@
           </w:tcPr>
           <w:p>
             <w:pPr>
-              <w:spacing w:after="0" w:line="240" w:lineRule="auto"/>
               <w:rPr>
                 <w:lang w:val="en-US"/>
               </w:rPr>
@@ -8457,21 +8236,7 @@
               <w:rPr>
                 <w:lang w:val="en-US"/>
               </w:rPr>
-              <w:t xml:space="preserve"> generate targeted content, </w:t>
-            </w:r>
-            <w:proofErr w:type="spellStart"/>
-            <w:r>
-              <w:rPr>
-                <w:lang w:val="en-US"/>
-              </w:rPr>
-              <w:t>ReadX</w:t>
-            </w:r>
-            <w:proofErr w:type="spellEnd"/>
-            <w:r>
-              <w:rPr>
-                <w:lang w:val="en-US"/>
-              </w:rPr>
-              <w:t xml:space="preserve"> requests that the prototype be able to generate the following reports in </w:t>
+              <w:t xml:space="preserve"> generate targeted content, ReadX requests that the prototype be able to generate the following reports in </w:t>
             </w:r>
             <w:r>
               <w:rPr>
@@ -8488,7 +8253,6 @@
           </w:p>
           <w:p>
             <w:pPr>
-              <w:spacing w:after="0" w:line="240" w:lineRule="auto"/>
               <w:rPr>
                 <w:lang w:val="en-US"/>
               </w:rPr>
@@ -8501,7 +8265,6 @@
                 <w:ilvl w:val="0"/>
                 <w:numId w:val="10"/>
               </w:numPr>
-              <w:spacing w:after="0" w:line="240" w:lineRule="auto"/>
               <w:rPr>
                 <w:lang w:val="en-US"/>
               </w:rPr>
@@ -8562,7 +8325,6 @@
                 <w:ilvl w:val="0"/>
                 <w:numId w:val="10"/>
               </w:numPr>
-              <w:spacing w:after="0" w:line="240" w:lineRule="auto"/>
               <w:rPr>
                 <w:lang w:val="en-US"/>
               </w:rPr>
@@ -8605,7 +8367,6 @@
                 <w:ilvl w:val="0"/>
                 <w:numId w:val="10"/>
               </w:numPr>
-              <w:spacing w:after="0" w:line="240" w:lineRule="auto"/>
               <w:rPr>
                 <w:lang w:val="en-US"/>
               </w:rPr>
@@ -8742,24 +8503,20 @@
             <w:vAlign w:val="center"/>
           </w:tcPr>
           <w:p>
-            <w:proofErr w:type="spellStart"/>
             <w:r>
               <w:t>typeOfReport</w:t>
             </w:r>
-            <w:proofErr w:type="spellEnd"/>
-          </w:p>
-        </w:tc>
-        <w:tc>
-          <w:tcPr>
-            <w:tcW w:w="2271" w:type="dxa"/>
-            <w:vAlign w:val="center"/>
-          </w:tcPr>
-          <w:p>
-            <w:proofErr w:type="spellStart"/>
+          </w:p>
+        </w:tc>
+        <w:tc>
+          <w:tcPr>
+            <w:tcW w:w="2271" w:type="dxa"/>
+            <w:vAlign w:val="center"/>
+          </w:tcPr>
+          <w:p>
             <w:r>
               <w:t>Int</w:t>
             </w:r>
-            <w:proofErr w:type="spellEnd"/>
           </w:p>
         </w:tc>
         <w:tc>
@@ -8972,24 +8729,20 @@
             <w:vAlign w:val="center"/>
           </w:tcPr>
           <w:p>
-            <w:proofErr w:type="spellStart"/>
             <w:r>
               <w:t>report</w:t>
             </w:r>
-            <w:proofErr w:type="spellEnd"/>
-          </w:p>
-        </w:tc>
-        <w:tc>
-          <w:tcPr>
-            <w:tcW w:w="2271" w:type="dxa"/>
-            <w:vAlign w:val="center"/>
-          </w:tcPr>
-          <w:p>
-            <w:proofErr w:type="spellStart"/>
+          </w:p>
+        </w:tc>
+        <w:tc>
+          <w:tcPr>
+            <w:tcW w:w="2271" w:type="dxa"/>
+            <w:vAlign w:val="center"/>
+          </w:tcPr>
+          <w:p>
             <w:r>
               <w:t>String</w:t>
             </w:r>
-            <w:proofErr w:type="spellEnd"/>
           </w:p>
         </w:tc>
         <w:tc>

</xml_diff>

<commit_message>
Crated my own HashMap to store Users
</commit_message>
<xml_diff>
--- a/doc/Anilisis de requerimientos.docx
+++ b/doc/Anilisis de requerimientos.docx
@@ -117,12 +117,14 @@
                 <w:rFonts w:ascii="Arial" w:eastAsia="Arial" w:hAnsi="Arial" w:cs="Arial"/>
               </w:rPr>
             </w:pPr>
+            <w:proofErr w:type="spellStart"/>
             <w:r>
               <w:rPr>
                 <w:rFonts w:ascii="Arial" w:eastAsia="Arial" w:hAnsi="Arial" w:cs="Arial"/>
               </w:rPr>
               <w:t>ReadX</w:t>
             </w:r>
+            <w:proofErr w:type="spellEnd"/>
           </w:p>
         </w:tc>
       </w:tr>
@@ -196,15 +198,24 @@
                 <w:rFonts w:ascii="Arial" w:eastAsia="Arial" w:hAnsi="Arial" w:cs="Arial"/>
                 <w:lang w:val="en-US"/>
               </w:rPr>
-              <w:t>Customers and employees from R</w:t>
-            </w:r>
+              <w:t xml:space="preserve">Customers and employees from </w:t>
+            </w:r>
+            <w:proofErr w:type="spellStart"/>
             <w:r>
               <w:rPr>
                 <w:rFonts w:ascii="Arial" w:eastAsia="Arial" w:hAnsi="Arial" w:cs="Arial"/>
                 <w:lang w:val="en-US"/>
               </w:rPr>
+              <w:t>R</w:t>
+            </w:r>
+            <w:r>
+              <w:rPr>
+                <w:rFonts w:ascii="Arial" w:eastAsia="Arial" w:hAnsi="Arial" w:cs="Arial"/>
+                <w:lang w:val="en-US"/>
+              </w:rPr>
               <w:t>eadX</w:t>
             </w:r>
+            <w:proofErr w:type="spellEnd"/>
           </w:p>
         </w:tc>
       </w:tr>
@@ -808,12 +819,21 @@
                 <w:lang w:val="en-US"/>
               </w:rPr>
             </w:pPr>
+            <w:proofErr w:type="spellStart"/>
             <w:r>
               <w:rPr>
                 <w:rFonts w:ascii="Arial" w:eastAsia="Arial" w:hAnsi="Arial" w:cs="Arial"/>
                 <w:lang w:val="en-US"/>
               </w:rPr>
-              <w:t xml:space="preserve">ReadX, an Egyptian conglomerate, needs to develop a software prototype that will enable them to run </w:t>
+              <w:t>ReadX</w:t>
+            </w:r>
+            <w:proofErr w:type="spellEnd"/>
+            <w:r>
+              <w:rPr>
+                <w:rFonts w:ascii="Arial" w:eastAsia="Arial" w:hAnsi="Arial" w:cs="Arial"/>
+                <w:lang w:val="en-US"/>
+              </w:rPr>
+              <w:t xml:space="preserve">, an Egyptian conglomerate, needs to develop a software prototype that will enable them to run </w:t>
             </w:r>
             <w:r>
               <w:rPr>
@@ -992,7 +1012,23 @@
                 <w:rFonts w:ascii="Arial" w:eastAsia="Arial" w:hAnsi="Arial" w:cs="Arial"/>
                 <w:lang w:val="en-US"/>
               </w:rPr>
-              <w:t>RFN2: The system has to be scalable</w:t>
+              <w:t xml:space="preserve">RFN2: The system </w:t>
+            </w:r>
+            <w:proofErr w:type="gramStart"/>
+            <w:r>
+              <w:rPr>
+                <w:rFonts w:ascii="Arial" w:eastAsia="Arial" w:hAnsi="Arial" w:cs="Arial"/>
+                <w:lang w:val="en-US"/>
+              </w:rPr>
+              <w:t>has to</w:t>
+            </w:r>
+            <w:proofErr w:type="gramEnd"/>
+            <w:r>
+              <w:rPr>
+                <w:rFonts w:ascii="Arial" w:eastAsia="Arial" w:hAnsi="Arial" w:cs="Arial"/>
+                <w:lang w:val="en-US"/>
+              </w:rPr>
+              <w:t xml:space="preserve"> be scalable</w:t>
             </w:r>
           </w:p>
         </w:tc>
@@ -1484,31 +1520,37 @@
             <w:vAlign w:val="center"/>
           </w:tcPr>
           <w:p>
+            <w:proofErr w:type="spellStart"/>
             <w:r>
               <w:t>name</w:t>
             </w:r>
-          </w:p>
-        </w:tc>
-        <w:tc>
-          <w:tcPr>
-            <w:tcW w:w="2271" w:type="dxa"/>
-            <w:vAlign w:val="center"/>
-          </w:tcPr>
-          <w:p>
+            <w:proofErr w:type="spellEnd"/>
+          </w:p>
+        </w:tc>
+        <w:tc>
+          <w:tcPr>
+            <w:tcW w:w="2271" w:type="dxa"/>
+            <w:vAlign w:val="center"/>
+          </w:tcPr>
+          <w:p>
+            <w:proofErr w:type="spellStart"/>
             <w:r>
               <w:t>String</w:t>
             </w:r>
-          </w:p>
-        </w:tc>
-        <w:tc>
-          <w:tcPr>
-            <w:tcW w:w="2271" w:type="dxa"/>
-            <w:vAlign w:val="center"/>
-          </w:tcPr>
-          <w:p>
+            <w:proofErr w:type="spellEnd"/>
+          </w:p>
+        </w:tc>
+        <w:tc>
+          <w:tcPr>
+            <w:tcW w:w="2271" w:type="dxa"/>
+            <w:vAlign w:val="center"/>
+          </w:tcPr>
+          <w:p>
+            <w:proofErr w:type="spellStart"/>
             <w:r>
               <w:t>REQUIRED</w:t>
             </w:r>
+            <w:proofErr w:type="spellEnd"/>
           </w:p>
         </w:tc>
       </w:tr>
@@ -1555,9 +1597,11 @@
             <w:vAlign w:val="center"/>
           </w:tcPr>
           <w:p>
+            <w:proofErr w:type="spellStart"/>
             <w:r>
               <w:t>String</w:t>
             </w:r>
+            <w:proofErr w:type="spellEnd"/>
           </w:p>
         </w:tc>
         <w:tc>
@@ -1632,12 +1676,14 @@
                 <w:lang w:val="en-US"/>
               </w:rPr>
             </w:pPr>
+            <w:proofErr w:type="spellStart"/>
             <w:r>
               <w:rPr>
                 <w:lang w:val="en-US"/>
               </w:rPr>
               <w:t>typeOfUser</w:t>
             </w:r>
+            <w:proofErr w:type="spellEnd"/>
           </w:p>
         </w:tc>
         <w:tc>
@@ -1845,20 +1891,24 @@
             <w:vAlign w:val="center"/>
           </w:tcPr>
           <w:p>
+            <w:proofErr w:type="spellStart"/>
             <w:r>
               <w:t>msg</w:t>
             </w:r>
-          </w:p>
-        </w:tc>
-        <w:tc>
-          <w:tcPr>
-            <w:tcW w:w="2271" w:type="dxa"/>
-            <w:vAlign w:val="center"/>
-          </w:tcPr>
-          <w:p>
+            <w:proofErr w:type="spellEnd"/>
+          </w:p>
+        </w:tc>
+        <w:tc>
+          <w:tcPr>
+            <w:tcW w:w="2271" w:type="dxa"/>
+            <w:vAlign w:val="center"/>
+          </w:tcPr>
+          <w:p>
+            <w:proofErr w:type="spellStart"/>
             <w:r>
               <w:t>String</w:t>
             </w:r>
+            <w:proofErr w:type="spellEnd"/>
           </w:p>
         </w:tc>
         <w:tc>
@@ -2522,38 +2572,56 @@
             <w:vAlign w:val="center"/>
           </w:tcPr>
           <w:p>
+            <w:proofErr w:type="spellStart"/>
             <w:r>
               <w:t>uniqueIdentifier</w:t>
             </w:r>
-          </w:p>
-        </w:tc>
-        <w:tc>
-          <w:tcPr>
-            <w:tcW w:w="2271" w:type="dxa"/>
-            <w:vAlign w:val="center"/>
-          </w:tcPr>
-          <w:p>
+            <w:proofErr w:type="spellEnd"/>
+          </w:p>
+        </w:tc>
+        <w:tc>
+          <w:tcPr>
+            <w:tcW w:w="2271" w:type="dxa"/>
+            <w:vAlign w:val="center"/>
+          </w:tcPr>
+          <w:p>
+            <w:proofErr w:type="spellStart"/>
             <w:r>
               <w:t>String</w:t>
             </w:r>
-          </w:p>
-        </w:tc>
-        <w:tc>
-          <w:tcPr>
-            <w:tcW w:w="2271" w:type="dxa"/>
-            <w:vAlign w:val="center"/>
-          </w:tcPr>
-          <w:p>
-            <w:pPr>
-              <w:rPr>
-                <w:lang w:val="en-US"/>
-              </w:rPr>
-            </w:pPr>
-            <w:r>
-              <w:rPr>
-                <w:lang w:val="en-US"/>
-              </w:rPr>
-              <w:t>It has to be 3 hexadecimal characters for a book and 3 alphanumeric characters</w:t>
+            <w:proofErr w:type="spellEnd"/>
+          </w:p>
+        </w:tc>
+        <w:tc>
+          <w:tcPr>
+            <w:tcW w:w="2271" w:type="dxa"/>
+            <w:vAlign w:val="center"/>
+          </w:tcPr>
+          <w:p>
+            <w:pPr>
+              <w:rPr>
+                <w:lang w:val="en-US"/>
+              </w:rPr>
+            </w:pPr>
+            <w:r>
+              <w:rPr>
+                <w:lang w:val="en-US"/>
+              </w:rPr>
+              <w:t xml:space="preserve">It </w:t>
+            </w:r>
+            <w:proofErr w:type="gramStart"/>
+            <w:r>
+              <w:rPr>
+                <w:lang w:val="en-US"/>
+              </w:rPr>
+              <w:t>has to</w:t>
+            </w:r>
+            <w:proofErr w:type="gramEnd"/>
+            <w:r>
+              <w:rPr>
+                <w:lang w:val="en-US"/>
+              </w:rPr>
+              <w:t xml:space="preserve"> be 3 hexadecimal characters for a book and 3 alphanumeric characters</w:t>
             </w:r>
             <w:r>
               <w:rPr>
@@ -2587,47 +2655,82 @@
                 <w:between w:val="nil"/>
               </w:pBdr>
               <w:spacing w:line="276" w:lineRule="auto"/>
-            </w:pPr>
-          </w:p>
-        </w:tc>
-        <w:tc>
-          <w:tcPr>
-            <w:tcW w:w="2271" w:type="dxa"/>
-            <w:vAlign w:val="center"/>
-          </w:tcPr>
-          <w:p>
+              <w:rPr>
+                <w:lang w:val="en-US"/>
+              </w:rPr>
+            </w:pPr>
+          </w:p>
+        </w:tc>
+        <w:tc>
+          <w:tcPr>
+            <w:tcW w:w="2271" w:type="dxa"/>
+            <w:vAlign w:val="center"/>
+          </w:tcPr>
+          <w:p>
+            <w:proofErr w:type="spellStart"/>
             <w:r>
               <w:t>bookOrMagazine</w:t>
             </w:r>
-          </w:p>
-        </w:tc>
-        <w:tc>
-          <w:tcPr>
-            <w:tcW w:w="2271" w:type="dxa"/>
-            <w:vAlign w:val="center"/>
-          </w:tcPr>
-          <w:p>
+            <w:proofErr w:type="spellEnd"/>
+          </w:p>
+        </w:tc>
+        <w:tc>
+          <w:tcPr>
+            <w:tcW w:w="2271" w:type="dxa"/>
+            <w:vAlign w:val="center"/>
+          </w:tcPr>
+          <w:p>
+            <w:proofErr w:type="spellStart"/>
             <w:r>
               <w:t>Int</w:t>
             </w:r>
-          </w:p>
-        </w:tc>
-        <w:tc>
-          <w:tcPr>
-            <w:tcW w:w="2271" w:type="dxa"/>
-            <w:vAlign w:val="center"/>
-          </w:tcPr>
-          <w:p>
-            <w:pPr>
-              <w:rPr>
-                <w:lang w:val="en-US"/>
-              </w:rPr>
-            </w:pPr>
-            <w:r>
-              <w:rPr>
-                <w:lang w:val="en-US"/>
-              </w:rPr>
-              <w:t>It has to be a number bweteen 1 and 2.</w:t>
+            <w:proofErr w:type="spellEnd"/>
+          </w:p>
+        </w:tc>
+        <w:tc>
+          <w:tcPr>
+            <w:tcW w:w="2271" w:type="dxa"/>
+            <w:vAlign w:val="center"/>
+          </w:tcPr>
+          <w:p>
+            <w:pPr>
+              <w:rPr>
+                <w:lang w:val="en-US"/>
+              </w:rPr>
+            </w:pPr>
+            <w:r>
+              <w:rPr>
+                <w:lang w:val="en-US"/>
+              </w:rPr>
+              <w:t xml:space="preserve">It </w:t>
+            </w:r>
+            <w:proofErr w:type="gramStart"/>
+            <w:r>
+              <w:rPr>
+                <w:lang w:val="en-US"/>
+              </w:rPr>
+              <w:t>has to</w:t>
+            </w:r>
+            <w:proofErr w:type="gramEnd"/>
+            <w:r>
+              <w:rPr>
+                <w:lang w:val="en-US"/>
+              </w:rPr>
+              <w:t xml:space="preserve"> be a number </w:t>
+            </w:r>
+            <w:proofErr w:type="spellStart"/>
+            <w:r>
+              <w:rPr>
+                <w:lang w:val="en-US"/>
+              </w:rPr>
+              <w:t>bweteen</w:t>
+            </w:r>
+            <w:proofErr w:type="spellEnd"/>
+            <w:r>
+              <w:rPr>
+                <w:lang w:val="en-US"/>
+              </w:rPr>
+              <w:t xml:space="preserve"> 1 and 2.</w:t>
             </w:r>
           </w:p>
         </w:tc>
@@ -2759,12 +2862,14 @@
                 <w:lang w:val="en-US"/>
               </w:rPr>
             </w:pPr>
+            <w:proofErr w:type="spellStart"/>
             <w:r>
               <w:rPr>
                 <w:lang w:val="en-US"/>
               </w:rPr>
               <w:t>numberOfPages</w:t>
             </w:r>
+            <w:proofErr w:type="spellEnd"/>
           </w:p>
         </w:tc>
         <w:tc>
@@ -2801,7 +2906,21 @@
               <w:rPr>
                 <w:lang w:val="en-US"/>
               </w:rPr>
-              <w:t>It has to be a number greater than 0.</w:t>
+              <w:t xml:space="preserve">It </w:t>
+            </w:r>
+            <w:proofErr w:type="gramStart"/>
+            <w:r>
+              <w:rPr>
+                <w:lang w:val="en-US"/>
+              </w:rPr>
+              <w:t>has to</w:t>
+            </w:r>
+            <w:proofErr w:type="gramEnd"/>
+            <w:r>
+              <w:rPr>
+                <w:lang w:val="en-US"/>
+              </w:rPr>
+              <w:t xml:space="preserve"> be a number greater than 0.</w:t>
             </w:r>
           </w:p>
         </w:tc>
@@ -2846,12 +2965,14 @@
                 <w:lang w:val="en-US"/>
               </w:rPr>
             </w:pPr>
+            <w:proofErr w:type="spellStart"/>
             <w:r>
               <w:rPr>
                 <w:lang w:val="en-US"/>
               </w:rPr>
               <w:t>publicationDate</w:t>
             </w:r>
+            <w:proofErr w:type="spellEnd"/>
           </w:p>
         </w:tc>
         <w:tc>
@@ -3058,18 +3179,20 @@
                 <w:lang w:val="en-US"/>
               </w:rPr>
             </w:pPr>
+            <w:proofErr w:type="spellStart"/>
             <w:r>
               <w:rPr>
                 <w:lang w:val="en-US"/>
               </w:rPr>
               <w:t>REQUIERED</w:t>
             </w:r>
+            <w:proofErr w:type="spellEnd"/>
           </w:p>
         </w:tc>
       </w:tr>
       <w:tr>
         <w:trPr>
-          <w:trHeight w:val="538"/>
+          <w:trHeight w:val="536"/>
           <w:tblHeader/>
         </w:trPr>
         <w:tc>
@@ -3111,52 +3234,52 @@
               <w:rPr>
                 <w:lang w:val="en-US"/>
               </w:rPr>
-              <w:t>numberOfSelings</w:t>
-            </w:r>
-          </w:p>
-        </w:tc>
-        <w:tc>
-          <w:tcPr>
-            <w:tcW w:w="2271" w:type="dxa"/>
-            <w:vAlign w:val="center"/>
-          </w:tcPr>
-          <w:p>
-            <w:pPr>
-              <w:rPr>
-                <w:lang w:val="en-US"/>
-              </w:rPr>
-            </w:pPr>
-            <w:r>
-              <w:rPr>
-                <w:lang w:val="en-US"/>
-              </w:rPr>
-              <w:t>Int</w:t>
-            </w:r>
-          </w:p>
-        </w:tc>
-        <w:tc>
-          <w:tcPr>
-            <w:tcW w:w="2271" w:type="dxa"/>
-            <w:vAlign w:val="center"/>
-          </w:tcPr>
-          <w:p>
-            <w:pPr>
-              <w:rPr>
-                <w:lang w:val="en-US"/>
-              </w:rPr>
-            </w:pPr>
-            <w:r>
-              <w:rPr>
-                <w:lang w:val="en-US"/>
-              </w:rPr>
-              <w:t>It has to be the number of copies sold for a book and the number of active subscriptions for a magazine.</w:t>
+              <w:t>review</w:t>
+            </w:r>
+          </w:p>
+        </w:tc>
+        <w:tc>
+          <w:tcPr>
+            <w:tcW w:w="2271" w:type="dxa"/>
+            <w:vAlign w:val="center"/>
+          </w:tcPr>
+          <w:p>
+            <w:pPr>
+              <w:rPr>
+                <w:lang w:val="en-US"/>
+              </w:rPr>
+            </w:pPr>
+            <w:r>
+              <w:rPr>
+                <w:lang w:val="en-US"/>
+              </w:rPr>
+              <w:t>String</w:t>
+            </w:r>
+          </w:p>
+        </w:tc>
+        <w:tc>
+          <w:tcPr>
+            <w:tcW w:w="2271" w:type="dxa"/>
+            <w:vAlign w:val="center"/>
+          </w:tcPr>
+          <w:p>
+            <w:pPr>
+              <w:rPr>
+                <w:lang w:val="en-US"/>
+              </w:rPr>
+            </w:pPr>
+            <w:r>
+              <w:rPr>
+                <w:lang w:val="en-US"/>
+              </w:rPr>
+              <w:t>REQUIRED if it is a book</w:t>
             </w:r>
           </w:p>
         </w:tc>
       </w:tr>
       <w:tr>
         <w:trPr>
-          <w:trHeight w:val="536"/>
+          <w:trHeight w:val="180"/>
           <w:tblHeader/>
         </w:trPr>
         <w:tc>
@@ -3194,12 +3317,14 @@
                 <w:lang w:val="en-US"/>
               </w:rPr>
             </w:pPr>
-            <w:r>
-              <w:rPr>
-                <w:lang w:val="en-US"/>
-              </w:rPr>
-              <w:t>review</w:t>
-            </w:r>
+            <w:proofErr w:type="spellStart"/>
+            <w:r>
+              <w:rPr>
+                <w:lang w:val="en-US"/>
+              </w:rPr>
+              <w:t>frecuencyOfIssuance</w:t>
+            </w:r>
+            <w:proofErr w:type="spellEnd"/>
           </w:p>
         </w:tc>
         <w:tc>
@@ -3236,7 +3361,7 @@
               <w:rPr>
                 <w:lang w:val="en-US"/>
               </w:rPr>
-              <w:t>REQUIRED if it is a book</w:t>
+              <w:t>REQUIRED if it is a magazine</w:t>
             </w:r>
           </w:p>
         </w:tc>
@@ -3285,7 +3410,7 @@
               <w:rPr>
                 <w:lang w:val="en-US"/>
               </w:rPr>
-              <w:t>frecuencyOfIssuance</w:t>
+              <w:t>genre</w:t>
             </w:r>
           </w:p>
         </w:tc>
@@ -3323,7 +3448,57 @@
               <w:rPr>
                 <w:lang w:val="en-US"/>
               </w:rPr>
-              <w:t>REQUIRED if it is a magazine</w:t>
+              <w:t xml:space="preserve">It </w:t>
+            </w:r>
+            <w:proofErr w:type="gramStart"/>
+            <w:r>
+              <w:rPr>
+                <w:lang w:val="en-US"/>
+              </w:rPr>
+              <w:t>has to</w:t>
+            </w:r>
+            <w:proofErr w:type="gramEnd"/>
+            <w:r>
+              <w:rPr>
+                <w:lang w:val="en-US"/>
+              </w:rPr>
+              <w:t xml:space="preserve"> be either </w:t>
+            </w:r>
+            <w:r>
+              <w:rPr>
+                <w:lang w:val="en-US"/>
+              </w:rPr>
+              <w:t>Science Fiction</w:t>
+            </w:r>
+            <w:r>
+              <w:rPr>
+                <w:lang w:val="en-US"/>
+              </w:rPr>
+              <w:t xml:space="preserve"> </w:t>
+            </w:r>
+            <w:r>
+              <w:rPr>
+                <w:lang w:val="en-US"/>
+              </w:rPr>
+              <w:t>Fantasy</w:t>
+            </w:r>
+            <w:r>
+              <w:rPr>
+                <w:lang w:val="en-US"/>
+              </w:rPr>
+              <w:t xml:space="preserve"> or </w:t>
+            </w:r>
+            <w:r>
+              <w:rPr>
+                <w:lang w:val="en-US"/>
+              </w:rPr>
+              <w:t>Historical Novel</w:t>
+            </w:r>
+            <w:r>
+              <w:rPr>
+                <w:lang w:val="en-US"/>
+              </w:rPr>
+              <w:t xml:space="preserve"> if it is a book.</w:t>
             </w:r>
           </w:p>
         </w:tc>
@@ -3372,7 +3547,7 @@
               <w:rPr>
                 <w:lang w:val="en-US"/>
               </w:rPr>
-              <w:t>genre</w:t>
+              <w:t>category</w:t>
             </w:r>
           </w:p>
         </w:tc>
@@ -3410,25 +3585,25 @@
               <w:rPr>
                 <w:lang w:val="en-US"/>
               </w:rPr>
-              <w:t xml:space="preserve">It has to be either </w:t>
-            </w:r>
-            <w:r>
-              <w:rPr>
-                <w:lang w:val="en-US"/>
-              </w:rPr>
-              <w:t>Science Fiction</w:t>
-            </w:r>
-            <w:r>
-              <w:rPr>
-                <w:lang w:val="en-US"/>
-              </w:rPr>
-              <w:t xml:space="preserve"> </w:t>
-            </w:r>
-            <w:r>
-              <w:rPr>
-                <w:lang w:val="en-US"/>
-              </w:rPr>
-              <w:t>Fantasy</w:t>
+              <w:t xml:space="preserve">It must be either </w:t>
+            </w:r>
+            <w:r>
+              <w:rPr>
+                <w:lang w:val="en-US"/>
+              </w:rPr>
+              <w:t>Varieties</w:t>
+            </w:r>
+            <w:r>
+              <w:rPr>
+                <w:lang w:val="en-US"/>
+              </w:rPr>
+              <w:t xml:space="preserve"> or</w:t>
+            </w:r>
+            <w:r>
+              <w:rPr>
+                <w:lang w:val="en-US"/>
+              </w:rPr>
+              <w:t xml:space="preserve"> Design</w:t>
             </w:r>
             <w:r>
               <w:rPr>
@@ -3440,21 +3615,174 @@
               <w:rPr>
                 <w:lang w:val="en-US"/>
               </w:rPr>
-              <w:t>Historical Novel</w:t>
-            </w:r>
-            <w:r>
-              <w:rPr>
-                <w:lang w:val="en-US"/>
-              </w:rPr>
-              <w:t xml:space="preserve"> if it is a book.</w:t>
+              <w:t>Scientific</w:t>
+            </w:r>
+            <w:r>
+              <w:rPr>
+                <w:lang w:val="en-US"/>
+              </w:rPr>
+              <w:t xml:space="preserve"> if it is a magazine.</w:t>
             </w:r>
           </w:p>
         </w:tc>
       </w:tr>
       <w:tr>
         <w:trPr>
-          <w:trHeight w:val="180"/>
-          <w:tblHeader/>
+          <w:trHeight w:val="727"/>
+        </w:trPr>
+        <w:tc>
+          <w:tcPr>
+            <w:tcW w:w="2271" w:type="dxa"/>
+            <w:shd w:val="clear" w:color="auto" w:fill="D9E2F3"/>
+            <w:vAlign w:val="center"/>
+          </w:tcPr>
+          <w:p>
+            <w:r>
+              <w:rPr>
+                <w:lang w:val="en"/>
+              </w:rPr>
+              <w:t>Result or postcondition</w:t>
+            </w:r>
+          </w:p>
+        </w:tc>
+        <w:tc>
+          <w:tcPr>
+            <w:tcW w:w="6813" w:type="dxa"/>
+            <w:gridSpan w:val="3"/>
+            <w:vAlign w:val="center"/>
+          </w:tcPr>
+          <w:p>
+            <w:pPr>
+              <w:rPr>
+                <w:lang w:val="en-US"/>
+              </w:rPr>
+            </w:pPr>
+            <w:r>
+              <w:rPr>
+                <w:lang w:val="en-US"/>
+              </w:rPr>
+              <w:t xml:space="preserve">The system will ask for all the information and check if it is valid, if it is the system Will </w:t>
+            </w:r>
+            <w:r>
+              <w:rPr>
+                <w:lang w:val="en-US"/>
+              </w:rPr>
+              <w:t>create</w:t>
+            </w:r>
+            <w:r>
+              <w:rPr>
+                <w:lang w:val="en-US"/>
+              </w:rPr>
+              <w:t xml:space="preserve"> a book and store</w:t>
+            </w:r>
+            <w:r>
+              <w:rPr>
+                <w:lang w:val="en-US"/>
+              </w:rPr>
+              <w:t xml:space="preserve"> it</w:t>
+            </w:r>
+            <w:r>
+              <w:rPr>
+                <w:lang w:val="en-US"/>
+              </w:rPr>
+              <w:t xml:space="preserve"> </w:t>
+            </w:r>
+            <w:r>
+              <w:rPr>
+                <w:lang w:val="en-US"/>
+              </w:rPr>
+              <w:t>in</w:t>
+            </w:r>
+            <w:r>
+              <w:rPr>
+                <w:lang w:val="en-US"/>
+              </w:rPr>
+              <w:t xml:space="preserve"> the library</w:t>
+            </w:r>
+            <w:r>
+              <w:rPr>
+                <w:lang w:val="en-US"/>
+              </w:rPr>
+              <w:t>. The system then will print a message indicating the status of the operation.</w:t>
+            </w:r>
+          </w:p>
+        </w:tc>
+      </w:tr>
+      <w:tr>
+        <w:trPr>
+          <w:trHeight w:val="286"/>
+        </w:trPr>
+        <w:tc>
+          <w:tcPr>
+            <w:tcW w:w="2271" w:type="dxa"/>
+            <w:vMerge w:val="restart"/>
+            <w:shd w:val="clear" w:color="auto" w:fill="D9E2F3"/>
+            <w:vAlign w:val="center"/>
+          </w:tcPr>
+          <w:p>
+            <w:r>
+              <w:rPr>
+                <w:lang w:val="en"/>
+              </w:rPr>
+              <w:t>Outputs</w:t>
+            </w:r>
+          </w:p>
+        </w:tc>
+        <w:tc>
+          <w:tcPr>
+            <w:tcW w:w="2271" w:type="dxa"/>
+            <w:vAlign w:val="center"/>
+          </w:tcPr>
+          <w:p>
+            <w:pPr>
+              <w:jc w:val="center"/>
+            </w:pPr>
+            <w:r>
+              <w:rPr>
+                <w:lang w:val="en"/>
+              </w:rPr>
+              <w:t>Entry name</w:t>
+            </w:r>
+          </w:p>
+        </w:tc>
+        <w:tc>
+          <w:tcPr>
+            <w:tcW w:w="2271" w:type="dxa"/>
+            <w:vAlign w:val="center"/>
+          </w:tcPr>
+          <w:p>
+            <w:pPr>
+              <w:jc w:val="center"/>
+            </w:pPr>
+            <w:r>
+              <w:rPr>
+                <w:lang w:val="en"/>
+              </w:rPr>
+              <w:t>Data type</w:t>
+            </w:r>
+          </w:p>
+        </w:tc>
+        <w:tc>
+          <w:tcPr>
+            <w:tcW w:w="2271" w:type="dxa"/>
+            <w:vAlign w:val="center"/>
+          </w:tcPr>
+          <w:p>
+            <w:pPr>
+              <w:jc w:val="center"/>
+            </w:pPr>
+            <w:r>
+              <w:rPr>
+                <w:lang w:val="en"/>
+              </w:rPr>
+              <w:t>Selection or repetition condition</w:t>
+            </w:r>
+          </w:p>
+        </w:tc>
+      </w:tr>
+      <w:tr>
+        <w:trPr>
+          <w:trHeight w:val="300"/>
         </w:trPr>
         <w:tc>
           <w:tcPr>
@@ -3473,305 +3801,33 @@
                 <w:right w:val="nil"/>
                 <w:between w:val="nil"/>
               </w:pBdr>
-              <w:spacing w:line="276" w:lineRule="auto"/>
-              <w:rPr>
-                <w:lang w:val="en-US"/>
-              </w:rPr>
-            </w:pPr>
-          </w:p>
-        </w:tc>
-        <w:tc>
-          <w:tcPr>
-            <w:tcW w:w="2271" w:type="dxa"/>
-            <w:vAlign w:val="center"/>
-          </w:tcPr>
-          <w:p>
-            <w:pPr>
-              <w:rPr>
-                <w:lang w:val="en-US"/>
-              </w:rPr>
-            </w:pPr>
-            <w:r>
-              <w:rPr>
-                <w:lang w:val="en-US"/>
-              </w:rPr>
-              <w:t>category</w:t>
-            </w:r>
-          </w:p>
-        </w:tc>
-        <w:tc>
-          <w:tcPr>
-            <w:tcW w:w="2271" w:type="dxa"/>
-            <w:vAlign w:val="center"/>
-          </w:tcPr>
-          <w:p>
-            <w:pPr>
-              <w:rPr>
-                <w:lang w:val="en-US"/>
-              </w:rPr>
-            </w:pPr>
-            <w:r>
-              <w:rPr>
-                <w:lang w:val="en-US"/>
-              </w:rPr>
+            </w:pPr>
+          </w:p>
+        </w:tc>
+        <w:tc>
+          <w:tcPr>
+            <w:tcW w:w="2271" w:type="dxa"/>
+            <w:vAlign w:val="center"/>
+          </w:tcPr>
+          <w:p>
+            <w:proofErr w:type="spellStart"/>
+            <w:r>
+              <w:t>msg</w:t>
+            </w:r>
+            <w:proofErr w:type="spellEnd"/>
+          </w:p>
+        </w:tc>
+        <w:tc>
+          <w:tcPr>
+            <w:tcW w:w="2271" w:type="dxa"/>
+            <w:vAlign w:val="center"/>
+          </w:tcPr>
+          <w:p>
+            <w:proofErr w:type="spellStart"/>
+            <w:r>
               <w:t>String</w:t>
             </w:r>
-          </w:p>
-        </w:tc>
-        <w:tc>
-          <w:tcPr>
-            <w:tcW w:w="2271" w:type="dxa"/>
-            <w:vAlign w:val="center"/>
-          </w:tcPr>
-          <w:p>
-            <w:pPr>
-              <w:rPr>
-                <w:lang w:val="en-US"/>
-              </w:rPr>
-            </w:pPr>
-            <w:r>
-              <w:rPr>
-                <w:lang w:val="en-US"/>
-              </w:rPr>
-              <w:t xml:space="preserve">It must be either </w:t>
-            </w:r>
-            <w:r>
-              <w:rPr>
-                <w:lang w:val="en-US"/>
-              </w:rPr>
-              <w:t>Varieties</w:t>
-            </w:r>
-            <w:r>
-              <w:rPr>
-                <w:lang w:val="en-US"/>
-              </w:rPr>
-              <w:t xml:space="preserve"> or</w:t>
-            </w:r>
-            <w:r>
-              <w:rPr>
-                <w:lang w:val="en-US"/>
-              </w:rPr>
-              <w:t xml:space="preserve"> Design</w:t>
-            </w:r>
-            <w:r>
-              <w:rPr>
-                <w:lang w:val="en-US"/>
-              </w:rPr>
-              <w:t xml:space="preserve"> or </w:t>
-            </w:r>
-            <w:r>
-              <w:rPr>
-                <w:lang w:val="en-US"/>
-              </w:rPr>
-              <w:t>Scientific</w:t>
-            </w:r>
-            <w:r>
-              <w:rPr>
-                <w:lang w:val="en-US"/>
-              </w:rPr>
-              <w:t xml:space="preserve"> if it is a magazine.</w:t>
-            </w:r>
-          </w:p>
-        </w:tc>
-      </w:tr>
-      <w:tr>
-        <w:trPr>
-          <w:trHeight w:val="727"/>
-        </w:trPr>
-        <w:tc>
-          <w:tcPr>
-            <w:tcW w:w="2271" w:type="dxa"/>
-            <w:shd w:val="clear" w:color="auto" w:fill="D9E2F3"/>
-            <w:vAlign w:val="center"/>
-          </w:tcPr>
-          <w:p>
-            <w:r>
-              <w:rPr>
-                <w:lang w:val="en"/>
-              </w:rPr>
-              <w:t>Result or postcondition</w:t>
-            </w:r>
-          </w:p>
-        </w:tc>
-        <w:tc>
-          <w:tcPr>
-            <w:tcW w:w="6813" w:type="dxa"/>
-            <w:gridSpan w:val="3"/>
-            <w:vAlign w:val="center"/>
-          </w:tcPr>
-          <w:p>
-            <w:pPr>
-              <w:rPr>
-                <w:lang w:val="en-US"/>
-              </w:rPr>
-            </w:pPr>
-            <w:r>
-              <w:rPr>
-                <w:lang w:val="en-US"/>
-              </w:rPr>
-              <w:t xml:space="preserve">The system will ask for all the information and check if it is valid, if it is the system Will </w:t>
-            </w:r>
-            <w:r>
-              <w:rPr>
-                <w:lang w:val="en-US"/>
-              </w:rPr>
-              <w:t>create</w:t>
-            </w:r>
-            <w:r>
-              <w:rPr>
-                <w:lang w:val="en-US"/>
-              </w:rPr>
-              <w:t xml:space="preserve"> a book and store</w:t>
-            </w:r>
-            <w:r>
-              <w:rPr>
-                <w:lang w:val="en-US"/>
-              </w:rPr>
-              <w:t xml:space="preserve"> it</w:t>
-            </w:r>
-            <w:r>
-              <w:rPr>
-                <w:lang w:val="en-US"/>
-              </w:rPr>
-              <w:t xml:space="preserve"> </w:t>
-            </w:r>
-            <w:r>
-              <w:rPr>
-                <w:lang w:val="en-US"/>
-              </w:rPr>
-              <w:t>in</w:t>
-            </w:r>
-            <w:r>
-              <w:rPr>
-                <w:lang w:val="en-US"/>
-              </w:rPr>
-              <w:t xml:space="preserve"> the library</w:t>
-            </w:r>
-            <w:r>
-              <w:rPr>
-                <w:lang w:val="en-US"/>
-              </w:rPr>
-              <w:t>. The system then will print a message indicating the status of the operation.</w:t>
-            </w:r>
-          </w:p>
-        </w:tc>
-      </w:tr>
-      <w:tr>
-        <w:trPr>
-          <w:trHeight w:val="286"/>
-        </w:trPr>
-        <w:tc>
-          <w:tcPr>
-            <w:tcW w:w="2271" w:type="dxa"/>
-            <w:vMerge w:val="restart"/>
-            <w:shd w:val="clear" w:color="auto" w:fill="D9E2F3"/>
-            <w:vAlign w:val="center"/>
-          </w:tcPr>
-          <w:p>
-            <w:r>
-              <w:rPr>
-                <w:lang w:val="en"/>
-              </w:rPr>
-              <w:t>Outputs</w:t>
-            </w:r>
-          </w:p>
-        </w:tc>
-        <w:tc>
-          <w:tcPr>
-            <w:tcW w:w="2271" w:type="dxa"/>
-            <w:vAlign w:val="center"/>
-          </w:tcPr>
-          <w:p>
-            <w:pPr>
-              <w:jc w:val="center"/>
-            </w:pPr>
-            <w:r>
-              <w:rPr>
-                <w:lang w:val="en"/>
-              </w:rPr>
-              <w:t>Entry name</w:t>
-            </w:r>
-          </w:p>
-        </w:tc>
-        <w:tc>
-          <w:tcPr>
-            <w:tcW w:w="2271" w:type="dxa"/>
-            <w:vAlign w:val="center"/>
-          </w:tcPr>
-          <w:p>
-            <w:pPr>
-              <w:jc w:val="center"/>
-            </w:pPr>
-            <w:r>
-              <w:rPr>
-                <w:lang w:val="en"/>
-              </w:rPr>
-              <w:t>Data type</w:t>
-            </w:r>
-          </w:p>
-        </w:tc>
-        <w:tc>
-          <w:tcPr>
-            <w:tcW w:w="2271" w:type="dxa"/>
-            <w:vAlign w:val="center"/>
-          </w:tcPr>
-          <w:p>
-            <w:pPr>
-              <w:jc w:val="center"/>
-            </w:pPr>
-            <w:r>
-              <w:rPr>
-                <w:lang w:val="en"/>
-              </w:rPr>
-              <w:t>Selection or repetition condition</w:t>
-            </w:r>
-          </w:p>
-        </w:tc>
-      </w:tr>
-      <w:tr>
-        <w:trPr>
-          <w:trHeight w:val="300"/>
-        </w:trPr>
-        <w:tc>
-          <w:tcPr>
-            <w:tcW w:w="2271" w:type="dxa"/>
-            <w:vMerge/>
-            <w:shd w:val="clear" w:color="auto" w:fill="D9E2F3"/>
-            <w:vAlign w:val="center"/>
-          </w:tcPr>
-          <w:p>
-            <w:pPr>
-              <w:widowControl w:val="0"/>
-              <w:pBdr>
-                <w:top w:val="nil"/>
-                <w:left w:val="nil"/>
-                <w:bottom w:val="nil"/>
-                <w:right w:val="nil"/>
-                <w:between w:val="nil"/>
-              </w:pBdr>
-            </w:pPr>
-          </w:p>
-        </w:tc>
-        <w:tc>
-          <w:tcPr>
-            <w:tcW w:w="2271" w:type="dxa"/>
-            <w:vAlign w:val="center"/>
-          </w:tcPr>
-          <w:p>
-            <w:r>
-              <w:t>msg</w:t>
-            </w:r>
-          </w:p>
-        </w:tc>
-        <w:tc>
-          <w:tcPr>
-            <w:tcW w:w="2271" w:type="dxa"/>
-            <w:vAlign w:val="center"/>
-          </w:tcPr>
-          <w:p>
-            <w:r>
-              <w:t>String</w:t>
-            </w:r>
+            <w:proofErr w:type="spellEnd"/>
           </w:p>
         </w:tc>
         <w:tc>
@@ -3962,7 +4018,21 @@
               <w:rPr>
                 <w:lang w:val="en-US"/>
               </w:rPr>
-              <w:t xml:space="preserve">The system has to be able to delete a bibliographic </w:t>
+              <w:t xml:space="preserve">The system </w:t>
+            </w:r>
+            <w:proofErr w:type="gramStart"/>
+            <w:r>
+              <w:rPr>
+                <w:lang w:val="en-US"/>
+              </w:rPr>
+              <w:t>has to</w:t>
+            </w:r>
+            <w:proofErr w:type="gramEnd"/>
+            <w:r>
+              <w:rPr>
+                <w:lang w:val="en-US"/>
+              </w:rPr>
+              <w:t xml:space="preserve"> be able to delete a bibliographic </w:t>
             </w:r>
             <w:r>
               <w:rPr>
@@ -4298,20 +4368,24 @@
             <w:vAlign w:val="center"/>
           </w:tcPr>
           <w:p>
+            <w:proofErr w:type="spellStart"/>
             <w:r>
               <w:t>msg</w:t>
             </w:r>
-          </w:p>
-        </w:tc>
-        <w:tc>
-          <w:tcPr>
-            <w:tcW w:w="2271" w:type="dxa"/>
-            <w:vAlign w:val="center"/>
-          </w:tcPr>
-          <w:p>
+            <w:proofErr w:type="spellEnd"/>
+          </w:p>
+        </w:tc>
+        <w:tc>
+          <w:tcPr>
+            <w:tcW w:w="2271" w:type="dxa"/>
+            <w:vAlign w:val="center"/>
+          </w:tcPr>
+          <w:p>
+            <w:proofErr w:type="spellStart"/>
             <w:r>
               <w:t>String</w:t>
             </w:r>
+            <w:proofErr w:type="spellEnd"/>
           </w:p>
         </w:tc>
         <w:tc>
@@ -4515,7 +4589,21 @@
               <w:rPr>
                 <w:lang w:val="en-US"/>
               </w:rPr>
-              <w:t>for this reason, it will ask for the name of the product and then display a menu indicating what things are modifiable, the user will then select what aspect of the product he wants to modify and the software will output a message with the state of the operation.</w:t>
+              <w:t xml:space="preserve">for this reason, it will ask for the name of the product and then display a menu indicating what things are modifiable, the user will then select what aspect of the product he wants to </w:t>
+            </w:r>
+            <w:proofErr w:type="gramStart"/>
+            <w:r>
+              <w:rPr>
+                <w:lang w:val="en-US"/>
+              </w:rPr>
+              <w:t>modify</w:t>
+            </w:r>
+            <w:proofErr w:type="gramEnd"/>
+            <w:r>
+              <w:rPr>
+                <w:lang w:val="en-US"/>
+              </w:rPr>
+              <w:t xml:space="preserve"> and the software will output a message with the state of the operation.</w:t>
             </w:r>
           </w:p>
         </w:tc>
@@ -4694,38 +4782,56 @@
             <w:vAlign w:val="center"/>
           </w:tcPr>
           <w:p>
+            <w:proofErr w:type="spellStart"/>
             <w:r>
               <w:t>optionToChange</w:t>
             </w:r>
-          </w:p>
-        </w:tc>
-        <w:tc>
-          <w:tcPr>
-            <w:tcW w:w="2271" w:type="dxa"/>
-            <w:vAlign w:val="center"/>
-          </w:tcPr>
-          <w:p>
+            <w:proofErr w:type="spellEnd"/>
+          </w:p>
+        </w:tc>
+        <w:tc>
+          <w:tcPr>
+            <w:tcW w:w="2271" w:type="dxa"/>
+            <w:vAlign w:val="center"/>
+          </w:tcPr>
+          <w:p>
+            <w:proofErr w:type="spellStart"/>
             <w:r>
               <w:t>int</w:t>
             </w:r>
-          </w:p>
-        </w:tc>
-        <w:tc>
-          <w:tcPr>
-            <w:tcW w:w="2271" w:type="dxa"/>
-            <w:vAlign w:val="center"/>
-          </w:tcPr>
-          <w:p>
-            <w:pPr>
-              <w:rPr>
-                <w:lang w:val="en-US"/>
-              </w:rPr>
-            </w:pPr>
-            <w:r>
-              <w:rPr>
-                <w:lang w:val="en-US"/>
-              </w:rPr>
-              <w:t xml:space="preserve">It has to be a number greater </w:t>
+            <w:proofErr w:type="spellEnd"/>
+          </w:p>
+        </w:tc>
+        <w:tc>
+          <w:tcPr>
+            <w:tcW w:w="2271" w:type="dxa"/>
+            <w:vAlign w:val="center"/>
+          </w:tcPr>
+          <w:p>
+            <w:pPr>
+              <w:rPr>
+                <w:lang w:val="en-US"/>
+              </w:rPr>
+            </w:pPr>
+            <w:r>
+              <w:rPr>
+                <w:lang w:val="en-US"/>
+              </w:rPr>
+              <w:t xml:space="preserve">It </w:t>
+            </w:r>
+            <w:proofErr w:type="gramStart"/>
+            <w:r>
+              <w:rPr>
+                <w:lang w:val="en-US"/>
+              </w:rPr>
+              <w:t>has to</w:t>
+            </w:r>
+            <w:proofErr w:type="gramEnd"/>
+            <w:r>
+              <w:rPr>
+                <w:lang w:val="en-US"/>
+              </w:rPr>
+              <w:t xml:space="preserve"> be a number greater </w:t>
             </w:r>
             <w:r>
               <w:rPr>
@@ -4920,20 +5026,24 @@
             <w:vAlign w:val="center"/>
           </w:tcPr>
           <w:p>
+            <w:proofErr w:type="spellStart"/>
             <w:r>
               <w:t>menuWithOptons</w:t>
             </w:r>
-          </w:p>
-        </w:tc>
-        <w:tc>
-          <w:tcPr>
-            <w:tcW w:w="2271" w:type="dxa"/>
-            <w:vAlign w:val="center"/>
-          </w:tcPr>
-          <w:p>
+            <w:proofErr w:type="spellEnd"/>
+          </w:p>
+        </w:tc>
+        <w:tc>
+          <w:tcPr>
+            <w:tcW w:w="2271" w:type="dxa"/>
+            <w:vAlign w:val="center"/>
+          </w:tcPr>
+          <w:p>
+            <w:proofErr w:type="spellStart"/>
             <w:r>
               <w:t>String</w:t>
             </w:r>
+            <w:proofErr w:type="spellEnd"/>
           </w:p>
         </w:tc>
         <w:tc>
@@ -4995,20 +5105,24 @@
             <w:vAlign w:val="center"/>
           </w:tcPr>
           <w:p>
+            <w:proofErr w:type="spellStart"/>
             <w:r>
               <w:t>msg</w:t>
             </w:r>
-          </w:p>
-        </w:tc>
-        <w:tc>
-          <w:tcPr>
-            <w:tcW w:w="2271" w:type="dxa"/>
-            <w:vAlign w:val="center"/>
-          </w:tcPr>
-          <w:p>
+            <w:proofErr w:type="spellEnd"/>
+          </w:p>
+        </w:tc>
+        <w:tc>
+          <w:tcPr>
+            <w:tcW w:w="2271" w:type="dxa"/>
+            <w:vAlign w:val="center"/>
+          </w:tcPr>
+          <w:p>
+            <w:proofErr w:type="spellStart"/>
             <w:r>
               <w:t>String</w:t>
             </w:r>
+            <w:proofErr w:type="spellEnd"/>
           </w:p>
         </w:tc>
         <w:tc>
@@ -5394,12 +5508,14 @@
             <w:vAlign w:val="center"/>
           </w:tcPr>
           <w:p>
+            <w:proofErr w:type="spellStart"/>
             <w:r>
               <w:rPr>
                 <w:lang w:val="en-US"/>
               </w:rPr>
               <w:t>nameOfTheProduct</w:t>
             </w:r>
+            <w:proofErr w:type="spellEnd"/>
           </w:p>
         </w:tc>
         <w:tc>
@@ -5463,20 +5579,24 @@
             <w:vAlign w:val="center"/>
           </w:tcPr>
           <w:p>
+            <w:proofErr w:type="spellStart"/>
             <w:r>
               <w:t>IDofTheUser</w:t>
             </w:r>
-          </w:p>
-        </w:tc>
-        <w:tc>
-          <w:tcPr>
-            <w:tcW w:w="2271" w:type="dxa"/>
-            <w:vAlign w:val="center"/>
-          </w:tcPr>
-          <w:p>
+            <w:proofErr w:type="spellEnd"/>
+          </w:p>
+        </w:tc>
+        <w:tc>
+          <w:tcPr>
+            <w:tcW w:w="2271" w:type="dxa"/>
+            <w:vAlign w:val="center"/>
+          </w:tcPr>
+          <w:p>
+            <w:proofErr w:type="spellStart"/>
             <w:r>
               <w:t>String</w:t>
             </w:r>
+            <w:proofErr w:type="spellEnd"/>
           </w:p>
         </w:tc>
         <w:tc>
@@ -5642,20 +5762,24 @@
             <w:vAlign w:val="center"/>
           </w:tcPr>
           <w:p>
+            <w:proofErr w:type="spellStart"/>
             <w:r>
               <w:t>msg</w:t>
             </w:r>
-          </w:p>
-        </w:tc>
-        <w:tc>
-          <w:tcPr>
-            <w:tcW w:w="2271" w:type="dxa"/>
-            <w:vAlign w:val="center"/>
-          </w:tcPr>
-          <w:p>
+            <w:proofErr w:type="spellEnd"/>
+          </w:p>
+        </w:tc>
+        <w:tc>
+          <w:tcPr>
+            <w:tcW w:w="2271" w:type="dxa"/>
+            <w:vAlign w:val="center"/>
+          </w:tcPr>
+          <w:p>
+            <w:proofErr w:type="spellStart"/>
             <w:r>
               <w:t>String</w:t>
             </w:r>
+            <w:proofErr w:type="spellEnd"/>
           </w:p>
         </w:tc>
         <w:tc>
@@ -6042,12 +6166,14 @@
             <w:vAlign w:val="center"/>
           </w:tcPr>
           <w:p>
+            <w:proofErr w:type="spellStart"/>
             <w:r>
               <w:rPr>
                 <w:lang w:val="en-US"/>
               </w:rPr>
               <w:t>nameOfTheProduct</w:t>
             </w:r>
+            <w:proofErr w:type="spellEnd"/>
           </w:p>
         </w:tc>
         <w:tc>
@@ -6111,20 +6237,24 @@
             <w:vAlign w:val="center"/>
           </w:tcPr>
           <w:p>
+            <w:proofErr w:type="spellStart"/>
             <w:r>
               <w:t>IDofTheUser</w:t>
             </w:r>
-          </w:p>
-        </w:tc>
-        <w:tc>
-          <w:tcPr>
-            <w:tcW w:w="2271" w:type="dxa"/>
-            <w:vAlign w:val="center"/>
-          </w:tcPr>
-          <w:p>
+            <w:proofErr w:type="spellEnd"/>
+          </w:p>
+        </w:tc>
+        <w:tc>
+          <w:tcPr>
+            <w:tcW w:w="2271" w:type="dxa"/>
+            <w:vAlign w:val="center"/>
+          </w:tcPr>
+          <w:p>
+            <w:proofErr w:type="spellStart"/>
             <w:r>
               <w:t>String</w:t>
             </w:r>
+            <w:proofErr w:type="spellEnd"/>
           </w:p>
         </w:tc>
         <w:tc>
@@ -6182,7 +6312,21 @@
               <w:rPr>
                 <w:lang w:val="en-US"/>
               </w:rPr>
-              <w:t>The software will find the user and the magazine and will unsubscribe the user from it. If the transaction was successful it will output a message indicating so.</w:t>
+              <w:t xml:space="preserve">The software will find the user and the magazine and will unsubscribe the user from it. If the transaction was </w:t>
+            </w:r>
+            <w:proofErr w:type="gramStart"/>
+            <w:r>
+              <w:rPr>
+                <w:lang w:val="en-US"/>
+              </w:rPr>
+              <w:t>successful</w:t>
+            </w:r>
+            <w:proofErr w:type="gramEnd"/>
+            <w:r>
+              <w:rPr>
+                <w:lang w:val="en-US"/>
+              </w:rPr>
+              <w:t xml:space="preserve"> it will output a message indicating so.</w:t>
             </w:r>
           </w:p>
         </w:tc>
@@ -6289,20 +6433,24 @@
             <w:vAlign w:val="center"/>
           </w:tcPr>
           <w:p>
+            <w:proofErr w:type="spellStart"/>
             <w:r>
               <w:t>msg</w:t>
             </w:r>
-          </w:p>
-        </w:tc>
-        <w:tc>
-          <w:tcPr>
-            <w:tcW w:w="2271" w:type="dxa"/>
-            <w:vAlign w:val="center"/>
-          </w:tcPr>
-          <w:p>
+            <w:proofErr w:type="spellEnd"/>
+          </w:p>
+        </w:tc>
+        <w:tc>
+          <w:tcPr>
+            <w:tcW w:w="2271" w:type="dxa"/>
+            <w:vAlign w:val="center"/>
+          </w:tcPr>
+          <w:p>
+            <w:proofErr w:type="spellStart"/>
             <w:r>
               <w:t>String</w:t>
             </w:r>
+            <w:proofErr w:type="spellEnd"/>
           </w:p>
         </w:tc>
         <w:tc>
@@ -6479,11 +6627,19 @@
                 <w:lang w:val="en-US"/>
               </w:rPr>
             </w:pPr>
-            <w:r>
-              <w:rPr>
-                <w:lang w:val="en-US"/>
-              </w:rPr>
-              <w:t>ReadX requires that its prototype have a menu that allows the user to quickly view its collection of bibliographic products</w:t>
+            <w:proofErr w:type="spellStart"/>
+            <w:r>
+              <w:rPr>
+                <w:lang w:val="en-US"/>
+              </w:rPr>
+              <w:t>ReadX</w:t>
+            </w:r>
+            <w:proofErr w:type="spellEnd"/>
+            <w:r>
+              <w:rPr>
+                <w:lang w:val="en-US"/>
+              </w:rPr>
+              <w:t xml:space="preserve"> requires that its prototype have a menu that allows the user to quickly view its collection of bibliographic products</w:t>
             </w:r>
             <w:r>
               <w:rPr>
@@ -6509,7 +6665,21 @@
               <w:rPr>
                 <w:lang w:val="en-US"/>
               </w:rPr>
-              <w:t>The Library must be represented through 5x5 matrices that graphically present the code of the bibliographic products associated with the user's account.</w:t>
+              <w:t xml:space="preserve">The </w:t>
+            </w:r>
+            <w:proofErr w:type="gramStart"/>
+            <w:r>
+              <w:rPr>
+                <w:lang w:val="en-US"/>
+              </w:rPr>
+              <w:t>Library</w:t>
+            </w:r>
+            <w:proofErr w:type="gramEnd"/>
+            <w:r>
+              <w:rPr>
+                <w:lang w:val="en-US"/>
+              </w:rPr>
+              <w:t xml:space="preserve"> must be represented through 5x5 matrices that graphically present the code of the bibliographic products associated with the user's account.</w:t>
             </w:r>
           </w:p>
           <w:p>
@@ -6569,7 +6739,23 @@
               <w:rPr>
                 <w:lang w:val="en-US"/>
               </w:rPr>
-              <w:t xml:space="preserve">The user should be able to select a bibliographic product either by its x,y coordinate in the presented matrix or the 3-character identifier of the product </w:t>
+              <w:t xml:space="preserve">The user should be able to select a bibliographic product either by its </w:t>
+            </w:r>
+            <w:proofErr w:type="spellStart"/>
+            <w:proofErr w:type="gramStart"/>
+            <w:r>
+              <w:rPr>
+                <w:lang w:val="en-US"/>
+              </w:rPr>
+              <w:t>x,y</w:t>
+            </w:r>
+            <w:proofErr w:type="spellEnd"/>
+            <w:proofErr w:type="gramEnd"/>
+            <w:r>
+              <w:rPr>
+                <w:lang w:val="en-US"/>
+              </w:rPr>
+              <w:t xml:space="preserve"> coordinate in the presented matrix or the 3-character identifier of the product </w:t>
             </w:r>
             <w:r>
               <w:rPr>
@@ -6691,20 +6877,24 @@
             <w:vAlign w:val="center"/>
           </w:tcPr>
           <w:p>
+            <w:proofErr w:type="spellStart"/>
             <w:r>
               <w:t>IDofTheUser</w:t>
             </w:r>
-          </w:p>
-        </w:tc>
-        <w:tc>
-          <w:tcPr>
-            <w:tcW w:w="2271" w:type="dxa"/>
-            <w:vAlign w:val="center"/>
-          </w:tcPr>
-          <w:p>
+            <w:proofErr w:type="spellEnd"/>
+          </w:p>
+        </w:tc>
+        <w:tc>
+          <w:tcPr>
+            <w:tcW w:w="2271" w:type="dxa"/>
+            <w:vAlign w:val="center"/>
+          </w:tcPr>
+          <w:p>
+            <w:proofErr w:type="spellStart"/>
             <w:r>
               <w:t>String</w:t>
             </w:r>
+            <w:proofErr w:type="spellEnd"/>
           </w:p>
         </w:tc>
         <w:tc>
@@ -6767,12 +6957,14 @@
                 <w:lang w:val="en-US"/>
               </w:rPr>
             </w:pPr>
+            <w:proofErr w:type="spellStart"/>
             <w:r>
               <w:rPr>
                 <w:lang w:val="en-US"/>
               </w:rPr>
               <w:t>userOption</w:t>
             </w:r>
+            <w:proofErr w:type="spellEnd"/>
           </w:p>
         </w:tc>
         <w:tc>
@@ -6809,7 +7001,21 @@
               <w:rPr>
                 <w:lang w:val="en-US"/>
               </w:rPr>
-              <w:t>If the user wants to change between views he must type A to go to the previous page, S to go to the next page, and  E to exit</w:t>
+              <w:t xml:space="preserve">If the user wants to change between views he must type A to go to the previous page, S to go to the next page, </w:t>
+            </w:r>
+            <w:proofErr w:type="gramStart"/>
+            <w:r>
+              <w:rPr>
+                <w:lang w:val="en-US"/>
+              </w:rPr>
+              <w:t>and  E</w:t>
+            </w:r>
+            <w:proofErr w:type="gramEnd"/>
+            <w:r>
+              <w:rPr>
+                <w:lang w:val="en-US"/>
+              </w:rPr>
+              <w:t xml:space="preserve"> to exit</w:t>
             </w:r>
           </w:p>
         </w:tc>
@@ -6854,12 +7060,14 @@
                 <w:lang w:val="en-US"/>
               </w:rPr>
             </w:pPr>
+            <w:proofErr w:type="spellStart"/>
             <w:r>
               <w:rPr>
                 <w:lang w:val="en-US"/>
               </w:rPr>
               <w:t>Xcordinate</w:t>
             </w:r>
+            <w:proofErr w:type="spellEnd"/>
           </w:p>
         </w:tc>
         <w:tc>
@@ -6941,12 +7149,14 @@
                 <w:lang w:val="en-US"/>
               </w:rPr>
             </w:pPr>
+            <w:proofErr w:type="spellStart"/>
             <w:r>
               <w:rPr>
                 <w:lang w:val="en-US"/>
               </w:rPr>
               <w:t>Ycordinate</w:t>
             </w:r>
+            <w:proofErr w:type="spellEnd"/>
           </w:p>
         </w:tc>
         <w:tc>
@@ -7059,7 +7269,37 @@
               <w:rPr>
                 <w:lang w:val="en-US"/>
               </w:rPr>
-              <w:t>Besides this, the user will be able to move between pages. And ht will have the option to type the x,y coordinate to start a reading lecture.</w:t>
+              <w:t xml:space="preserve">Besides this, the user will be able to move between pages. And </w:t>
+            </w:r>
+            <w:proofErr w:type="spellStart"/>
+            <w:r>
+              <w:rPr>
+                <w:lang w:val="en-US"/>
+              </w:rPr>
+              <w:t>ht</w:t>
+            </w:r>
+            <w:proofErr w:type="spellEnd"/>
+            <w:r>
+              <w:rPr>
+                <w:lang w:val="en-US"/>
+              </w:rPr>
+              <w:t xml:space="preserve"> will have the option to type the </w:t>
+            </w:r>
+            <w:proofErr w:type="spellStart"/>
+            <w:proofErr w:type="gramStart"/>
+            <w:r>
+              <w:rPr>
+                <w:lang w:val="en-US"/>
+              </w:rPr>
+              <w:t>x,y</w:t>
+            </w:r>
+            <w:proofErr w:type="spellEnd"/>
+            <w:proofErr w:type="gramEnd"/>
+            <w:r>
+              <w:rPr>
+                <w:lang w:val="en-US"/>
+              </w:rPr>
+              <w:t xml:space="preserve"> coordinate to start a reading lecture.</w:t>
             </w:r>
           </w:p>
           <w:p>
@@ -7181,20 +7421,24 @@
             <w:vAlign w:val="center"/>
           </w:tcPr>
           <w:p>
+            <w:proofErr w:type="spellStart"/>
             <w:r>
               <w:t>matrix</w:t>
             </w:r>
-          </w:p>
-        </w:tc>
-        <w:tc>
-          <w:tcPr>
-            <w:tcW w:w="2271" w:type="dxa"/>
-            <w:vAlign w:val="center"/>
-          </w:tcPr>
-          <w:p>
+            <w:proofErr w:type="spellEnd"/>
+          </w:p>
+        </w:tc>
+        <w:tc>
+          <w:tcPr>
+            <w:tcW w:w="2271" w:type="dxa"/>
+            <w:vAlign w:val="center"/>
+          </w:tcPr>
+          <w:p>
+            <w:proofErr w:type="spellStart"/>
             <w:r>
               <w:t>String</w:t>
             </w:r>
+            <w:proofErr w:type="spellEnd"/>
           </w:p>
         </w:tc>
         <w:tc>
@@ -7634,7 +7878,21 @@
               <w:rPr>
                 <w:lang w:val="en-US"/>
               </w:rPr>
-              <w:t xml:space="preserve">We are celebrating our anniversary! Visit your nearest Éxito and be surprised </w:t>
+              <w:t xml:space="preserve">We are celebrating our anniversary! Visit your nearest </w:t>
+            </w:r>
+            <w:proofErr w:type="spellStart"/>
+            <w:r>
+              <w:rPr>
+                <w:lang w:val="en-US"/>
+              </w:rPr>
+              <w:t>Éxito</w:t>
+            </w:r>
+            <w:proofErr w:type="spellEnd"/>
+            <w:r>
+              <w:rPr>
+                <w:lang w:val="en-US"/>
+              </w:rPr>
+              <w:t xml:space="preserve"> and be surprised </w:t>
             </w:r>
             <w:r>
               <w:rPr>
@@ -7756,20 +8014,24 @@
             <w:vAlign w:val="center"/>
           </w:tcPr>
           <w:p>
+            <w:proofErr w:type="spellStart"/>
             <w:r>
               <w:t>uniqueIdentifier</w:t>
             </w:r>
-          </w:p>
-        </w:tc>
-        <w:tc>
-          <w:tcPr>
-            <w:tcW w:w="2271" w:type="dxa"/>
-            <w:vAlign w:val="center"/>
-          </w:tcPr>
-          <w:p>
+            <w:proofErr w:type="spellEnd"/>
+          </w:p>
+        </w:tc>
+        <w:tc>
+          <w:tcPr>
+            <w:tcW w:w="2271" w:type="dxa"/>
+            <w:vAlign w:val="center"/>
+          </w:tcPr>
+          <w:p>
+            <w:proofErr w:type="spellStart"/>
             <w:r>
               <w:t>String</w:t>
             </w:r>
+            <w:proofErr w:type="spellEnd"/>
           </w:p>
         </w:tc>
         <w:tc>
@@ -7850,12 +8112,14 @@
                 <w:lang w:val="en-US"/>
               </w:rPr>
             </w:pPr>
+            <w:proofErr w:type="spellStart"/>
             <w:r>
               <w:rPr>
                 <w:lang w:val="en-US"/>
               </w:rPr>
               <w:t>userOption</w:t>
             </w:r>
+            <w:proofErr w:type="spellEnd"/>
           </w:p>
         </w:tc>
         <w:tc>
@@ -7892,7 +8156,21 @@
               <w:rPr>
                 <w:lang w:val="en-US"/>
               </w:rPr>
-              <w:t xml:space="preserve">If the user wants to change between views he must type A to go to the previous page, S to go to the next page, </w:t>
+              <w:t xml:space="preserve">If the user wants to change between </w:t>
+            </w:r>
+            <w:proofErr w:type="gramStart"/>
+            <w:r>
+              <w:rPr>
+                <w:lang w:val="en-US"/>
+              </w:rPr>
+              <w:t>views</w:t>
+            </w:r>
+            <w:proofErr w:type="gramEnd"/>
+            <w:r>
+              <w:rPr>
+                <w:lang w:val="en-US"/>
+              </w:rPr>
+              <w:t xml:space="preserve"> he must type A to go to the previous page, S to go to the next page, </w:t>
             </w:r>
             <w:r>
               <w:rPr>
@@ -8075,20 +8353,24 @@
             <w:vAlign w:val="center"/>
           </w:tcPr>
           <w:p>
+            <w:proofErr w:type="spellStart"/>
             <w:r>
               <w:t>readginSesion</w:t>
             </w:r>
-          </w:p>
-        </w:tc>
-        <w:tc>
-          <w:tcPr>
-            <w:tcW w:w="2271" w:type="dxa"/>
-            <w:vAlign w:val="center"/>
-          </w:tcPr>
-          <w:p>
+            <w:proofErr w:type="spellEnd"/>
+          </w:p>
+        </w:tc>
+        <w:tc>
+          <w:tcPr>
+            <w:tcW w:w="2271" w:type="dxa"/>
+            <w:vAlign w:val="center"/>
+          </w:tcPr>
+          <w:p>
+            <w:proofErr w:type="spellStart"/>
             <w:r>
               <w:t>String</w:t>
             </w:r>
+            <w:proofErr w:type="spellEnd"/>
           </w:p>
         </w:tc>
         <w:tc>
@@ -8236,7 +8518,21 @@
               <w:rPr>
                 <w:lang w:val="en-US"/>
               </w:rPr>
-              <w:t xml:space="preserve"> generate targeted content, ReadX requests that the prototype be able to generate the following reports in </w:t>
+              <w:t xml:space="preserve"> generate targeted content, </w:t>
+            </w:r>
+            <w:proofErr w:type="spellStart"/>
+            <w:r>
+              <w:rPr>
+                <w:lang w:val="en-US"/>
+              </w:rPr>
+              <w:t>ReadX</w:t>
+            </w:r>
+            <w:proofErr w:type="spellEnd"/>
+            <w:r>
+              <w:rPr>
+                <w:lang w:val="en-US"/>
+              </w:rPr>
+              <w:t xml:space="preserve"> requests that the prototype be able to generate the following reports in </w:t>
             </w:r>
             <w:r>
               <w:rPr>
@@ -8503,20 +8799,24 @@
             <w:vAlign w:val="center"/>
           </w:tcPr>
           <w:p>
+            <w:proofErr w:type="spellStart"/>
             <w:r>
               <w:t>typeOfReport</w:t>
             </w:r>
-          </w:p>
-        </w:tc>
-        <w:tc>
-          <w:tcPr>
-            <w:tcW w:w="2271" w:type="dxa"/>
-            <w:vAlign w:val="center"/>
-          </w:tcPr>
-          <w:p>
+            <w:proofErr w:type="spellEnd"/>
+          </w:p>
+        </w:tc>
+        <w:tc>
+          <w:tcPr>
+            <w:tcW w:w="2271" w:type="dxa"/>
+            <w:vAlign w:val="center"/>
+          </w:tcPr>
+          <w:p>
+            <w:proofErr w:type="spellStart"/>
             <w:r>
               <w:t>Int</w:t>
             </w:r>
+            <w:proofErr w:type="spellEnd"/>
           </w:p>
         </w:tc>
         <w:tc>
@@ -8729,20 +9029,24 @@
             <w:vAlign w:val="center"/>
           </w:tcPr>
           <w:p>
+            <w:proofErr w:type="spellStart"/>
             <w:r>
               <w:t>report</w:t>
             </w:r>
-          </w:p>
-        </w:tc>
-        <w:tc>
-          <w:tcPr>
-            <w:tcW w:w="2271" w:type="dxa"/>
-            <w:vAlign w:val="center"/>
-          </w:tcPr>
-          <w:p>
+            <w:proofErr w:type="spellEnd"/>
+          </w:p>
+        </w:tc>
+        <w:tc>
+          <w:tcPr>
+            <w:tcW w:w="2271" w:type="dxa"/>
+            <w:vAlign w:val="center"/>
+          </w:tcPr>
+          <w:p>
+            <w:proofErr w:type="spellStart"/>
             <w:r>
               <w:t>String</w:t>
             </w:r>
+            <w:proofErr w:type="spellEnd"/>
           </w:p>
         </w:tc>
         <w:tc>

</xml_diff>

<commit_message>
WOrking on the second requieremnt, changed contructuros
</commit_message>
<xml_diff>
--- a/doc/Anilisis de requerimientos.docx
+++ b/doc/Anilisis de requerimientos.docx
@@ -117,14 +117,12 @@
                 <w:rFonts w:ascii="Arial" w:eastAsia="Arial" w:hAnsi="Arial" w:cs="Arial"/>
               </w:rPr>
             </w:pPr>
-            <w:proofErr w:type="spellStart"/>
             <w:r>
               <w:rPr>
                 <w:rFonts w:ascii="Arial" w:eastAsia="Arial" w:hAnsi="Arial" w:cs="Arial"/>
               </w:rPr>
               <w:t>ReadX</w:t>
             </w:r>
-            <w:proofErr w:type="spellEnd"/>
           </w:p>
         </w:tc>
       </w:tr>
@@ -198,24 +196,15 @@
                 <w:rFonts w:ascii="Arial" w:eastAsia="Arial" w:hAnsi="Arial" w:cs="Arial"/>
                 <w:lang w:val="en-US"/>
               </w:rPr>
-              <w:t xml:space="preserve">Customers and employees from </w:t>
-            </w:r>
-            <w:proofErr w:type="spellStart"/>
+              <w:t>Customers and employees from R</w:t>
+            </w:r>
             <w:r>
               <w:rPr>
                 <w:rFonts w:ascii="Arial" w:eastAsia="Arial" w:hAnsi="Arial" w:cs="Arial"/>
                 <w:lang w:val="en-US"/>
               </w:rPr>
-              <w:t>R</w:t>
-            </w:r>
-            <w:r>
-              <w:rPr>
-                <w:rFonts w:ascii="Arial" w:eastAsia="Arial" w:hAnsi="Arial" w:cs="Arial"/>
-                <w:lang w:val="en-US"/>
-              </w:rPr>
               <w:t>eadX</w:t>
             </w:r>
-            <w:proofErr w:type="spellEnd"/>
           </w:p>
         </w:tc>
       </w:tr>
@@ -819,21 +808,12 @@
                 <w:lang w:val="en-US"/>
               </w:rPr>
             </w:pPr>
-            <w:proofErr w:type="spellStart"/>
             <w:r>
               <w:rPr>
                 <w:rFonts w:ascii="Arial" w:eastAsia="Arial" w:hAnsi="Arial" w:cs="Arial"/>
                 <w:lang w:val="en-US"/>
               </w:rPr>
-              <w:t>ReadX</w:t>
-            </w:r>
-            <w:proofErr w:type="spellEnd"/>
-            <w:r>
-              <w:rPr>
-                <w:rFonts w:ascii="Arial" w:eastAsia="Arial" w:hAnsi="Arial" w:cs="Arial"/>
-                <w:lang w:val="en-US"/>
-              </w:rPr>
-              <w:t xml:space="preserve">, an Egyptian conglomerate, needs to develop a software prototype that will enable them to run </w:t>
+              <w:t xml:space="preserve">ReadX, an Egyptian conglomerate, needs to develop a software prototype that will enable them to run </w:t>
             </w:r>
             <w:r>
               <w:rPr>
@@ -1012,23 +992,7 @@
                 <w:rFonts w:ascii="Arial" w:eastAsia="Arial" w:hAnsi="Arial" w:cs="Arial"/>
                 <w:lang w:val="en-US"/>
               </w:rPr>
-              <w:t xml:space="preserve">RFN2: The system </w:t>
-            </w:r>
-            <w:proofErr w:type="gramStart"/>
-            <w:r>
-              <w:rPr>
-                <w:rFonts w:ascii="Arial" w:eastAsia="Arial" w:hAnsi="Arial" w:cs="Arial"/>
-                <w:lang w:val="en-US"/>
-              </w:rPr>
-              <w:t>has to</w:t>
-            </w:r>
-            <w:proofErr w:type="gramEnd"/>
-            <w:r>
-              <w:rPr>
-                <w:rFonts w:ascii="Arial" w:eastAsia="Arial" w:hAnsi="Arial" w:cs="Arial"/>
-                <w:lang w:val="en-US"/>
-              </w:rPr>
-              <w:t xml:space="preserve"> be scalable</w:t>
+              <w:t>RFN2: The system has to be scalable</w:t>
             </w:r>
           </w:p>
         </w:tc>
@@ -1520,37 +1484,31 @@
             <w:vAlign w:val="center"/>
           </w:tcPr>
           <w:p>
-            <w:proofErr w:type="spellStart"/>
             <w:r>
               <w:t>name</w:t>
             </w:r>
-            <w:proofErr w:type="spellEnd"/>
-          </w:p>
-        </w:tc>
-        <w:tc>
-          <w:tcPr>
-            <w:tcW w:w="2271" w:type="dxa"/>
-            <w:vAlign w:val="center"/>
-          </w:tcPr>
-          <w:p>
-            <w:proofErr w:type="spellStart"/>
+          </w:p>
+        </w:tc>
+        <w:tc>
+          <w:tcPr>
+            <w:tcW w:w="2271" w:type="dxa"/>
+            <w:vAlign w:val="center"/>
+          </w:tcPr>
+          <w:p>
             <w:r>
               <w:t>String</w:t>
             </w:r>
-            <w:proofErr w:type="spellEnd"/>
-          </w:p>
-        </w:tc>
-        <w:tc>
-          <w:tcPr>
-            <w:tcW w:w="2271" w:type="dxa"/>
-            <w:vAlign w:val="center"/>
-          </w:tcPr>
-          <w:p>
-            <w:proofErr w:type="spellStart"/>
+          </w:p>
+        </w:tc>
+        <w:tc>
+          <w:tcPr>
+            <w:tcW w:w="2271" w:type="dxa"/>
+            <w:vAlign w:val="center"/>
+          </w:tcPr>
+          <w:p>
             <w:r>
               <w:t>REQUIRED</w:t>
             </w:r>
-            <w:proofErr w:type="spellEnd"/>
           </w:p>
         </w:tc>
       </w:tr>
@@ -1597,11 +1555,9 @@
             <w:vAlign w:val="center"/>
           </w:tcPr>
           <w:p>
-            <w:proofErr w:type="spellStart"/>
             <w:r>
               <w:t>String</w:t>
             </w:r>
-            <w:proofErr w:type="spellEnd"/>
           </w:p>
         </w:tc>
         <w:tc>
@@ -1676,14 +1632,12 @@
                 <w:lang w:val="en-US"/>
               </w:rPr>
             </w:pPr>
-            <w:proofErr w:type="spellStart"/>
             <w:r>
               <w:rPr>
                 <w:lang w:val="en-US"/>
               </w:rPr>
               <w:t>typeOfUser</w:t>
             </w:r>
-            <w:proofErr w:type="spellEnd"/>
           </w:p>
         </w:tc>
         <w:tc>
@@ -1891,24 +1845,20 @@
             <w:vAlign w:val="center"/>
           </w:tcPr>
           <w:p>
-            <w:proofErr w:type="spellStart"/>
             <w:r>
               <w:t>msg</w:t>
             </w:r>
-            <w:proofErr w:type="spellEnd"/>
-          </w:p>
-        </w:tc>
-        <w:tc>
-          <w:tcPr>
-            <w:tcW w:w="2271" w:type="dxa"/>
-            <w:vAlign w:val="center"/>
-          </w:tcPr>
-          <w:p>
-            <w:proofErr w:type="spellStart"/>
+          </w:p>
+        </w:tc>
+        <w:tc>
+          <w:tcPr>
+            <w:tcW w:w="2271" w:type="dxa"/>
+            <w:vAlign w:val="center"/>
+          </w:tcPr>
+          <w:p>
             <w:r>
               <w:t>String</w:t>
             </w:r>
-            <w:proofErr w:type="spellEnd"/>
           </w:p>
         </w:tc>
         <w:tc>
@@ -2572,56 +2522,38 @@
             <w:vAlign w:val="center"/>
           </w:tcPr>
           <w:p>
-            <w:proofErr w:type="spellStart"/>
             <w:r>
               <w:t>uniqueIdentifier</w:t>
             </w:r>
-            <w:proofErr w:type="spellEnd"/>
-          </w:p>
-        </w:tc>
-        <w:tc>
-          <w:tcPr>
-            <w:tcW w:w="2271" w:type="dxa"/>
-            <w:vAlign w:val="center"/>
-          </w:tcPr>
-          <w:p>
-            <w:proofErr w:type="spellStart"/>
+          </w:p>
+        </w:tc>
+        <w:tc>
+          <w:tcPr>
+            <w:tcW w:w="2271" w:type="dxa"/>
+            <w:vAlign w:val="center"/>
+          </w:tcPr>
+          <w:p>
             <w:r>
               <w:t>String</w:t>
             </w:r>
-            <w:proofErr w:type="spellEnd"/>
-          </w:p>
-        </w:tc>
-        <w:tc>
-          <w:tcPr>
-            <w:tcW w:w="2271" w:type="dxa"/>
-            <w:vAlign w:val="center"/>
-          </w:tcPr>
-          <w:p>
-            <w:pPr>
-              <w:rPr>
-                <w:lang w:val="en-US"/>
-              </w:rPr>
-            </w:pPr>
-            <w:r>
-              <w:rPr>
-                <w:lang w:val="en-US"/>
-              </w:rPr>
-              <w:t xml:space="preserve">It </w:t>
-            </w:r>
-            <w:proofErr w:type="gramStart"/>
-            <w:r>
-              <w:rPr>
-                <w:lang w:val="en-US"/>
-              </w:rPr>
-              <w:t>has to</w:t>
-            </w:r>
-            <w:proofErr w:type="gramEnd"/>
-            <w:r>
-              <w:rPr>
-                <w:lang w:val="en-US"/>
-              </w:rPr>
-              <w:t xml:space="preserve"> be 3 hexadecimal characters for a book and 3 alphanumeric characters</w:t>
+          </w:p>
+        </w:tc>
+        <w:tc>
+          <w:tcPr>
+            <w:tcW w:w="2271" w:type="dxa"/>
+            <w:vAlign w:val="center"/>
+          </w:tcPr>
+          <w:p>
+            <w:pPr>
+              <w:rPr>
+                <w:lang w:val="en-US"/>
+              </w:rPr>
+            </w:pPr>
+            <w:r>
+              <w:rPr>
+                <w:lang w:val="en-US"/>
+              </w:rPr>
+              <w:t>It has to be 3 hexadecimal characters for a book and 3 alphanumeric characters</w:t>
             </w:r>
             <w:r>
               <w:rPr>
@@ -2667,65 +2599,45 @@
             <w:vAlign w:val="center"/>
           </w:tcPr>
           <w:p>
-            <w:proofErr w:type="spellStart"/>
             <w:r>
               <w:t>bookOrMagazine</w:t>
             </w:r>
-            <w:proofErr w:type="spellEnd"/>
-          </w:p>
-        </w:tc>
-        <w:tc>
-          <w:tcPr>
-            <w:tcW w:w="2271" w:type="dxa"/>
-            <w:vAlign w:val="center"/>
-          </w:tcPr>
-          <w:p>
-            <w:proofErr w:type="spellStart"/>
+          </w:p>
+        </w:tc>
+        <w:tc>
+          <w:tcPr>
+            <w:tcW w:w="2271" w:type="dxa"/>
+            <w:vAlign w:val="center"/>
+          </w:tcPr>
+          <w:p>
             <w:r>
               <w:t>Int</w:t>
             </w:r>
-            <w:proofErr w:type="spellEnd"/>
-          </w:p>
-        </w:tc>
-        <w:tc>
-          <w:tcPr>
-            <w:tcW w:w="2271" w:type="dxa"/>
-            <w:vAlign w:val="center"/>
-          </w:tcPr>
-          <w:p>
-            <w:pPr>
-              <w:rPr>
-                <w:lang w:val="en-US"/>
-              </w:rPr>
-            </w:pPr>
-            <w:r>
-              <w:rPr>
-                <w:lang w:val="en-US"/>
-              </w:rPr>
-              <w:t xml:space="preserve">It </w:t>
-            </w:r>
-            <w:proofErr w:type="gramStart"/>
-            <w:r>
-              <w:rPr>
-                <w:lang w:val="en-US"/>
-              </w:rPr>
-              <w:t>has to</w:t>
-            </w:r>
-            <w:proofErr w:type="gramEnd"/>
-            <w:r>
-              <w:rPr>
-                <w:lang w:val="en-US"/>
-              </w:rPr>
-              <w:t xml:space="preserve"> be a number </w:t>
-            </w:r>
-            <w:proofErr w:type="spellStart"/>
-            <w:r>
-              <w:rPr>
-                <w:lang w:val="en-US"/>
-              </w:rPr>
-              <w:t>bweteen</w:t>
-            </w:r>
-            <w:proofErr w:type="spellEnd"/>
+          </w:p>
+        </w:tc>
+        <w:tc>
+          <w:tcPr>
+            <w:tcW w:w="2271" w:type="dxa"/>
+            <w:vAlign w:val="center"/>
+          </w:tcPr>
+          <w:p>
+            <w:pPr>
+              <w:rPr>
+                <w:lang w:val="en-US"/>
+              </w:rPr>
+            </w:pPr>
+            <w:r>
+              <w:rPr>
+                <w:lang w:val="en-US"/>
+              </w:rPr>
+              <w:t xml:space="preserve">It has to be a number </w:t>
+            </w:r>
+            <w:r>
+              <w:rPr>
+                <w:lang w:val="en-US"/>
+              </w:rPr>
+              <w:t>between</w:t>
+            </w:r>
             <w:r>
               <w:rPr>
                 <w:lang w:val="en-US"/>
@@ -2862,14 +2774,12 @@
                 <w:lang w:val="en-US"/>
               </w:rPr>
             </w:pPr>
-            <w:proofErr w:type="spellStart"/>
             <w:r>
               <w:rPr>
                 <w:lang w:val="en-US"/>
               </w:rPr>
               <w:t>numberOfPages</w:t>
             </w:r>
-            <w:proofErr w:type="spellEnd"/>
           </w:p>
         </w:tc>
         <w:tc>
@@ -2906,21 +2816,7 @@
               <w:rPr>
                 <w:lang w:val="en-US"/>
               </w:rPr>
-              <w:t xml:space="preserve">It </w:t>
-            </w:r>
-            <w:proofErr w:type="gramStart"/>
-            <w:r>
-              <w:rPr>
-                <w:lang w:val="en-US"/>
-              </w:rPr>
-              <w:t>has to</w:t>
-            </w:r>
-            <w:proofErr w:type="gramEnd"/>
-            <w:r>
-              <w:rPr>
-                <w:lang w:val="en-US"/>
-              </w:rPr>
-              <w:t xml:space="preserve"> be a number greater than 0.</w:t>
+              <w:t>It has to be a number greater than 0.</w:t>
             </w:r>
           </w:p>
         </w:tc>
@@ -2965,14 +2861,12 @@
                 <w:lang w:val="en-US"/>
               </w:rPr>
             </w:pPr>
-            <w:proofErr w:type="spellStart"/>
             <w:r>
               <w:rPr>
                 <w:lang w:val="en-US"/>
               </w:rPr>
               <w:t>publicationDate</w:t>
             </w:r>
-            <w:proofErr w:type="spellEnd"/>
           </w:p>
         </w:tc>
         <w:tc>
@@ -3179,14 +3073,12 @@
                 <w:lang w:val="en-US"/>
               </w:rPr>
             </w:pPr>
-            <w:proofErr w:type="spellStart"/>
             <w:r>
               <w:rPr>
                 <w:lang w:val="en-US"/>
               </w:rPr>
               <w:t>REQUIERED</w:t>
             </w:r>
-            <w:proofErr w:type="spellEnd"/>
           </w:p>
         </w:tc>
       </w:tr>
@@ -3317,14 +3209,12 @@
                 <w:lang w:val="en-US"/>
               </w:rPr>
             </w:pPr>
-            <w:proofErr w:type="spellStart"/>
             <w:r>
               <w:rPr>
                 <w:lang w:val="en-US"/>
               </w:rPr>
               <w:t>frecuencyOfIssuance</w:t>
             </w:r>
-            <w:proofErr w:type="spellEnd"/>
           </w:p>
         </w:tc>
         <w:tc>
@@ -3448,21 +3338,7 @@
               <w:rPr>
                 <w:lang w:val="en-US"/>
               </w:rPr>
-              <w:t xml:space="preserve">It </w:t>
-            </w:r>
-            <w:proofErr w:type="gramStart"/>
-            <w:r>
-              <w:rPr>
-                <w:lang w:val="en-US"/>
-              </w:rPr>
-              <w:t>has to</w:t>
-            </w:r>
-            <w:proofErr w:type="gramEnd"/>
-            <w:r>
-              <w:rPr>
-                <w:lang w:val="en-US"/>
-              </w:rPr>
-              <w:t xml:space="preserve"> be either </w:t>
+              <w:t xml:space="preserve">It has to be either </w:t>
             </w:r>
             <w:r>
               <w:rPr>
@@ -3810,24 +3686,20 @@
             <w:vAlign w:val="center"/>
           </w:tcPr>
           <w:p>
-            <w:proofErr w:type="spellStart"/>
             <w:r>
               <w:t>msg</w:t>
             </w:r>
-            <w:proofErr w:type="spellEnd"/>
-          </w:p>
-        </w:tc>
-        <w:tc>
-          <w:tcPr>
-            <w:tcW w:w="2271" w:type="dxa"/>
-            <w:vAlign w:val="center"/>
-          </w:tcPr>
-          <w:p>
-            <w:proofErr w:type="spellStart"/>
+          </w:p>
+        </w:tc>
+        <w:tc>
+          <w:tcPr>
+            <w:tcW w:w="2271" w:type="dxa"/>
+            <w:vAlign w:val="center"/>
+          </w:tcPr>
+          <w:p>
             <w:r>
               <w:t>String</w:t>
             </w:r>
-            <w:proofErr w:type="spellEnd"/>
           </w:p>
         </w:tc>
         <w:tc>
@@ -4018,21 +3890,7 @@
               <w:rPr>
                 <w:lang w:val="en-US"/>
               </w:rPr>
-              <w:t xml:space="preserve">The system </w:t>
-            </w:r>
-            <w:proofErr w:type="gramStart"/>
-            <w:r>
-              <w:rPr>
-                <w:lang w:val="en-US"/>
-              </w:rPr>
-              <w:t>has to</w:t>
-            </w:r>
-            <w:proofErr w:type="gramEnd"/>
-            <w:r>
-              <w:rPr>
-                <w:lang w:val="en-US"/>
-              </w:rPr>
-              <w:t xml:space="preserve"> be able to delete a bibliographic </w:t>
+              <w:t xml:space="preserve">The system has to be able to delete a bibliographic </w:t>
             </w:r>
             <w:r>
               <w:rPr>
@@ -4368,24 +4226,20 @@
             <w:vAlign w:val="center"/>
           </w:tcPr>
           <w:p>
-            <w:proofErr w:type="spellStart"/>
             <w:r>
               <w:t>msg</w:t>
             </w:r>
-            <w:proofErr w:type="spellEnd"/>
-          </w:p>
-        </w:tc>
-        <w:tc>
-          <w:tcPr>
-            <w:tcW w:w="2271" w:type="dxa"/>
-            <w:vAlign w:val="center"/>
-          </w:tcPr>
-          <w:p>
-            <w:proofErr w:type="spellStart"/>
+          </w:p>
+        </w:tc>
+        <w:tc>
+          <w:tcPr>
+            <w:tcW w:w="2271" w:type="dxa"/>
+            <w:vAlign w:val="center"/>
+          </w:tcPr>
+          <w:p>
             <w:r>
               <w:t>String</w:t>
             </w:r>
-            <w:proofErr w:type="spellEnd"/>
           </w:p>
         </w:tc>
         <w:tc>
@@ -4589,21 +4443,7 @@
               <w:rPr>
                 <w:lang w:val="en-US"/>
               </w:rPr>
-              <w:t xml:space="preserve">for this reason, it will ask for the name of the product and then display a menu indicating what things are modifiable, the user will then select what aspect of the product he wants to </w:t>
-            </w:r>
-            <w:proofErr w:type="gramStart"/>
-            <w:r>
-              <w:rPr>
-                <w:lang w:val="en-US"/>
-              </w:rPr>
-              <w:t>modify</w:t>
-            </w:r>
-            <w:proofErr w:type="gramEnd"/>
-            <w:r>
-              <w:rPr>
-                <w:lang w:val="en-US"/>
-              </w:rPr>
-              <w:t xml:space="preserve"> and the software will output a message with the state of the operation.</w:t>
+              <w:t>for this reason, it will ask for the name of the product and then display a menu indicating what things are modifiable, the user will then select what aspect of the product he wants to modify and the software will output a message with the state of the operation.</w:t>
             </w:r>
           </w:p>
         </w:tc>
@@ -4782,56 +4622,38 @@
             <w:vAlign w:val="center"/>
           </w:tcPr>
           <w:p>
-            <w:proofErr w:type="spellStart"/>
             <w:r>
               <w:t>optionToChange</w:t>
             </w:r>
-            <w:proofErr w:type="spellEnd"/>
-          </w:p>
-        </w:tc>
-        <w:tc>
-          <w:tcPr>
-            <w:tcW w:w="2271" w:type="dxa"/>
-            <w:vAlign w:val="center"/>
-          </w:tcPr>
-          <w:p>
-            <w:proofErr w:type="spellStart"/>
+          </w:p>
+        </w:tc>
+        <w:tc>
+          <w:tcPr>
+            <w:tcW w:w="2271" w:type="dxa"/>
+            <w:vAlign w:val="center"/>
+          </w:tcPr>
+          <w:p>
             <w:r>
               <w:t>int</w:t>
             </w:r>
-            <w:proofErr w:type="spellEnd"/>
-          </w:p>
-        </w:tc>
-        <w:tc>
-          <w:tcPr>
-            <w:tcW w:w="2271" w:type="dxa"/>
-            <w:vAlign w:val="center"/>
-          </w:tcPr>
-          <w:p>
-            <w:pPr>
-              <w:rPr>
-                <w:lang w:val="en-US"/>
-              </w:rPr>
-            </w:pPr>
-            <w:r>
-              <w:rPr>
-                <w:lang w:val="en-US"/>
-              </w:rPr>
-              <w:t xml:space="preserve">It </w:t>
-            </w:r>
-            <w:proofErr w:type="gramStart"/>
-            <w:r>
-              <w:rPr>
-                <w:lang w:val="en-US"/>
-              </w:rPr>
-              <w:t>has to</w:t>
-            </w:r>
-            <w:proofErr w:type="gramEnd"/>
-            <w:r>
-              <w:rPr>
-                <w:lang w:val="en-US"/>
-              </w:rPr>
-              <w:t xml:space="preserve"> be a number greater </w:t>
+          </w:p>
+        </w:tc>
+        <w:tc>
+          <w:tcPr>
+            <w:tcW w:w="2271" w:type="dxa"/>
+            <w:vAlign w:val="center"/>
+          </w:tcPr>
+          <w:p>
+            <w:pPr>
+              <w:rPr>
+                <w:lang w:val="en-US"/>
+              </w:rPr>
+            </w:pPr>
+            <w:r>
+              <w:rPr>
+                <w:lang w:val="en-US"/>
+              </w:rPr>
+              <w:t xml:space="preserve">It has to be a number greater </w:t>
             </w:r>
             <w:r>
               <w:rPr>
@@ -5026,24 +4848,20 @@
             <w:vAlign w:val="center"/>
           </w:tcPr>
           <w:p>
-            <w:proofErr w:type="spellStart"/>
             <w:r>
               <w:t>menuWithOptons</w:t>
             </w:r>
-            <w:proofErr w:type="spellEnd"/>
-          </w:p>
-        </w:tc>
-        <w:tc>
-          <w:tcPr>
-            <w:tcW w:w="2271" w:type="dxa"/>
-            <w:vAlign w:val="center"/>
-          </w:tcPr>
-          <w:p>
-            <w:proofErr w:type="spellStart"/>
+          </w:p>
+        </w:tc>
+        <w:tc>
+          <w:tcPr>
+            <w:tcW w:w="2271" w:type="dxa"/>
+            <w:vAlign w:val="center"/>
+          </w:tcPr>
+          <w:p>
             <w:r>
               <w:t>String</w:t>
             </w:r>
-            <w:proofErr w:type="spellEnd"/>
           </w:p>
         </w:tc>
         <w:tc>
@@ -5105,24 +4923,20 @@
             <w:vAlign w:val="center"/>
           </w:tcPr>
           <w:p>
-            <w:proofErr w:type="spellStart"/>
             <w:r>
               <w:t>msg</w:t>
             </w:r>
-            <w:proofErr w:type="spellEnd"/>
-          </w:p>
-        </w:tc>
-        <w:tc>
-          <w:tcPr>
-            <w:tcW w:w="2271" w:type="dxa"/>
-            <w:vAlign w:val="center"/>
-          </w:tcPr>
-          <w:p>
-            <w:proofErr w:type="spellStart"/>
+          </w:p>
+        </w:tc>
+        <w:tc>
+          <w:tcPr>
+            <w:tcW w:w="2271" w:type="dxa"/>
+            <w:vAlign w:val="center"/>
+          </w:tcPr>
+          <w:p>
             <w:r>
               <w:t>String</w:t>
             </w:r>
-            <w:proofErr w:type="spellEnd"/>
           </w:p>
         </w:tc>
         <w:tc>
@@ -5508,14 +5322,12 @@
             <w:vAlign w:val="center"/>
           </w:tcPr>
           <w:p>
-            <w:proofErr w:type="spellStart"/>
             <w:r>
               <w:rPr>
                 <w:lang w:val="en-US"/>
               </w:rPr>
               <w:t>nameOfTheProduct</w:t>
             </w:r>
-            <w:proofErr w:type="spellEnd"/>
           </w:p>
         </w:tc>
         <w:tc>
@@ -5579,24 +5391,20 @@
             <w:vAlign w:val="center"/>
           </w:tcPr>
           <w:p>
-            <w:proofErr w:type="spellStart"/>
             <w:r>
               <w:t>IDofTheUser</w:t>
             </w:r>
-            <w:proofErr w:type="spellEnd"/>
-          </w:p>
-        </w:tc>
-        <w:tc>
-          <w:tcPr>
-            <w:tcW w:w="2271" w:type="dxa"/>
-            <w:vAlign w:val="center"/>
-          </w:tcPr>
-          <w:p>
-            <w:proofErr w:type="spellStart"/>
+          </w:p>
+        </w:tc>
+        <w:tc>
+          <w:tcPr>
+            <w:tcW w:w="2271" w:type="dxa"/>
+            <w:vAlign w:val="center"/>
+          </w:tcPr>
+          <w:p>
             <w:r>
               <w:t>String</w:t>
             </w:r>
-            <w:proofErr w:type="spellEnd"/>
           </w:p>
         </w:tc>
         <w:tc>
@@ -5762,24 +5570,20 @@
             <w:vAlign w:val="center"/>
           </w:tcPr>
           <w:p>
-            <w:proofErr w:type="spellStart"/>
             <w:r>
               <w:t>msg</w:t>
             </w:r>
-            <w:proofErr w:type="spellEnd"/>
-          </w:p>
-        </w:tc>
-        <w:tc>
-          <w:tcPr>
-            <w:tcW w:w="2271" w:type="dxa"/>
-            <w:vAlign w:val="center"/>
-          </w:tcPr>
-          <w:p>
-            <w:proofErr w:type="spellStart"/>
+          </w:p>
+        </w:tc>
+        <w:tc>
+          <w:tcPr>
+            <w:tcW w:w="2271" w:type="dxa"/>
+            <w:vAlign w:val="center"/>
+          </w:tcPr>
+          <w:p>
             <w:r>
               <w:t>String</w:t>
             </w:r>
-            <w:proofErr w:type="spellEnd"/>
           </w:p>
         </w:tc>
         <w:tc>
@@ -6166,14 +5970,12 @@
             <w:vAlign w:val="center"/>
           </w:tcPr>
           <w:p>
-            <w:proofErr w:type="spellStart"/>
             <w:r>
               <w:rPr>
                 <w:lang w:val="en-US"/>
               </w:rPr>
               <w:t>nameOfTheProduct</w:t>
             </w:r>
-            <w:proofErr w:type="spellEnd"/>
           </w:p>
         </w:tc>
         <w:tc>
@@ -6237,24 +6039,20 @@
             <w:vAlign w:val="center"/>
           </w:tcPr>
           <w:p>
-            <w:proofErr w:type="spellStart"/>
             <w:r>
               <w:t>IDofTheUser</w:t>
             </w:r>
-            <w:proofErr w:type="spellEnd"/>
-          </w:p>
-        </w:tc>
-        <w:tc>
-          <w:tcPr>
-            <w:tcW w:w="2271" w:type="dxa"/>
-            <w:vAlign w:val="center"/>
-          </w:tcPr>
-          <w:p>
-            <w:proofErr w:type="spellStart"/>
+          </w:p>
+        </w:tc>
+        <w:tc>
+          <w:tcPr>
+            <w:tcW w:w="2271" w:type="dxa"/>
+            <w:vAlign w:val="center"/>
+          </w:tcPr>
+          <w:p>
             <w:r>
               <w:t>String</w:t>
             </w:r>
-            <w:proofErr w:type="spellEnd"/>
           </w:p>
         </w:tc>
         <w:tc>
@@ -6312,21 +6110,7 @@
               <w:rPr>
                 <w:lang w:val="en-US"/>
               </w:rPr>
-              <w:t xml:space="preserve">The software will find the user and the magazine and will unsubscribe the user from it. If the transaction was </w:t>
-            </w:r>
-            <w:proofErr w:type="gramStart"/>
-            <w:r>
-              <w:rPr>
-                <w:lang w:val="en-US"/>
-              </w:rPr>
-              <w:t>successful</w:t>
-            </w:r>
-            <w:proofErr w:type="gramEnd"/>
-            <w:r>
-              <w:rPr>
-                <w:lang w:val="en-US"/>
-              </w:rPr>
-              <w:t xml:space="preserve"> it will output a message indicating so.</w:t>
+              <w:t>The software will find the user and the magazine and will unsubscribe the user from it. If the transaction was successful it will output a message indicating so.</w:t>
             </w:r>
           </w:p>
         </w:tc>
@@ -6433,24 +6217,20 @@
             <w:vAlign w:val="center"/>
           </w:tcPr>
           <w:p>
-            <w:proofErr w:type="spellStart"/>
             <w:r>
               <w:t>msg</w:t>
             </w:r>
-            <w:proofErr w:type="spellEnd"/>
-          </w:p>
-        </w:tc>
-        <w:tc>
-          <w:tcPr>
-            <w:tcW w:w="2271" w:type="dxa"/>
-            <w:vAlign w:val="center"/>
-          </w:tcPr>
-          <w:p>
-            <w:proofErr w:type="spellStart"/>
+          </w:p>
+        </w:tc>
+        <w:tc>
+          <w:tcPr>
+            <w:tcW w:w="2271" w:type="dxa"/>
+            <w:vAlign w:val="center"/>
+          </w:tcPr>
+          <w:p>
             <w:r>
               <w:t>String</w:t>
             </w:r>
-            <w:proofErr w:type="spellEnd"/>
           </w:p>
         </w:tc>
         <w:tc>
@@ -6627,19 +6407,11 @@
                 <w:lang w:val="en-US"/>
               </w:rPr>
             </w:pPr>
-            <w:proofErr w:type="spellStart"/>
-            <w:r>
-              <w:rPr>
-                <w:lang w:val="en-US"/>
-              </w:rPr>
-              <w:t>ReadX</w:t>
-            </w:r>
-            <w:proofErr w:type="spellEnd"/>
-            <w:r>
-              <w:rPr>
-                <w:lang w:val="en-US"/>
-              </w:rPr>
-              <w:t xml:space="preserve"> requires that its prototype have a menu that allows the user to quickly view its collection of bibliographic products</w:t>
+            <w:r>
+              <w:rPr>
+                <w:lang w:val="en-US"/>
+              </w:rPr>
+              <w:t>ReadX requires that its prototype have a menu that allows the user to quickly view its collection of bibliographic products</w:t>
             </w:r>
             <w:r>
               <w:rPr>
@@ -6665,21 +6437,7 @@
               <w:rPr>
                 <w:lang w:val="en-US"/>
               </w:rPr>
-              <w:t xml:space="preserve">The </w:t>
-            </w:r>
-            <w:proofErr w:type="gramStart"/>
-            <w:r>
-              <w:rPr>
-                <w:lang w:val="en-US"/>
-              </w:rPr>
-              <w:t>Library</w:t>
-            </w:r>
-            <w:proofErr w:type="gramEnd"/>
-            <w:r>
-              <w:rPr>
-                <w:lang w:val="en-US"/>
-              </w:rPr>
-              <w:t xml:space="preserve"> must be represented through 5x5 matrices that graphically present the code of the bibliographic products associated with the user's account.</w:t>
+              <w:t>The Library must be represented through 5x5 matrices that graphically present the code of the bibliographic products associated with the user's account.</w:t>
             </w:r>
           </w:p>
           <w:p>
@@ -6739,23 +6497,7 @@
               <w:rPr>
                 <w:lang w:val="en-US"/>
               </w:rPr>
-              <w:t xml:space="preserve">The user should be able to select a bibliographic product either by its </w:t>
-            </w:r>
-            <w:proofErr w:type="spellStart"/>
-            <w:proofErr w:type="gramStart"/>
-            <w:r>
-              <w:rPr>
-                <w:lang w:val="en-US"/>
-              </w:rPr>
-              <w:t>x,y</w:t>
-            </w:r>
-            <w:proofErr w:type="spellEnd"/>
-            <w:proofErr w:type="gramEnd"/>
-            <w:r>
-              <w:rPr>
-                <w:lang w:val="en-US"/>
-              </w:rPr>
-              <w:t xml:space="preserve"> coordinate in the presented matrix or the 3-character identifier of the product </w:t>
+              <w:t xml:space="preserve">The user should be able to select a bibliographic product either by its x,y coordinate in the presented matrix or the 3-character identifier of the product </w:t>
             </w:r>
             <w:r>
               <w:rPr>
@@ -6877,24 +6619,20 @@
             <w:vAlign w:val="center"/>
           </w:tcPr>
           <w:p>
-            <w:proofErr w:type="spellStart"/>
             <w:r>
               <w:t>IDofTheUser</w:t>
             </w:r>
-            <w:proofErr w:type="spellEnd"/>
-          </w:p>
-        </w:tc>
-        <w:tc>
-          <w:tcPr>
-            <w:tcW w:w="2271" w:type="dxa"/>
-            <w:vAlign w:val="center"/>
-          </w:tcPr>
-          <w:p>
-            <w:proofErr w:type="spellStart"/>
+          </w:p>
+        </w:tc>
+        <w:tc>
+          <w:tcPr>
+            <w:tcW w:w="2271" w:type="dxa"/>
+            <w:vAlign w:val="center"/>
+          </w:tcPr>
+          <w:p>
             <w:r>
               <w:t>String</w:t>
             </w:r>
-            <w:proofErr w:type="spellEnd"/>
           </w:p>
         </w:tc>
         <w:tc>
@@ -6957,14 +6695,12 @@
                 <w:lang w:val="en-US"/>
               </w:rPr>
             </w:pPr>
-            <w:proofErr w:type="spellStart"/>
             <w:r>
               <w:rPr>
                 <w:lang w:val="en-US"/>
               </w:rPr>
               <w:t>userOption</w:t>
             </w:r>
-            <w:proofErr w:type="spellEnd"/>
           </w:p>
         </w:tc>
         <w:tc>
@@ -7001,21 +6737,7 @@
               <w:rPr>
                 <w:lang w:val="en-US"/>
               </w:rPr>
-              <w:t xml:space="preserve">If the user wants to change between views he must type A to go to the previous page, S to go to the next page, </w:t>
-            </w:r>
-            <w:proofErr w:type="gramStart"/>
-            <w:r>
-              <w:rPr>
-                <w:lang w:val="en-US"/>
-              </w:rPr>
-              <w:t>and  E</w:t>
-            </w:r>
-            <w:proofErr w:type="gramEnd"/>
-            <w:r>
-              <w:rPr>
-                <w:lang w:val="en-US"/>
-              </w:rPr>
-              <w:t xml:space="preserve"> to exit</w:t>
+              <w:t>If the user wants to change between views he must type A to go to the previous page, S to go to the next page, and  E to exit</w:t>
             </w:r>
           </w:p>
         </w:tc>
@@ -7060,14 +6782,12 @@
                 <w:lang w:val="en-US"/>
               </w:rPr>
             </w:pPr>
-            <w:proofErr w:type="spellStart"/>
             <w:r>
               <w:rPr>
                 <w:lang w:val="en-US"/>
               </w:rPr>
               <w:t>Xcordinate</w:t>
             </w:r>
-            <w:proofErr w:type="spellEnd"/>
           </w:p>
         </w:tc>
         <w:tc>
@@ -7149,14 +6869,12 @@
                 <w:lang w:val="en-US"/>
               </w:rPr>
             </w:pPr>
-            <w:proofErr w:type="spellStart"/>
             <w:r>
               <w:rPr>
                 <w:lang w:val="en-US"/>
               </w:rPr>
               <w:t>Ycordinate</w:t>
             </w:r>
-            <w:proofErr w:type="spellEnd"/>
           </w:p>
         </w:tc>
         <w:tc>
@@ -7269,37 +6987,7 @@
               <w:rPr>
                 <w:lang w:val="en-US"/>
               </w:rPr>
-              <w:t xml:space="preserve">Besides this, the user will be able to move between pages. And </w:t>
-            </w:r>
-            <w:proofErr w:type="spellStart"/>
-            <w:r>
-              <w:rPr>
-                <w:lang w:val="en-US"/>
-              </w:rPr>
-              <w:t>ht</w:t>
-            </w:r>
-            <w:proofErr w:type="spellEnd"/>
-            <w:r>
-              <w:rPr>
-                <w:lang w:val="en-US"/>
-              </w:rPr>
-              <w:t xml:space="preserve"> will have the option to type the </w:t>
-            </w:r>
-            <w:proofErr w:type="spellStart"/>
-            <w:proofErr w:type="gramStart"/>
-            <w:r>
-              <w:rPr>
-                <w:lang w:val="en-US"/>
-              </w:rPr>
-              <w:t>x,y</w:t>
-            </w:r>
-            <w:proofErr w:type="spellEnd"/>
-            <w:proofErr w:type="gramEnd"/>
-            <w:r>
-              <w:rPr>
-                <w:lang w:val="en-US"/>
-              </w:rPr>
-              <w:t xml:space="preserve"> coordinate to start a reading lecture.</w:t>
+              <w:t>Besides this, the user will be able to move between pages. And ht will have the option to type the x,y coordinate to start a reading lecture.</w:t>
             </w:r>
           </w:p>
           <w:p>
@@ -7421,24 +7109,20 @@
             <w:vAlign w:val="center"/>
           </w:tcPr>
           <w:p>
-            <w:proofErr w:type="spellStart"/>
             <w:r>
               <w:t>matrix</w:t>
             </w:r>
-            <w:proofErr w:type="spellEnd"/>
-          </w:p>
-        </w:tc>
-        <w:tc>
-          <w:tcPr>
-            <w:tcW w:w="2271" w:type="dxa"/>
-            <w:vAlign w:val="center"/>
-          </w:tcPr>
-          <w:p>
-            <w:proofErr w:type="spellStart"/>
+          </w:p>
+        </w:tc>
+        <w:tc>
+          <w:tcPr>
+            <w:tcW w:w="2271" w:type="dxa"/>
+            <w:vAlign w:val="center"/>
+          </w:tcPr>
+          <w:p>
             <w:r>
               <w:t>String</w:t>
             </w:r>
-            <w:proofErr w:type="spellEnd"/>
           </w:p>
         </w:tc>
         <w:tc>
@@ -7878,21 +7562,7 @@
               <w:rPr>
                 <w:lang w:val="en-US"/>
               </w:rPr>
-              <w:t xml:space="preserve">We are celebrating our anniversary! Visit your nearest </w:t>
-            </w:r>
-            <w:proofErr w:type="spellStart"/>
-            <w:r>
-              <w:rPr>
-                <w:lang w:val="en-US"/>
-              </w:rPr>
-              <w:t>Éxito</w:t>
-            </w:r>
-            <w:proofErr w:type="spellEnd"/>
-            <w:r>
-              <w:rPr>
-                <w:lang w:val="en-US"/>
-              </w:rPr>
-              <w:t xml:space="preserve"> and be surprised </w:t>
+              <w:t xml:space="preserve">We are celebrating our anniversary! Visit your nearest Éxito and be surprised </w:t>
             </w:r>
             <w:r>
               <w:rPr>
@@ -8014,24 +7684,20 @@
             <w:vAlign w:val="center"/>
           </w:tcPr>
           <w:p>
-            <w:proofErr w:type="spellStart"/>
             <w:r>
               <w:t>uniqueIdentifier</w:t>
             </w:r>
-            <w:proofErr w:type="spellEnd"/>
-          </w:p>
-        </w:tc>
-        <w:tc>
-          <w:tcPr>
-            <w:tcW w:w="2271" w:type="dxa"/>
-            <w:vAlign w:val="center"/>
-          </w:tcPr>
-          <w:p>
-            <w:proofErr w:type="spellStart"/>
+          </w:p>
+        </w:tc>
+        <w:tc>
+          <w:tcPr>
+            <w:tcW w:w="2271" w:type="dxa"/>
+            <w:vAlign w:val="center"/>
+          </w:tcPr>
+          <w:p>
             <w:r>
               <w:t>String</w:t>
             </w:r>
-            <w:proofErr w:type="spellEnd"/>
           </w:p>
         </w:tc>
         <w:tc>
@@ -8112,14 +7778,12 @@
                 <w:lang w:val="en-US"/>
               </w:rPr>
             </w:pPr>
-            <w:proofErr w:type="spellStart"/>
             <w:r>
               <w:rPr>
                 <w:lang w:val="en-US"/>
               </w:rPr>
               <w:t>userOption</w:t>
             </w:r>
-            <w:proofErr w:type="spellEnd"/>
           </w:p>
         </w:tc>
         <w:tc>
@@ -8156,21 +7820,7 @@
               <w:rPr>
                 <w:lang w:val="en-US"/>
               </w:rPr>
-              <w:t xml:space="preserve">If the user wants to change between </w:t>
-            </w:r>
-            <w:proofErr w:type="gramStart"/>
-            <w:r>
-              <w:rPr>
-                <w:lang w:val="en-US"/>
-              </w:rPr>
-              <w:t>views</w:t>
-            </w:r>
-            <w:proofErr w:type="gramEnd"/>
-            <w:r>
-              <w:rPr>
-                <w:lang w:val="en-US"/>
-              </w:rPr>
-              <w:t xml:space="preserve"> he must type A to go to the previous page, S to go to the next page, </w:t>
+              <w:t xml:space="preserve">If the user wants to change between views he must type A to go to the previous page, S to go to the next page, </w:t>
             </w:r>
             <w:r>
               <w:rPr>
@@ -8353,24 +8003,20 @@
             <w:vAlign w:val="center"/>
           </w:tcPr>
           <w:p>
-            <w:proofErr w:type="spellStart"/>
             <w:r>
               <w:t>readginSesion</w:t>
             </w:r>
-            <w:proofErr w:type="spellEnd"/>
-          </w:p>
-        </w:tc>
-        <w:tc>
-          <w:tcPr>
-            <w:tcW w:w="2271" w:type="dxa"/>
-            <w:vAlign w:val="center"/>
-          </w:tcPr>
-          <w:p>
-            <w:proofErr w:type="spellStart"/>
+          </w:p>
+        </w:tc>
+        <w:tc>
+          <w:tcPr>
+            <w:tcW w:w="2271" w:type="dxa"/>
+            <w:vAlign w:val="center"/>
+          </w:tcPr>
+          <w:p>
             <w:r>
               <w:t>String</w:t>
             </w:r>
-            <w:proofErr w:type="spellEnd"/>
           </w:p>
         </w:tc>
         <w:tc>
@@ -8518,21 +8164,7 @@
               <w:rPr>
                 <w:lang w:val="en-US"/>
               </w:rPr>
-              <w:t xml:space="preserve"> generate targeted content, </w:t>
-            </w:r>
-            <w:proofErr w:type="spellStart"/>
-            <w:r>
-              <w:rPr>
-                <w:lang w:val="en-US"/>
-              </w:rPr>
-              <w:t>ReadX</w:t>
-            </w:r>
-            <w:proofErr w:type="spellEnd"/>
-            <w:r>
-              <w:rPr>
-                <w:lang w:val="en-US"/>
-              </w:rPr>
-              <w:t xml:space="preserve"> requests that the prototype be able to generate the following reports in </w:t>
+              <w:t xml:space="preserve"> generate targeted content, ReadX requests that the prototype be able to generate the following reports in </w:t>
             </w:r>
             <w:r>
               <w:rPr>
@@ -8799,24 +8431,20 @@
             <w:vAlign w:val="center"/>
           </w:tcPr>
           <w:p>
-            <w:proofErr w:type="spellStart"/>
             <w:r>
               <w:t>typeOfReport</w:t>
             </w:r>
-            <w:proofErr w:type="spellEnd"/>
-          </w:p>
-        </w:tc>
-        <w:tc>
-          <w:tcPr>
-            <w:tcW w:w="2271" w:type="dxa"/>
-            <w:vAlign w:val="center"/>
-          </w:tcPr>
-          <w:p>
-            <w:proofErr w:type="spellStart"/>
+          </w:p>
+        </w:tc>
+        <w:tc>
+          <w:tcPr>
+            <w:tcW w:w="2271" w:type="dxa"/>
+            <w:vAlign w:val="center"/>
+          </w:tcPr>
+          <w:p>
             <w:r>
               <w:t>Int</w:t>
             </w:r>
-            <w:proofErr w:type="spellEnd"/>
           </w:p>
         </w:tc>
         <w:tc>
@@ -9029,24 +8657,20 @@
             <w:vAlign w:val="center"/>
           </w:tcPr>
           <w:p>
-            <w:proofErr w:type="spellStart"/>
             <w:r>
               <w:t>report</w:t>
             </w:r>
-            <w:proofErr w:type="spellEnd"/>
-          </w:p>
-        </w:tc>
-        <w:tc>
-          <w:tcPr>
-            <w:tcW w:w="2271" w:type="dxa"/>
-            <w:vAlign w:val="center"/>
-          </w:tcPr>
-          <w:p>
-            <w:proofErr w:type="spellStart"/>
+          </w:p>
+        </w:tc>
+        <w:tc>
+          <w:tcPr>
+            <w:tcW w:w="2271" w:type="dxa"/>
+            <w:vAlign w:val="center"/>
+          </w:tcPr>
+          <w:p>
             <w:r>
               <w:t>String</w:t>
             </w:r>
-            <w:proofErr w:type="spellEnd"/>
           </w:p>
         </w:tc>
         <w:tc>

</xml_diff>

<commit_message>
Finished 4th requierement and added validations into the main
</commit_message>
<xml_diff>
--- a/doc/Anilisis de requerimientos.docx
+++ b/doc/Anilisis de requerimientos.docx
@@ -813,7 +813,21 @@
                 <w:rFonts w:ascii="Arial" w:eastAsia="Arial" w:hAnsi="Arial" w:cs="Arial"/>
                 <w:lang w:val="en-US"/>
               </w:rPr>
-              <w:t xml:space="preserve">ReadX, an Egyptian conglomerate, needs to develop a software prototype that will enable them to run </w:t>
+              <w:t xml:space="preserve">ReadX, an Egyptian conglomerate, </w:t>
+            </w:r>
+            <w:r>
+              <w:rPr>
+                <w:rFonts w:ascii="Arial" w:eastAsia="Arial" w:hAnsi="Arial" w:cs="Arial"/>
+                <w:lang w:val="en-US"/>
+              </w:rPr>
+              <w:t>must develop a software prototype to</w:t>
+            </w:r>
+            <w:r>
+              <w:rPr>
+                <w:rFonts w:ascii="Arial" w:eastAsia="Arial" w:hAnsi="Arial" w:cs="Arial"/>
+                <w:lang w:val="en-US"/>
+              </w:rPr>
+              <w:t xml:space="preserve"> enable them to run </w:t>
             </w:r>
             <w:r>
               <w:rPr>

</xml_diff>

<commit_message>
Changed the amountOfBooks/Magazines to receive a Strinig
</commit_message>
<xml_diff>
--- a/doc/Anilisis de requerimientos.docx
+++ b/doc/Anilisis de requerimientos.docx
@@ -117,12 +117,14 @@
                 <w:rFonts w:ascii="Arial" w:eastAsia="Arial" w:hAnsi="Arial" w:cs="Arial"/>
               </w:rPr>
             </w:pPr>
+            <w:proofErr w:type="spellStart"/>
             <w:r>
               <w:rPr>
                 <w:rFonts w:ascii="Arial" w:eastAsia="Arial" w:hAnsi="Arial" w:cs="Arial"/>
               </w:rPr>
               <w:t>ReadX</w:t>
             </w:r>
+            <w:proofErr w:type="spellEnd"/>
           </w:p>
         </w:tc>
       </w:tr>
@@ -196,15 +198,24 @@
                 <w:rFonts w:ascii="Arial" w:eastAsia="Arial" w:hAnsi="Arial" w:cs="Arial"/>
                 <w:lang w:val="en-US"/>
               </w:rPr>
-              <w:t>Customers and employees from R</w:t>
-            </w:r>
+              <w:t xml:space="preserve">Customers and employees from </w:t>
+            </w:r>
+            <w:proofErr w:type="spellStart"/>
             <w:r>
               <w:rPr>
                 <w:rFonts w:ascii="Arial" w:eastAsia="Arial" w:hAnsi="Arial" w:cs="Arial"/>
                 <w:lang w:val="en-US"/>
               </w:rPr>
+              <w:t>R</w:t>
+            </w:r>
+            <w:r>
+              <w:rPr>
+                <w:rFonts w:ascii="Arial" w:eastAsia="Arial" w:hAnsi="Arial" w:cs="Arial"/>
+                <w:lang w:val="en-US"/>
+              </w:rPr>
               <w:t>eadX</w:t>
             </w:r>
+            <w:proofErr w:type="spellEnd"/>
           </w:p>
         </w:tc>
       </w:tr>
@@ -694,7 +705,21 @@
                 <w:color w:val="000000"/>
                 <w:lang w:val="en-US"/>
               </w:rPr>
-              <w:t xml:space="preserve">: Allow the user to simulate a reading session. </w:t>
+              <w:t xml:space="preserve">: </w:t>
+            </w:r>
+            <w:r>
+              <w:rPr>
+                <w:color w:val="000000"/>
+                <w:lang w:val="en-US"/>
+              </w:rPr>
+              <w:t>T</w:t>
+            </w:r>
+            <w:r>
+              <w:rPr>
+                <w:color w:val="000000"/>
+                <w:lang w:val="en-US"/>
+              </w:rPr>
+              <w:t xml:space="preserve">he user to simulate a reading session. </w:t>
             </w:r>
           </w:p>
           <w:p>
@@ -808,12 +833,21 @@
                 <w:lang w:val="en-US"/>
               </w:rPr>
             </w:pPr>
+            <w:proofErr w:type="spellStart"/>
             <w:r>
               <w:rPr>
                 <w:rFonts w:ascii="Arial" w:eastAsia="Arial" w:hAnsi="Arial" w:cs="Arial"/>
                 <w:lang w:val="en-US"/>
               </w:rPr>
-              <w:t xml:space="preserve">ReadX, an Egyptian conglomerate, </w:t>
+              <w:t>ReadX</w:t>
+            </w:r>
+            <w:proofErr w:type="spellEnd"/>
+            <w:r>
+              <w:rPr>
+                <w:rFonts w:ascii="Arial" w:eastAsia="Arial" w:hAnsi="Arial" w:cs="Arial"/>
+                <w:lang w:val="en-US"/>
+              </w:rPr>
+              <w:t xml:space="preserve">, an Egyptian conglomerate, </w:t>
             </w:r>
             <w:r>
               <w:rPr>
@@ -1006,7 +1040,23 @@
                 <w:rFonts w:ascii="Arial" w:eastAsia="Arial" w:hAnsi="Arial" w:cs="Arial"/>
                 <w:lang w:val="en-US"/>
               </w:rPr>
-              <w:t>RFN2: The system has to be scalable</w:t>
+              <w:t xml:space="preserve">RFN2: The system </w:t>
+            </w:r>
+            <w:proofErr w:type="gramStart"/>
+            <w:r>
+              <w:rPr>
+                <w:rFonts w:ascii="Arial" w:eastAsia="Arial" w:hAnsi="Arial" w:cs="Arial"/>
+                <w:lang w:val="en-US"/>
+              </w:rPr>
+              <w:t>has to</w:t>
+            </w:r>
+            <w:proofErr w:type="gramEnd"/>
+            <w:r>
+              <w:rPr>
+                <w:rFonts w:ascii="Arial" w:eastAsia="Arial" w:hAnsi="Arial" w:cs="Arial"/>
+                <w:lang w:val="en-US"/>
+              </w:rPr>
+              <w:t xml:space="preserve"> be scalable</w:t>
             </w:r>
           </w:p>
         </w:tc>
@@ -1498,31 +1548,37 @@
             <w:vAlign w:val="center"/>
           </w:tcPr>
           <w:p>
+            <w:proofErr w:type="spellStart"/>
             <w:r>
               <w:t>name</w:t>
             </w:r>
-          </w:p>
-        </w:tc>
-        <w:tc>
-          <w:tcPr>
-            <w:tcW w:w="2271" w:type="dxa"/>
-            <w:vAlign w:val="center"/>
-          </w:tcPr>
-          <w:p>
+            <w:proofErr w:type="spellEnd"/>
+          </w:p>
+        </w:tc>
+        <w:tc>
+          <w:tcPr>
+            <w:tcW w:w="2271" w:type="dxa"/>
+            <w:vAlign w:val="center"/>
+          </w:tcPr>
+          <w:p>
+            <w:proofErr w:type="spellStart"/>
             <w:r>
               <w:t>String</w:t>
             </w:r>
-          </w:p>
-        </w:tc>
-        <w:tc>
-          <w:tcPr>
-            <w:tcW w:w="2271" w:type="dxa"/>
-            <w:vAlign w:val="center"/>
-          </w:tcPr>
-          <w:p>
+            <w:proofErr w:type="spellEnd"/>
+          </w:p>
+        </w:tc>
+        <w:tc>
+          <w:tcPr>
+            <w:tcW w:w="2271" w:type="dxa"/>
+            <w:vAlign w:val="center"/>
+          </w:tcPr>
+          <w:p>
+            <w:proofErr w:type="spellStart"/>
             <w:r>
               <w:t>REQUIRED</w:t>
             </w:r>
+            <w:proofErr w:type="spellEnd"/>
           </w:p>
         </w:tc>
       </w:tr>
@@ -1569,9 +1625,11 @@
             <w:vAlign w:val="center"/>
           </w:tcPr>
           <w:p>
+            <w:proofErr w:type="spellStart"/>
             <w:r>
               <w:t>String</w:t>
             </w:r>
+            <w:proofErr w:type="spellEnd"/>
           </w:p>
         </w:tc>
         <w:tc>
@@ -1646,12 +1704,14 @@
                 <w:lang w:val="en-US"/>
               </w:rPr>
             </w:pPr>
+            <w:proofErr w:type="spellStart"/>
             <w:r>
               <w:rPr>
                 <w:lang w:val="en-US"/>
               </w:rPr>
               <w:t>typeOfUser</w:t>
             </w:r>
+            <w:proofErr w:type="spellEnd"/>
           </w:p>
         </w:tc>
         <w:tc>
@@ -1859,20 +1919,24 @@
             <w:vAlign w:val="center"/>
           </w:tcPr>
           <w:p>
+            <w:proofErr w:type="spellStart"/>
             <w:r>
               <w:t>msg</w:t>
             </w:r>
-          </w:p>
-        </w:tc>
-        <w:tc>
-          <w:tcPr>
-            <w:tcW w:w="2271" w:type="dxa"/>
-            <w:vAlign w:val="center"/>
-          </w:tcPr>
-          <w:p>
+            <w:proofErr w:type="spellEnd"/>
+          </w:p>
+        </w:tc>
+        <w:tc>
+          <w:tcPr>
+            <w:tcW w:w="2271" w:type="dxa"/>
+            <w:vAlign w:val="center"/>
+          </w:tcPr>
+          <w:p>
+            <w:proofErr w:type="spellStart"/>
             <w:r>
               <w:t>String</w:t>
             </w:r>
+            <w:proofErr w:type="spellEnd"/>
           </w:p>
         </w:tc>
         <w:tc>
@@ -2536,38 +2600,56 @@
             <w:vAlign w:val="center"/>
           </w:tcPr>
           <w:p>
+            <w:proofErr w:type="spellStart"/>
             <w:r>
               <w:t>uniqueIdentifier</w:t>
             </w:r>
-          </w:p>
-        </w:tc>
-        <w:tc>
-          <w:tcPr>
-            <w:tcW w:w="2271" w:type="dxa"/>
-            <w:vAlign w:val="center"/>
-          </w:tcPr>
-          <w:p>
+            <w:proofErr w:type="spellEnd"/>
+          </w:p>
+        </w:tc>
+        <w:tc>
+          <w:tcPr>
+            <w:tcW w:w="2271" w:type="dxa"/>
+            <w:vAlign w:val="center"/>
+          </w:tcPr>
+          <w:p>
+            <w:proofErr w:type="spellStart"/>
             <w:r>
               <w:t>String</w:t>
             </w:r>
-          </w:p>
-        </w:tc>
-        <w:tc>
-          <w:tcPr>
-            <w:tcW w:w="2271" w:type="dxa"/>
-            <w:vAlign w:val="center"/>
-          </w:tcPr>
-          <w:p>
-            <w:pPr>
-              <w:rPr>
-                <w:lang w:val="en-US"/>
-              </w:rPr>
-            </w:pPr>
-            <w:r>
-              <w:rPr>
-                <w:lang w:val="en-US"/>
-              </w:rPr>
-              <w:t>It has to be 3 hexadecimal characters for a book and 3 alphanumeric characters</w:t>
+            <w:proofErr w:type="spellEnd"/>
+          </w:p>
+        </w:tc>
+        <w:tc>
+          <w:tcPr>
+            <w:tcW w:w="2271" w:type="dxa"/>
+            <w:vAlign w:val="center"/>
+          </w:tcPr>
+          <w:p>
+            <w:pPr>
+              <w:rPr>
+                <w:lang w:val="en-US"/>
+              </w:rPr>
+            </w:pPr>
+            <w:r>
+              <w:rPr>
+                <w:lang w:val="en-US"/>
+              </w:rPr>
+              <w:t xml:space="preserve">It </w:t>
+            </w:r>
+            <w:proofErr w:type="gramStart"/>
+            <w:r>
+              <w:rPr>
+                <w:lang w:val="en-US"/>
+              </w:rPr>
+              <w:t>has to</w:t>
+            </w:r>
+            <w:proofErr w:type="gramEnd"/>
+            <w:r>
+              <w:rPr>
+                <w:lang w:val="en-US"/>
+              </w:rPr>
+              <w:t xml:space="preserve"> be 3 hexadecimal characters for a book and 3 alphanumeric characters</w:t>
             </w:r>
             <w:r>
               <w:rPr>
@@ -2613,38 +2695,56 @@
             <w:vAlign w:val="center"/>
           </w:tcPr>
           <w:p>
+            <w:proofErr w:type="spellStart"/>
             <w:r>
               <w:t>bookOrMagazine</w:t>
             </w:r>
-          </w:p>
-        </w:tc>
-        <w:tc>
-          <w:tcPr>
-            <w:tcW w:w="2271" w:type="dxa"/>
-            <w:vAlign w:val="center"/>
-          </w:tcPr>
-          <w:p>
+            <w:proofErr w:type="spellEnd"/>
+          </w:p>
+        </w:tc>
+        <w:tc>
+          <w:tcPr>
+            <w:tcW w:w="2271" w:type="dxa"/>
+            <w:vAlign w:val="center"/>
+          </w:tcPr>
+          <w:p>
+            <w:proofErr w:type="spellStart"/>
             <w:r>
               <w:t>Int</w:t>
             </w:r>
-          </w:p>
-        </w:tc>
-        <w:tc>
-          <w:tcPr>
-            <w:tcW w:w="2271" w:type="dxa"/>
-            <w:vAlign w:val="center"/>
-          </w:tcPr>
-          <w:p>
-            <w:pPr>
-              <w:rPr>
-                <w:lang w:val="en-US"/>
-              </w:rPr>
-            </w:pPr>
-            <w:r>
-              <w:rPr>
-                <w:lang w:val="en-US"/>
-              </w:rPr>
-              <w:t xml:space="preserve">It has to be a number </w:t>
+            <w:proofErr w:type="spellEnd"/>
+          </w:p>
+        </w:tc>
+        <w:tc>
+          <w:tcPr>
+            <w:tcW w:w="2271" w:type="dxa"/>
+            <w:vAlign w:val="center"/>
+          </w:tcPr>
+          <w:p>
+            <w:pPr>
+              <w:rPr>
+                <w:lang w:val="en-US"/>
+              </w:rPr>
+            </w:pPr>
+            <w:r>
+              <w:rPr>
+                <w:lang w:val="en-US"/>
+              </w:rPr>
+              <w:t xml:space="preserve">It </w:t>
+            </w:r>
+            <w:proofErr w:type="gramStart"/>
+            <w:r>
+              <w:rPr>
+                <w:lang w:val="en-US"/>
+              </w:rPr>
+              <w:t>has to</w:t>
+            </w:r>
+            <w:proofErr w:type="gramEnd"/>
+            <w:r>
+              <w:rPr>
+                <w:lang w:val="en-US"/>
+              </w:rPr>
+              <w:t xml:space="preserve"> be a number </w:t>
             </w:r>
             <w:r>
               <w:rPr>
@@ -2788,12 +2888,14 @@
                 <w:lang w:val="en-US"/>
               </w:rPr>
             </w:pPr>
+            <w:proofErr w:type="spellStart"/>
             <w:r>
               <w:rPr>
                 <w:lang w:val="en-US"/>
               </w:rPr>
               <w:t>numberOfPages</w:t>
             </w:r>
+            <w:proofErr w:type="spellEnd"/>
           </w:p>
         </w:tc>
         <w:tc>
@@ -2830,7 +2932,21 @@
               <w:rPr>
                 <w:lang w:val="en-US"/>
               </w:rPr>
-              <w:t>It has to be a number greater than 0.</w:t>
+              <w:t xml:space="preserve">It </w:t>
+            </w:r>
+            <w:proofErr w:type="gramStart"/>
+            <w:r>
+              <w:rPr>
+                <w:lang w:val="en-US"/>
+              </w:rPr>
+              <w:t>has to</w:t>
+            </w:r>
+            <w:proofErr w:type="gramEnd"/>
+            <w:r>
+              <w:rPr>
+                <w:lang w:val="en-US"/>
+              </w:rPr>
+              <w:t xml:space="preserve"> be a number greater than 0.</w:t>
             </w:r>
           </w:p>
         </w:tc>
@@ -2875,12 +2991,14 @@
                 <w:lang w:val="en-US"/>
               </w:rPr>
             </w:pPr>
+            <w:proofErr w:type="spellStart"/>
             <w:r>
               <w:rPr>
                 <w:lang w:val="en-US"/>
               </w:rPr>
               <w:t>publicationDate</w:t>
             </w:r>
+            <w:proofErr w:type="spellEnd"/>
           </w:p>
         </w:tc>
         <w:tc>
@@ -3087,12 +3205,14 @@
                 <w:lang w:val="en-US"/>
               </w:rPr>
             </w:pPr>
+            <w:proofErr w:type="spellStart"/>
             <w:r>
               <w:rPr>
                 <w:lang w:val="en-US"/>
               </w:rPr>
               <w:t>REQUIERED</w:t>
             </w:r>
+            <w:proofErr w:type="spellEnd"/>
           </w:p>
         </w:tc>
       </w:tr>
@@ -3223,12 +3343,14 @@
                 <w:lang w:val="en-US"/>
               </w:rPr>
             </w:pPr>
+            <w:proofErr w:type="spellStart"/>
             <w:r>
               <w:rPr>
                 <w:lang w:val="en-US"/>
               </w:rPr>
               <w:t>frecuencyOfIssuance</w:t>
             </w:r>
+            <w:proofErr w:type="spellEnd"/>
           </w:p>
         </w:tc>
         <w:tc>
@@ -3352,7 +3474,21 @@
               <w:rPr>
                 <w:lang w:val="en-US"/>
               </w:rPr>
-              <w:t xml:space="preserve">It has to be either </w:t>
+              <w:t xml:space="preserve">It </w:t>
+            </w:r>
+            <w:proofErr w:type="gramStart"/>
+            <w:r>
+              <w:rPr>
+                <w:lang w:val="en-US"/>
+              </w:rPr>
+              <w:t>has to</w:t>
+            </w:r>
+            <w:proofErr w:type="gramEnd"/>
+            <w:r>
+              <w:rPr>
+                <w:lang w:val="en-US"/>
+              </w:rPr>
+              <w:t xml:space="preserve"> be either </w:t>
             </w:r>
             <w:r>
               <w:rPr>
@@ -3700,20 +3836,24 @@
             <w:vAlign w:val="center"/>
           </w:tcPr>
           <w:p>
+            <w:proofErr w:type="spellStart"/>
             <w:r>
               <w:t>msg</w:t>
             </w:r>
-          </w:p>
-        </w:tc>
-        <w:tc>
-          <w:tcPr>
-            <w:tcW w:w="2271" w:type="dxa"/>
-            <w:vAlign w:val="center"/>
-          </w:tcPr>
-          <w:p>
+            <w:proofErr w:type="spellEnd"/>
+          </w:p>
+        </w:tc>
+        <w:tc>
+          <w:tcPr>
+            <w:tcW w:w="2271" w:type="dxa"/>
+            <w:vAlign w:val="center"/>
+          </w:tcPr>
+          <w:p>
+            <w:proofErr w:type="spellStart"/>
             <w:r>
               <w:t>String</w:t>
             </w:r>
+            <w:proofErr w:type="spellEnd"/>
           </w:p>
         </w:tc>
         <w:tc>
@@ -3904,7 +4044,21 @@
               <w:rPr>
                 <w:lang w:val="en-US"/>
               </w:rPr>
-              <w:t xml:space="preserve">The system has to be able to delete a bibliographic </w:t>
+              <w:t xml:space="preserve">The system </w:t>
+            </w:r>
+            <w:proofErr w:type="gramStart"/>
+            <w:r>
+              <w:rPr>
+                <w:lang w:val="en-US"/>
+              </w:rPr>
+              <w:t>has to</w:t>
+            </w:r>
+            <w:proofErr w:type="gramEnd"/>
+            <w:r>
+              <w:rPr>
+                <w:lang w:val="en-US"/>
+              </w:rPr>
+              <w:t xml:space="preserve"> be able to delete a bibliographic </w:t>
             </w:r>
             <w:r>
               <w:rPr>
@@ -4240,20 +4394,24 @@
             <w:vAlign w:val="center"/>
           </w:tcPr>
           <w:p>
+            <w:proofErr w:type="spellStart"/>
             <w:r>
               <w:t>msg</w:t>
             </w:r>
-          </w:p>
-        </w:tc>
-        <w:tc>
-          <w:tcPr>
-            <w:tcW w:w="2271" w:type="dxa"/>
-            <w:vAlign w:val="center"/>
-          </w:tcPr>
-          <w:p>
+            <w:proofErr w:type="spellEnd"/>
+          </w:p>
+        </w:tc>
+        <w:tc>
+          <w:tcPr>
+            <w:tcW w:w="2271" w:type="dxa"/>
+            <w:vAlign w:val="center"/>
+          </w:tcPr>
+          <w:p>
+            <w:proofErr w:type="spellStart"/>
             <w:r>
               <w:t>String</w:t>
             </w:r>
+            <w:proofErr w:type="spellEnd"/>
           </w:p>
         </w:tc>
         <w:tc>
@@ -4457,7 +4615,21 @@
               <w:rPr>
                 <w:lang w:val="en-US"/>
               </w:rPr>
-              <w:t>for this reason, it will ask for the name of the product and then display a menu indicating what things are modifiable, the user will then select what aspect of the product he wants to modify and the software will output a message with the state of the operation.</w:t>
+              <w:t xml:space="preserve">for this reason, it will ask for the name of the product and then display a menu indicating what things are modifiable, the user will then select what aspect of the product he wants to </w:t>
+            </w:r>
+            <w:proofErr w:type="gramStart"/>
+            <w:r>
+              <w:rPr>
+                <w:lang w:val="en-US"/>
+              </w:rPr>
+              <w:t>modify</w:t>
+            </w:r>
+            <w:proofErr w:type="gramEnd"/>
+            <w:r>
+              <w:rPr>
+                <w:lang w:val="en-US"/>
+              </w:rPr>
+              <w:t xml:space="preserve"> and the software will output a message with the state of the operation.</w:t>
             </w:r>
           </w:p>
         </w:tc>
@@ -4636,38 +4808,56 @@
             <w:vAlign w:val="center"/>
           </w:tcPr>
           <w:p>
+            <w:proofErr w:type="spellStart"/>
             <w:r>
               <w:t>optionToChange</w:t>
             </w:r>
-          </w:p>
-        </w:tc>
-        <w:tc>
-          <w:tcPr>
-            <w:tcW w:w="2271" w:type="dxa"/>
-            <w:vAlign w:val="center"/>
-          </w:tcPr>
-          <w:p>
+            <w:proofErr w:type="spellEnd"/>
+          </w:p>
+        </w:tc>
+        <w:tc>
+          <w:tcPr>
+            <w:tcW w:w="2271" w:type="dxa"/>
+            <w:vAlign w:val="center"/>
+          </w:tcPr>
+          <w:p>
+            <w:proofErr w:type="spellStart"/>
             <w:r>
               <w:t>int</w:t>
             </w:r>
-          </w:p>
-        </w:tc>
-        <w:tc>
-          <w:tcPr>
-            <w:tcW w:w="2271" w:type="dxa"/>
-            <w:vAlign w:val="center"/>
-          </w:tcPr>
-          <w:p>
-            <w:pPr>
-              <w:rPr>
-                <w:lang w:val="en-US"/>
-              </w:rPr>
-            </w:pPr>
-            <w:r>
-              <w:rPr>
-                <w:lang w:val="en-US"/>
-              </w:rPr>
-              <w:t xml:space="preserve">It has to be a number greater </w:t>
+            <w:proofErr w:type="spellEnd"/>
+          </w:p>
+        </w:tc>
+        <w:tc>
+          <w:tcPr>
+            <w:tcW w:w="2271" w:type="dxa"/>
+            <w:vAlign w:val="center"/>
+          </w:tcPr>
+          <w:p>
+            <w:pPr>
+              <w:rPr>
+                <w:lang w:val="en-US"/>
+              </w:rPr>
+            </w:pPr>
+            <w:r>
+              <w:rPr>
+                <w:lang w:val="en-US"/>
+              </w:rPr>
+              <w:t xml:space="preserve">It </w:t>
+            </w:r>
+            <w:proofErr w:type="gramStart"/>
+            <w:r>
+              <w:rPr>
+                <w:lang w:val="en-US"/>
+              </w:rPr>
+              <w:t>has to</w:t>
+            </w:r>
+            <w:proofErr w:type="gramEnd"/>
+            <w:r>
+              <w:rPr>
+                <w:lang w:val="en-US"/>
+              </w:rPr>
+              <w:t xml:space="preserve"> be a number greater </w:t>
             </w:r>
             <w:r>
               <w:rPr>
@@ -4862,20 +5052,24 @@
             <w:vAlign w:val="center"/>
           </w:tcPr>
           <w:p>
+            <w:proofErr w:type="spellStart"/>
             <w:r>
               <w:t>menuWithOptons</w:t>
             </w:r>
-          </w:p>
-        </w:tc>
-        <w:tc>
-          <w:tcPr>
-            <w:tcW w:w="2271" w:type="dxa"/>
-            <w:vAlign w:val="center"/>
-          </w:tcPr>
-          <w:p>
+            <w:proofErr w:type="spellEnd"/>
+          </w:p>
+        </w:tc>
+        <w:tc>
+          <w:tcPr>
+            <w:tcW w:w="2271" w:type="dxa"/>
+            <w:vAlign w:val="center"/>
+          </w:tcPr>
+          <w:p>
+            <w:proofErr w:type="spellStart"/>
             <w:r>
               <w:t>String</w:t>
             </w:r>
+            <w:proofErr w:type="spellEnd"/>
           </w:p>
         </w:tc>
         <w:tc>
@@ -4937,20 +5131,24 @@
             <w:vAlign w:val="center"/>
           </w:tcPr>
           <w:p>
+            <w:proofErr w:type="spellStart"/>
             <w:r>
               <w:t>msg</w:t>
             </w:r>
-          </w:p>
-        </w:tc>
-        <w:tc>
-          <w:tcPr>
-            <w:tcW w:w="2271" w:type="dxa"/>
-            <w:vAlign w:val="center"/>
-          </w:tcPr>
-          <w:p>
+            <w:proofErr w:type="spellEnd"/>
+          </w:p>
+        </w:tc>
+        <w:tc>
+          <w:tcPr>
+            <w:tcW w:w="2271" w:type="dxa"/>
+            <w:vAlign w:val="center"/>
+          </w:tcPr>
+          <w:p>
+            <w:proofErr w:type="spellStart"/>
             <w:r>
               <w:t>String</w:t>
             </w:r>
+            <w:proofErr w:type="spellEnd"/>
           </w:p>
         </w:tc>
         <w:tc>
@@ -5336,12 +5534,14 @@
             <w:vAlign w:val="center"/>
           </w:tcPr>
           <w:p>
+            <w:proofErr w:type="spellStart"/>
             <w:r>
               <w:rPr>
                 <w:lang w:val="en-US"/>
               </w:rPr>
               <w:t>nameOfTheProduct</w:t>
             </w:r>
+            <w:proofErr w:type="spellEnd"/>
           </w:p>
         </w:tc>
         <w:tc>
@@ -5405,20 +5605,24 @@
             <w:vAlign w:val="center"/>
           </w:tcPr>
           <w:p>
+            <w:proofErr w:type="spellStart"/>
             <w:r>
               <w:t>IDofTheUser</w:t>
             </w:r>
-          </w:p>
-        </w:tc>
-        <w:tc>
-          <w:tcPr>
-            <w:tcW w:w="2271" w:type="dxa"/>
-            <w:vAlign w:val="center"/>
-          </w:tcPr>
-          <w:p>
+            <w:proofErr w:type="spellEnd"/>
+          </w:p>
+        </w:tc>
+        <w:tc>
+          <w:tcPr>
+            <w:tcW w:w="2271" w:type="dxa"/>
+            <w:vAlign w:val="center"/>
+          </w:tcPr>
+          <w:p>
+            <w:proofErr w:type="spellStart"/>
             <w:r>
               <w:t>String</w:t>
             </w:r>
+            <w:proofErr w:type="spellEnd"/>
           </w:p>
         </w:tc>
         <w:tc>
@@ -5584,20 +5788,24 @@
             <w:vAlign w:val="center"/>
           </w:tcPr>
           <w:p>
+            <w:proofErr w:type="spellStart"/>
             <w:r>
               <w:t>msg</w:t>
             </w:r>
-          </w:p>
-        </w:tc>
-        <w:tc>
-          <w:tcPr>
-            <w:tcW w:w="2271" w:type="dxa"/>
-            <w:vAlign w:val="center"/>
-          </w:tcPr>
-          <w:p>
+            <w:proofErr w:type="spellEnd"/>
+          </w:p>
+        </w:tc>
+        <w:tc>
+          <w:tcPr>
+            <w:tcW w:w="2271" w:type="dxa"/>
+            <w:vAlign w:val="center"/>
+          </w:tcPr>
+          <w:p>
+            <w:proofErr w:type="spellStart"/>
             <w:r>
               <w:t>String</w:t>
             </w:r>
+            <w:proofErr w:type="spellEnd"/>
           </w:p>
         </w:tc>
         <w:tc>
@@ -5984,12 +6192,14 @@
             <w:vAlign w:val="center"/>
           </w:tcPr>
           <w:p>
+            <w:proofErr w:type="spellStart"/>
             <w:r>
               <w:rPr>
                 <w:lang w:val="en-US"/>
               </w:rPr>
               <w:t>nameOfTheProduct</w:t>
             </w:r>
+            <w:proofErr w:type="spellEnd"/>
           </w:p>
         </w:tc>
         <w:tc>
@@ -6053,20 +6263,24 @@
             <w:vAlign w:val="center"/>
           </w:tcPr>
           <w:p>
+            <w:proofErr w:type="spellStart"/>
             <w:r>
               <w:t>IDofTheUser</w:t>
             </w:r>
-          </w:p>
-        </w:tc>
-        <w:tc>
-          <w:tcPr>
-            <w:tcW w:w="2271" w:type="dxa"/>
-            <w:vAlign w:val="center"/>
-          </w:tcPr>
-          <w:p>
+            <w:proofErr w:type="spellEnd"/>
+          </w:p>
+        </w:tc>
+        <w:tc>
+          <w:tcPr>
+            <w:tcW w:w="2271" w:type="dxa"/>
+            <w:vAlign w:val="center"/>
+          </w:tcPr>
+          <w:p>
+            <w:proofErr w:type="spellStart"/>
             <w:r>
               <w:t>String</w:t>
             </w:r>
+            <w:proofErr w:type="spellEnd"/>
           </w:p>
         </w:tc>
         <w:tc>
@@ -6124,7 +6338,21 @@
               <w:rPr>
                 <w:lang w:val="en-US"/>
               </w:rPr>
-              <w:t>The software will find the user and the magazine and will unsubscribe the user from it. If the transaction was successful it will output a message indicating so.</w:t>
+              <w:t xml:space="preserve">The software will find the user and the magazine and will unsubscribe the user from it. If the transaction was </w:t>
+            </w:r>
+            <w:proofErr w:type="gramStart"/>
+            <w:r>
+              <w:rPr>
+                <w:lang w:val="en-US"/>
+              </w:rPr>
+              <w:t>successful</w:t>
+            </w:r>
+            <w:proofErr w:type="gramEnd"/>
+            <w:r>
+              <w:rPr>
+                <w:lang w:val="en-US"/>
+              </w:rPr>
+              <w:t xml:space="preserve"> it will output a message indicating so.</w:t>
             </w:r>
           </w:p>
         </w:tc>
@@ -6231,20 +6459,24 @@
             <w:vAlign w:val="center"/>
           </w:tcPr>
           <w:p>
+            <w:proofErr w:type="spellStart"/>
             <w:r>
               <w:t>msg</w:t>
             </w:r>
-          </w:p>
-        </w:tc>
-        <w:tc>
-          <w:tcPr>
-            <w:tcW w:w="2271" w:type="dxa"/>
-            <w:vAlign w:val="center"/>
-          </w:tcPr>
-          <w:p>
+            <w:proofErr w:type="spellEnd"/>
+          </w:p>
+        </w:tc>
+        <w:tc>
+          <w:tcPr>
+            <w:tcW w:w="2271" w:type="dxa"/>
+            <w:vAlign w:val="center"/>
+          </w:tcPr>
+          <w:p>
+            <w:proofErr w:type="spellStart"/>
             <w:r>
               <w:t>String</w:t>
             </w:r>
+            <w:proofErr w:type="spellEnd"/>
           </w:p>
         </w:tc>
         <w:tc>
@@ -6421,11 +6653,19 @@
                 <w:lang w:val="en-US"/>
               </w:rPr>
             </w:pPr>
-            <w:r>
-              <w:rPr>
-                <w:lang w:val="en-US"/>
-              </w:rPr>
-              <w:t>ReadX requires that its prototype have a menu that allows the user to quickly view its collection of bibliographic products</w:t>
+            <w:proofErr w:type="spellStart"/>
+            <w:r>
+              <w:rPr>
+                <w:lang w:val="en-US"/>
+              </w:rPr>
+              <w:t>ReadX</w:t>
+            </w:r>
+            <w:proofErr w:type="spellEnd"/>
+            <w:r>
+              <w:rPr>
+                <w:lang w:val="en-US"/>
+              </w:rPr>
+              <w:t xml:space="preserve"> requires that its prototype have a menu that allows the user to quickly view its collection of bibliographic products</w:t>
             </w:r>
             <w:r>
               <w:rPr>
@@ -6451,7 +6691,21 @@
               <w:rPr>
                 <w:lang w:val="en-US"/>
               </w:rPr>
-              <w:t>The Library must be represented through 5x5 matrices that graphically present the code of the bibliographic products associated with the user's account.</w:t>
+              <w:t xml:space="preserve">The </w:t>
+            </w:r>
+            <w:proofErr w:type="gramStart"/>
+            <w:r>
+              <w:rPr>
+                <w:lang w:val="en-US"/>
+              </w:rPr>
+              <w:t>Library</w:t>
+            </w:r>
+            <w:proofErr w:type="gramEnd"/>
+            <w:r>
+              <w:rPr>
+                <w:lang w:val="en-US"/>
+              </w:rPr>
+              <w:t xml:space="preserve"> must be represented through 5x5 matrices that graphically present the code of the bibliographic products associated with the user's account.</w:t>
             </w:r>
           </w:p>
           <w:p>
@@ -6511,7 +6765,23 @@
               <w:rPr>
                 <w:lang w:val="en-US"/>
               </w:rPr>
-              <w:t xml:space="preserve">The user should be able to select a bibliographic product either by its x,y coordinate in the presented matrix or the 3-character identifier of the product </w:t>
+              <w:t xml:space="preserve">The user should be able to select a bibliographic product either by its </w:t>
+            </w:r>
+            <w:proofErr w:type="spellStart"/>
+            <w:proofErr w:type="gramStart"/>
+            <w:r>
+              <w:rPr>
+                <w:lang w:val="en-US"/>
+              </w:rPr>
+              <w:t>x,y</w:t>
+            </w:r>
+            <w:proofErr w:type="spellEnd"/>
+            <w:proofErr w:type="gramEnd"/>
+            <w:r>
+              <w:rPr>
+                <w:lang w:val="en-US"/>
+              </w:rPr>
+              <w:t xml:space="preserve"> coordinate in the presented matrix or the 3-character identifier of the product </w:t>
             </w:r>
             <w:r>
               <w:rPr>
@@ -6633,20 +6903,24 @@
             <w:vAlign w:val="center"/>
           </w:tcPr>
           <w:p>
+            <w:proofErr w:type="spellStart"/>
             <w:r>
               <w:t>IDofTheUser</w:t>
             </w:r>
-          </w:p>
-        </w:tc>
-        <w:tc>
-          <w:tcPr>
-            <w:tcW w:w="2271" w:type="dxa"/>
-            <w:vAlign w:val="center"/>
-          </w:tcPr>
-          <w:p>
+            <w:proofErr w:type="spellEnd"/>
+          </w:p>
+        </w:tc>
+        <w:tc>
+          <w:tcPr>
+            <w:tcW w:w="2271" w:type="dxa"/>
+            <w:vAlign w:val="center"/>
+          </w:tcPr>
+          <w:p>
+            <w:proofErr w:type="spellStart"/>
             <w:r>
               <w:t>String</w:t>
             </w:r>
+            <w:proofErr w:type="spellEnd"/>
           </w:p>
         </w:tc>
         <w:tc>
@@ -6709,12 +6983,14 @@
                 <w:lang w:val="en-US"/>
               </w:rPr>
             </w:pPr>
+            <w:proofErr w:type="spellStart"/>
             <w:r>
               <w:rPr>
                 <w:lang w:val="en-US"/>
               </w:rPr>
               <w:t>userOption</w:t>
             </w:r>
+            <w:proofErr w:type="spellEnd"/>
           </w:p>
         </w:tc>
         <w:tc>
@@ -6751,7 +7027,21 @@
               <w:rPr>
                 <w:lang w:val="en-US"/>
               </w:rPr>
-              <w:t>If the user wants to change between views he must type A to go to the previous page, S to go to the next page, and  E to exit</w:t>
+              <w:t xml:space="preserve">If the user wants to change between views he must type A to go to the previous page, S to go to the next page, </w:t>
+            </w:r>
+            <w:proofErr w:type="gramStart"/>
+            <w:r>
+              <w:rPr>
+                <w:lang w:val="en-US"/>
+              </w:rPr>
+              <w:t>and  E</w:t>
+            </w:r>
+            <w:proofErr w:type="gramEnd"/>
+            <w:r>
+              <w:rPr>
+                <w:lang w:val="en-US"/>
+              </w:rPr>
+              <w:t xml:space="preserve"> to exit</w:t>
             </w:r>
           </w:p>
         </w:tc>
@@ -6796,12 +7086,14 @@
                 <w:lang w:val="en-US"/>
               </w:rPr>
             </w:pPr>
+            <w:proofErr w:type="spellStart"/>
             <w:r>
               <w:rPr>
                 <w:lang w:val="en-US"/>
               </w:rPr>
               <w:t>Xcordinate</w:t>
             </w:r>
+            <w:proofErr w:type="spellEnd"/>
           </w:p>
         </w:tc>
         <w:tc>
@@ -6883,12 +7175,14 @@
                 <w:lang w:val="en-US"/>
               </w:rPr>
             </w:pPr>
+            <w:proofErr w:type="spellStart"/>
             <w:r>
               <w:rPr>
                 <w:lang w:val="en-US"/>
               </w:rPr>
               <w:t>Ycordinate</w:t>
             </w:r>
+            <w:proofErr w:type="spellEnd"/>
           </w:p>
         </w:tc>
         <w:tc>
@@ -7001,7 +7295,37 @@
               <w:rPr>
                 <w:lang w:val="en-US"/>
               </w:rPr>
-              <w:t>Besides this, the user will be able to move between pages. And ht will have the option to type the x,y coordinate to start a reading lecture.</w:t>
+              <w:t xml:space="preserve">Besides this, the user will be able to move between pages. And </w:t>
+            </w:r>
+            <w:proofErr w:type="spellStart"/>
+            <w:r>
+              <w:rPr>
+                <w:lang w:val="en-US"/>
+              </w:rPr>
+              <w:t>ht</w:t>
+            </w:r>
+            <w:proofErr w:type="spellEnd"/>
+            <w:r>
+              <w:rPr>
+                <w:lang w:val="en-US"/>
+              </w:rPr>
+              <w:t xml:space="preserve"> will have the option to type the </w:t>
+            </w:r>
+            <w:proofErr w:type="spellStart"/>
+            <w:proofErr w:type="gramStart"/>
+            <w:r>
+              <w:rPr>
+                <w:lang w:val="en-US"/>
+              </w:rPr>
+              <w:t>x,y</w:t>
+            </w:r>
+            <w:proofErr w:type="spellEnd"/>
+            <w:proofErr w:type="gramEnd"/>
+            <w:r>
+              <w:rPr>
+                <w:lang w:val="en-US"/>
+              </w:rPr>
+              <w:t xml:space="preserve"> coordinate to start a reading lecture.</w:t>
             </w:r>
           </w:p>
           <w:p>
@@ -7123,20 +7447,24 @@
             <w:vAlign w:val="center"/>
           </w:tcPr>
           <w:p>
+            <w:proofErr w:type="spellStart"/>
             <w:r>
               <w:t>matrix</w:t>
             </w:r>
-          </w:p>
-        </w:tc>
-        <w:tc>
-          <w:tcPr>
-            <w:tcW w:w="2271" w:type="dxa"/>
-            <w:vAlign w:val="center"/>
-          </w:tcPr>
-          <w:p>
+            <w:proofErr w:type="spellEnd"/>
+          </w:p>
+        </w:tc>
+        <w:tc>
+          <w:tcPr>
+            <w:tcW w:w="2271" w:type="dxa"/>
+            <w:vAlign w:val="center"/>
+          </w:tcPr>
+          <w:p>
+            <w:proofErr w:type="spellStart"/>
             <w:r>
               <w:t>String</w:t>
             </w:r>
+            <w:proofErr w:type="spellEnd"/>
           </w:p>
         </w:tc>
         <w:tc>
@@ -7576,7 +7904,21 @@
               <w:rPr>
                 <w:lang w:val="en-US"/>
               </w:rPr>
-              <w:t xml:space="preserve">We are celebrating our anniversary! Visit your nearest Éxito and be surprised </w:t>
+              <w:t xml:space="preserve">We are celebrating our anniversary! Visit your nearest </w:t>
+            </w:r>
+            <w:proofErr w:type="spellStart"/>
+            <w:r>
+              <w:rPr>
+                <w:lang w:val="en-US"/>
+              </w:rPr>
+              <w:t>Éxito</w:t>
+            </w:r>
+            <w:proofErr w:type="spellEnd"/>
+            <w:r>
+              <w:rPr>
+                <w:lang w:val="en-US"/>
+              </w:rPr>
+              <w:t xml:space="preserve"> and be surprised </w:t>
             </w:r>
             <w:r>
               <w:rPr>
@@ -7698,20 +8040,24 @@
             <w:vAlign w:val="center"/>
           </w:tcPr>
           <w:p>
+            <w:proofErr w:type="spellStart"/>
             <w:r>
               <w:t>uniqueIdentifier</w:t>
             </w:r>
-          </w:p>
-        </w:tc>
-        <w:tc>
-          <w:tcPr>
-            <w:tcW w:w="2271" w:type="dxa"/>
-            <w:vAlign w:val="center"/>
-          </w:tcPr>
-          <w:p>
+            <w:proofErr w:type="spellEnd"/>
+          </w:p>
+        </w:tc>
+        <w:tc>
+          <w:tcPr>
+            <w:tcW w:w="2271" w:type="dxa"/>
+            <w:vAlign w:val="center"/>
+          </w:tcPr>
+          <w:p>
+            <w:proofErr w:type="spellStart"/>
             <w:r>
               <w:t>String</w:t>
             </w:r>
+            <w:proofErr w:type="spellEnd"/>
           </w:p>
         </w:tc>
         <w:tc>
@@ -7792,12 +8138,14 @@
                 <w:lang w:val="en-US"/>
               </w:rPr>
             </w:pPr>
+            <w:proofErr w:type="spellStart"/>
             <w:r>
               <w:rPr>
                 <w:lang w:val="en-US"/>
               </w:rPr>
               <w:t>userOption</w:t>
             </w:r>
+            <w:proofErr w:type="spellEnd"/>
           </w:p>
         </w:tc>
         <w:tc>
@@ -7834,7 +8182,21 @@
               <w:rPr>
                 <w:lang w:val="en-US"/>
               </w:rPr>
-              <w:t xml:space="preserve">If the user wants to change between views he must type A to go to the previous page, S to go to the next page, </w:t>
+              <w:t xml:space="preserve">If the user wants to change between </w:t>
+            </w:r>
+            <w:proofErr w:type="gramStart"/>
+            <w:r>
+              <w:rPr>
+                <w:lang w:val="en-US"/>
+              </w:rPr>
+              <w:t>views</w:t>
+            </w:r>
+            <w:proofErr w:type="gramEnd"/>
+            <w:r>
+              <w:rPr>
+                <w:lang w:val="en-US"/>
+              </w:rPr>
+              <w:t xml:space="preserve"> he must type A to go to the previous page, S to go to the next page, </w:t>
             </w:r>
             <w:r>
               <w:rPr>
@@ -8017,20 +8379,24 @@
             <w:vAlign w:val="center"/>
           </w:tcPr>
           <w:p>
+            <w:proofErr w:type="spellStart"/>
             <w:r>
               <w:t>readginSesion</w:t>
             </w:r>
-          </w:p>
-        </w:tc>
-        <w:tc>
-          <w:tcPr>
-            <w:tcW w:w="2271" w:type="dxa"/>
-            <w:vAlign w:val="center"/>
-          </w:tcPr>
-          <w:p>
+            <w:proofErr w:type="spellEnd"/>
+          </w:p>
+        </w:tc>
+        <w:tc>
+          <w:tcPr>
+            <w:tcW w:w="2271" w:type="dxa"/>
+            <w:vAlign w:val="center"/>
+          </w:tcPr>
+          <w:p>
+            <w:proofErr w:type="spellStart"/>
             <w:r>
               <w:t>String</w:t>
             </w:r>
+            <w:proofErr w:type="spellEnd"/>
           </w:p>
         </w:tc>
         <w:tc>
@@ -8178,7 +8544,21 @@
               <w:rPr>
                 <w:lang w:val="en-US"/>
               </w:rPr>
-              <w:t xml:space="preserve"> generate targeted content, ReadX requests that the prototype be able to generate the following reports in </w:t>
+              <w:t xml:space="preserve"> generate targeted content, </w:t>
+            </w:r>
+            <w:proofErr w:type="spellStart"/>
+            <w:r>
+              <w:rPr>
+                <w:lang w:val="en-US"/>
+              </w:rPr>
+              <w:t>ReadX</w:t>
+            </w:r>
+            <w:proofErr w:type="spellEnd"/>
+            <w:r>
+              <w:rPr>
+                <w:lang w:val="en-US"/>
+              </w:rPr>
+              <w:t xml:space="preserve"> requests that the prototype be able to generate the following reports in </w:t>
             </w:r>
             <w:r>
               <w:rPr>
@@ -8445,20 +8825,24 @@
             <w:vAlign w:val="center"/>
           </w:tcPr>
           <w:p>
+            <w:proofErr w:type="spellStart"/>
             <w:r>
               <w:t>typeOfReport</w:t>
             </w:r>
-          </w:p>
-        </w:tc>
-        <w:tc>
-          <w:tcPr>
-            <w:tcW w:w="2271" w:type="dxa"/>
-            <w:vAlign w:val="center"/>
-          </w:tcPr>
-          <w:p>
+            <w:proofErr w:type="spellEnd"/>
+          </w:p>
+        </w:tc>
+        <w:tc>
+          <w:tcPr>
+            <w:tcW w:w="2271" w:type="dxa"/>
+            <w:vAlign w:val="center"/>
+          </w:tcPr>
+          <w:p>
+            <w:proofErr w:type="spellStart"/>
             <w:r>
               <w:t>Int</w:t>
             </w:r>
+            <w:proofErr w:type="spellEnd"/>
           </w:p>
         </w:tc>
         <w:tc>
@@ -8671,20 +9055,24 @@
             <w:vAlign w:val="center"/>
           </w:tcPr>
           <w:p>
+            <w:proofErr w:type="spellStart"/>
             <w:r>
               <w:t>report</w:t>
             </w:r>
-          </w:p>
-        </w:tc>
-        <w:tc>
-          <w:tcPr>
-            <w:tcW w:w="2271" w:type="dxa"/>
-            <w:vAlign w:val="center"/>
-          </w:tcPr>
-          <w:p>
+            <w:proofErr w:type="spellEnd"/>
+          </w:p>
+        </w:tc>
+        <w:tc>
+          <w:tcPr>
+            <w:tcW w:w="2271" w:type="dxa"/>
+            <w:vAlign w:val="center"/>
+          </w:tcPr>
+          <w:p>
+            <w:proofErr w:type="spellStart"/>
             <w:r>
               <w:t>String</w:t>
             </w:r>
+            <w:proofErr w:type="spellEnd"/>
           </w:p>
         </w:tc>
         <w:tc>

</xml_diff>